<commit_message>
feat: Add query on finding the world's forestation coverage in 2016
</commit_message>
<xml_diff>
--- a/project-starter-template-deforestation-exploration-solution-template.docx
+++ b/project-starter-template-deforestation-exploration-solution-template.docx
@@ -211,7 +211,9 @@
       <w:r>
         <w:t xml:space="preserve"> </w:t>
       </w:r>
-      <w:proofErr w:type="gramStart"/>
+      <w:r>
+        <w:t xml:space="preserve"> </w:t>
+      </w:r>
       <w:r>
         <w:t xml:space="preserve">or </w:t>
       </w:r>
@@ -227,7 +229,6 @@
         </w:rPr>
         <w:t>3.208</w:t>
       </w:r>
-      <w:proofErr w:type="gramEnd"/>
       <w:r>
         <w:rPr>
           <w:b/>
@@ -296,7 +297,9 @@
       <w:pPr>
         <w:pStyle w:val="2"/>
         <w:rPr>
+          <w:rFonts w:hint="eastAsia"/>
           <w:b/>
+          <w:lang w:val="en-US"/>
         </w:rPr>
       </w:pPr>
       <w:bookmarkStart w:id="2" w:name="_h0cjxcgslzs4" w:colFirst="0" w:colLast="0"/>
@@ -319,10 +322,91 @@
     </w:p>
     <w:p>
       <w:r>
-        <w:t>In 2016, the percent of the total land area of the world designated as forest was __________________. The region with the highest relative forestation was__________________, with __________________%, and the region with the lowest relative fores</w:t>
-      </w:r>
-      <w:r>
-        <w:t>tation was __________________, with __________________% forestation.</w:t>
+        <w:t xml:space="preserve">In 2016, the percent of the total land area of the world designated as forest was </w:t>
+      </w:r>
+      <w:r>
+        <w:rPr>
+          <w:b/>
+          <w:bCs/>
+          <w:i/>
+          <w:iCs/>
+          <w:u w:val="single"/>
+        </w:rPr>
+        <w:t>31.38%</w:t>
+      </w:r>
+      <w:r>
+        <w:rPr>
+          <w:b/>
+          <w:bCs/>
+          <w:i/>
+          <w:iCs/>
+          <w:u w:val="single"/>
+        </w:rPr>
+        <w:t>.</w:t>
+      </w:r>
+      <w:r>
+        <w:t xml:space="preserve"> The region with the highest relative forestation was</w:t>
+      </w:r>
+      <w:r>
+        <w:t xml:space="preserve"> </w:t>
+      </w:r>
+      <w:r>
+        <w:rPr>
+          <w:b/>
+          <w:i/>
+          <w:u w:val="single"/>
+        </w:rPr>
+        <w:t>Latin America &amp; Caribbean</w:t>
+      </w:r>
+      <w:r>
+        <w:t xml:space="preserve"> </w:t>
+      </w:r>
+      <w:r>
+        <w:t xml:space="preserve">with </w:t>
+      </w:r>
+      <w:r>
+        <w:rPr>
+          <w:b/>
+          <w:i/>
+          <w:u w:val="single"/>
+        </w:rPr>
+        <w:t>46.16%</w:t>
+      </w:r>
+      <w:r>
+        <w:t xml:space="preserve"> and the region with the lowest relative fores</w:t>
+      </w:r>
+      <w:r>
+        <w:t xml:space="preserve">tation was </w:t>
+      </w:r>
+      <w:r>
+        <w:rPr>
+          <w:b/>
+          <w:i/>
+          <w:u w:val="single"/>
+        </w:rPr>
+        <w:t>Middle East &amp; North Africa</w:t>
+      </w:r>
+      <w:r>
+        <w:t xml:space="preserve"> </w:t>
+      </w:r>
+      <w:r>
+        <w:t xml:space="preserve">with </w:t>
+      </w:r>
+      <w:r>
+        <w:rPr>
+          <w:b/>
+          <w:bCs/>
+          <w:i/>
+          <w:iCs/>
+          <w:u w:val="single"/>
+        </w:rPr>
+        <w:t>2.07%</w:t>
+      </w:r>
+      <w:r>
+        <w:t xml:space="preserve"> </w:t>
+      </w:r>
+      <w:r>
+        <w:t>forestation.</w:t>
       </w:r>
     </w:p>
     <w:p/>

</xml_diff>

<commit_message>
feat: Add query on forestation area comparison between 1990 and 2016
</commit_message>
<xml_diff>
--- a/project-starter-template-deforestation-exploration-solution-template.docx
+++ b/project-starter-template-deforestation-exploration-solution-template.docx
@@ -412,10 +412,184 @@
     <w:p/>
     <w:p>
       <w:r>
-        <w:t>In 1990, the percent of the total land area of the world designated as forest was __________________. The region with the highest relative forestation was__________________, with _______</w:t>
-      </w:r>
-      <w:r>
-        <w:t>___________%, and the region with the lowest relative forestation was __________________, with __________________% forestation.</w:t>
+        <w:t xml:space="preserve">In 1990, the percent of the total land area of the world designated as forest was </w:t>
+      </w:r>
+      <w:r>
+        <w:rPr>
+          <w:b/>
+          <w:bCs/>
+          <w:i/>
+          <w:iCs/>
+          <w:u w:val="single"/>
+        </w:rPr>
+        <w:t>3</w:t>
+      </w:r>
+      <w:r>
+        <w:rPr>
+          <w:b/>
+          <w:bCs/>
+          <w:i/>
+          <w:iCs/>
+          <w:u w:val="single"/>
+        </w:rPr>
+        <w:t>2</w:t>
+      </w:r>
+      <w:r>
+        <w:rPr>
+          <w:b/>
+          <w:bCs/>
+          <w:i/>
+          <w:iCs/>
+          <w:u w:val="single"/>
+        </w:rPr>
+        <w:t>.</w:t>
+      </w:r>
+      <w:r>
+        <w:rPr>
+          <w:b/>
+          <w:bCs/>
+          <w:i/>
+          <w:iCs/>
+          <w:u w:val="single"/>
+        </w:rPr>
+        <w:t>42</w:t>
+      </w:r>
+      <w:r>
+        <w:rPr>
+          <w:b/>
+          <w:bCs/>
+          <w:i/>
+          <w:iCs/>
+          <w:u w:val="single"/>
+        </w:rPr>
+        <w:t>%</w:t>
+      </w:r>
+      <w:r>
+        <w:rPr>
+          <w:b/>
+          <w:bCs/>
+          <w:i/>
+          <w:iCs/>
+          <w:u w:val="single"/>
+        </w:rPr>
+        <w:t>.</w:t>
+      </w:r>
+      <w:r>
+        <w:rPr>
+          <w:b/>
+          <w:bCs/>
+          <w:i/>
+          <w:iCs/>
+          <w:u w:val="single"/>
+        </w:rPr>
+        <w:t xml:space="preserve"> </w:t>
+      </w:r>
+      <w:r>
+        <w:t>The region with the highest relative forestation was</w:t>
+      </w:r>
+      <w:r>
+        <w:rPr>
+          <w:b/>
+          <w:i/>
+          <w:u w:val="single"/>
+        </w:rPr>
+        <w:t xml:space="preserve"> </w:t>
+      </w:r>
+      <w:r>
+        <w:rPr>
+          <w:b/>
+          <w:i/>
+          <w:u w:val="single"/>
+        </w:rPr>
+        <w:t>Latin America &amp; Caribbean</w:t>
+      </w:r>
+      <w:r>
+        <w:t xml:space="preserve"> </w:t>
+      </w:r>
+      <w:r>
+        <w:t xml:space="preserve">with </w:t>
+      </w:r>
+      <w:r>
+        <w:rPr>
+          <w:b/>
+          <w:i/>
+          <w:u w:val="single"/>
+        </w:rPr>
+        <w:t>51</w:t>
+      </w:r>
+      <w:r>
+        <w:rPr>
+          <w:b/>
+          <w:i/>
+          <w:u w:val="single"/>
+        </w:rPr>
+        <w:t>.</w:t>
+      </w:r>
+      <w:r>
+        <w:rPr>
+          <w:b/>
+          <w:i/>
+          <w:u w:val="single"/>
+        </w:rPr>
+        <w:t>03</w:t>
+      </w:r>
+      <w:r>
+        <w:rPr>
+          <w:b/>
+          <w:i/>
+          <w:u w:val="single"/>
+        </w:rPr>
+        <w:t>%</w:t>
+      </w:r>
+      <w:r>
+        <w:rPr>
+          <w:bCs/>
+          <w:iCs/>
+        </w:rPr>
+        <w:t xml:space="preserve"> </w:t>
+      </w:r>
+      <w:r>
+        <w:t xml:space="preserve">and the region with the lowest relative forestation was </w:t>
+      </w:r>
+      <w:r>
+        <w:rPr>
+          <w:b/>
+          <w:i/>
+          <w:u w:val="single"/>
+        </w:rPr>
+        <w:t>Middle East &amp; North Africa</w:t>
+      </w:r>
+      <w:r>
+        <w:t xml:space="preserve"> </w:t>
+      </w:r>
+      <w:r>
+        <w:t xml:space="preserve">with </w:t>
+      </w:r>
+      <w:r>
+        <w:rPr>
+          <w:b/>
+          <w:i/>
+          <w:u w:val="single"/>
+        </w:rPr>
+        <w:t>1.78</w:t>
+      </w:r>
+      <w:r>
+        <w:rPr>
+          <w:b/>
+          <w:i/>
+          <w:u w:val="single"/>
+        </w:rPr>
+        <w:t>%</w:t>
+      </w:r>
+      <w:r>
+        <w:rPr>
+          <w:bCs/>
+          <w:iCs/>
+        </w:rPr>
+        <w:t xml:space="preserve"> </w:t>
+      </w:r>
+      <w:r>
+        <w:t>forestation.</w:t>
       </w:r>
     </w:p>
     <w:p/>

</xml_diff>

<commit_message>
feat: Add query on finding the largest change in terms of forest area and forest area percentage
</commit_message>
<xml_diff>
--- a/project-starter-template-deforestation-exploration-solution-template.docx
+++ b/project-starter-template-deforestation-exploration-solution-template.docx
@@ -598,45 +598,55 @@
     <w:p/>
     <w:p/>
     <w:p/>
+    <w:p>
+      <w:pPr>
+        <w:rPr>
+          <w:rFonts w:hint="eastAsia"/>
+        </w:rPr>
+      </w:pPr>
+    </w:p>
     <w:p/>
     <w:p>
-      <w:r>
+      <w:pPr>
+        <w:rPr>
+          <w:rFonts w:hint="eastAsia"/>
+        </w:rPr>
+      </w:pPr>
+      <w:r>
+        <w:lastRenderedPageBreak/>
         <w:t>Table 2.1: Percent Forest Area by Region, 1990 &amp; 2016:</w:t>
       </w:r>
     </w:p>
     <w:p/>
     <w:tbl>
       <w:tblPr>
-        <w:tblStyle w:val="a5"/>
-        <w:tblW w:w="9360" w:type="dxa"/>
-        <w:tblInd w:w="0" w:type="dxa"/>
+        <w:tblW w:w="8760" w:type="dxa"/>
         <w:tblBorders>
-          <w:top w:val="single" w:sz="8" w:space="0" w:color="000000"/>
-          <w:left w:val="single" w:sz="8" w:space="0" w:color="000000"/>
-          <w:bottom w:val="single" w:sz="8" w:space="0" w:color="000000"/>
-          <w:right w:val="single" w:sz="8" w:space="0" w:color="000000"/>
-          <w:insideH w:val="single" w:sz="8" w:space="0" w:color="000000"/>
-          <w:insideV w:val="single" w:sz="8" w:space="0" w:color="000000"/>
+          <w:top w:val="single" w:sz="4" w:space="0" w:color="auto"/>
+          <w:left w:val="single" w:sz="4" w:space="0" w:color="auto"/>
+          <w:bottom w:val="single" w:sz="4" w:space="0" w:color="auto"/>
+          <w:right w:val="single" w:sz="4" w:space="0" w:color="auto"/>
+          <w:insideH w:val="single" w:sz="4" w:space="0" w:color="auto"/>
+          <w:insideV w:val="single" w:sz="4" w:space="0" w:color="auto"/>
         </w:tblBorders>
-        <w:tblLayout w:type="fixed"/>
-        <w:tblLook w:val="0600" w:firstRow="0" w:lastRow="0" w:firstColumn="0" w:lastColumn="0" w:noHBand="1" w:noVBand="1"/>
+        <w:tblLook w:val="04A0" w:firstRow="1" w:lastRow="0" w:firstColumn="1" w:lastColumn="0" w:noHBand="0" w:noVBand="1"/>
       </w:tblPr>
       <w:tblGrid>
-        <w:gridCol w:w="3120"/>
-        <w:gridCol w:w="3120"/>
-        <w:gridCol w:w="3120"/>
+        <w:gridCol w:w="3200"/>
+        <w:gridCol w:w="2780"/>
+        <w:gridCol w:w="2780"/>
       </w:tblGrid>
       <w:tr>
-        <w:tc>
-          <w:tcPr>
-            <w:tcW w:w="3120" w:type="dxa"/>
-            <w:shd w:val="clear" w:color="auto" w:fill="auto"/>
-            <w:tcMar>
-              <w:top w:w="100" w:type="dxa"/>
-              <w:left w:w="100" w:type="dxa"/>
-              <w:bottom w:w="100" w:type="dxa"/>
-              <w:right w:w="100" w:type="dxa"/>
-            </w:tcMar>
+        <w:trPr>
+          <w:trHeight w:val="320"/>
+        </w:trPr>
+        <w:tc>
+          <w:tcPr>
+            <w:tcW w:w="3200" w:type="dxa"/>
+            <w:shd w:val="clear" w:color="auto" w:fill="auto"/>
+            <w:noWrap/>
+            <w:vAlign w:val="center"/>
+            <w:hideMark/>
           </w:tcPr>
           <w:p>
             <w:pPr>
@@ -644,233 +654,801 @@
               <w:spacing w:line="240" w:lineRule="auto"/>
             </w:pPr>
             <w:r>
+              <w:rPr>
+                <w:rFonts w:hint="eastAsia"/>
+              </w:rPr>
               <w:t>Region</w:t>
             </w:r>
           </w:p>
         </w:tc>
         <w:tc>
           <w:tcPr>
-            <w:tcW w:w="3120" w:type="dxa"/>
-            <w:shd w:val="clear" w:color="auto" w:fill="auto"/>
-            <w:tcMar>
-              <w:top w:w="100" w:type="dxa"/>
-              <w:left w:w="100" w:type="dxa"/>
-              <w:bottom w:w="100" w:type="dxa"/>
-              <w:right w:w="100" w:type="dxa"/>
-            </w:tcMar>
-          </w:tcPr>
-          <w:p>
-            <w:pPr>
-              <w:widowControl w:val="0"/>
-              <w:spacing w:line="240" w:lineRule="auto"/>
+            <w:tcW w:w="2780" w:type="dxa"/>
+            <w:shd w:val="clear" w:color="auto" w:fill="auto"/>
+            <w:noWrap/>
+            <w:vAlign w:val="center"/>
+            <w:hideMark/>
+          </w:tcPr>
+          <w:p>
+            <w:pPr>
+              <w:widowControl w:val="0"/>
+              <w:spacing w:line="240" w:lineRule="auto"/>
+              <w:rPr>
+                <w:rFonts w:hint="eastAsia"/>
+              </w:rPr>
             </w:pPr>
             <w:r>
+              <w:rPr>
+                <w:rFonts w:hint="eastAsia"/>
+              </w:rPr>
               <w:t>1990 Forest Percentage</w:t>
             </w:r>
           </w:p>
         </w:tc>
         <w:tc>
           <w:tcPr>
-            <w:tcW w:w="3120" w:type="dxa"/>
-            <w:shd w:val="clear" w:color="auto" w:fill="auto"/>
-            <w:tcMar>
-              <w:top w:w="100" w:type="dxa"/>
-              <w:left w:w="100" w:type="dxa"/>
-              <w:bottom w:w="100" w:type="dxa"/>
-              <w:right w:w="100" w:type="dxa"/>
-            </w:tcMar>
-          </w:tcPr>
-          <w:p>
-            <w:pPr>
-              <w:widowControl w:val="0"/>
-              <w:spacing w:line="240" w:lineRule="auto"/>
+            <w:tcW w:w="2780" w:type="dxa"/>
+            <w:shd w:val="clear" w:color="auto" w:fill="auto"/>
+            <w:noWrap/>
+            <w:vAlign w:val="center"/>
+            <w:hideMark/>
+          </w:tcPr>
+          <w:p>
+            <w:pPr>
+              <w:widowControl w:val="0"/>
+              <w:spacing w:line="240" w:lineRule="auto"/>
+              <w:rPr>
+                <w:rFonts w:hint="eastAsia"/>
+              </w:rPr>
             </w:pPr>
             <w:r>
+              <w:rPr>
+                <w:rFonts w:hint="eastAsia"/>
+              </w:rPr>
               <w:t>2016 Forest Percentage</w:t>
             </w:r>
           </w:p>
         </w:tc>
       </w:tr>
       <w:tr>
-        <w:tc>
-          <w:tcPr>
-            <w:tcW w:w="3120" w:type="dxa"/>
-            <w:shd w:val="clear" w:color="auto" w:fill="auto"/>
-            <w:tcMar>
-              <w:top w:w="100" w:type="dxa"/>
-              <w:left w:w="100" w:type="dxa"/>
-              <w:bottom w:w="100" w:type="dxa"/>
-              <w:right w:w="100" w:type="dxa"/>
-            </w:tcMar>
-          </w:tcPr>
-          <w:p>
-            <w:pPr>
-              <w:widowControl w:val="0"/>
-              <w:spacing w:line="240" w:lineRule="auto"/>
-            </w:pPr>
-          </w:p>
-        </w:tc>
-        <w:tc>
-          <w:tcPr>
-            <w:tcW w:w="3120" w:type="dxa"/>
-            <w:shd w:val="clear" w:color="auto" w:fill="auto"/>
-            <w:tcMar>
-              <w:top w:w="100" w:type="dxa"/>
-              <w:left w:w="100" w:type="dxa"/>
-              <w:bottom w:w="100" w:type="dxa"/>
-              <w:right w:w="100" w:type="dxa"/>
-            </w:tcMar>
-          </w:tcPr>
-          <w:p>
-            <w:pPr>
-              <w:widowControl w:val="0"/>
-              <w:spacing w:line="240" w:lineRule="auto"/>
-            </w:pPr>
-          </w:p>
-        </w:tc>
-        <w:tc>
-          <w:tcPr>
-            <w:tcW w:w="3120" w:type="dxa"/>
-            <w:shd w:val="clear" w:color="auto" w:fill="auto"/>
-            <w:tcMar>
-              <w:top w:w="100" w:type="dxa"/>
-              <w:left w:w="100" w:type="dxa"/>
-              <w:bottom w:w="100" w:type="dxa"/>
-              <w:right w:w="100" w:type="dxa"/>
-            </w:tcMar>
-          </w:tcPr>
-          <w:p>
-            <w:pPr>
-              <w:widowControl w:val="0"/>
-              <w:spacing w:line="240" w:lineRule="auto"/>
-            </w:pPr>
+        <w:trPr>
+          <w:trHeight w:val="320"/>
+        </w:trPr>
+        <w:tc>
+          <w:tcPr>
+            <w:tcW w:w="3200" w:type="dxa"/>
+            <w:shd w:val="clear" w:color="auto" w:fill="auto"/>
+            <w:noWrap/>
+            <w:vAlign w:val="center"/>
+            <w:hideMark/>
+          </w:tcPr>
+          <w:p>
+            <w:pPr>
+              <w:widowControl w:val="0"/>
+              <w:spacing w:line="240" w:lineRule="auto"/>
+              <w:rPr>
+                <w:rFonts w:hint="eastAsia"/>
+              </w:rPr>
+            </w:pPr>
+            <w:r>
+              <w:rPr>
+                <w:rFonts w:hint="eastAsia"/>
+              </w:rPr>
+              <w:t>East Asia &amp; Pacific</w:t>
+            </w:r>
+          </w:p>
+        </w:tc>
+        <w:tc>
+          <w:tcPr>
+            <w:tcW w:w="2780" w:type="dxa"/>
+            <w:shd w:val="clear" w:color="auto" w:fill="auto"/>
+            <w:noWrap/>
+            <w:vAlign w:val="center"/>
+            <w:hideMark/>
+          </w:tcPr>
+          <w:p>
+            <w:pPr>
+              <w:widowControl w:val="0"/>
+              <w:spacing w:line="240" w:lineRule="auto"/>
+              <w:jc w:val="right"/>
+              <w:rPr>
+                <w:rFonts w:hint="eastAsia"/>
+              </w:rPr>
+            </w:pPr>
+            <w:r>
+              <w:rPr>
+                <w:rFonts w:hint="eastAsia"/>
+              </w:rPr>
+              <w:t>25.78</w:t>
+            </w:r>
+          </w:p>
+        </w:tc>
+        <w:tc>
+          <w:tcPr>
+            <w:tcW w:w="2780" w:type="dxa"/>
+            <w:shd w:val="clear" w:color="auto" w:fill="auto"/>
+            <w:noWrap/>
+            <w:vAlign w:val="center"/>
+            <w:hideMark/>
+          </w:tcPr>
+          <w:p>
+            <w:pPr>
+              <w:widowControl w:val="0"/>
+              <w:spacing w:line="240" w:lineRule="auto"/>
+              <w:jc w:val="right"/>
+              <w:rPr>
+                <w:rFonts w:hint="eastAsia"/>
+              </w:rPr>
+            </w:pPr>
+            <w:r>
+              <w:rPr>
+                <w:rFonts w:hint="eastAsia"/>
+              </w:rPr>
+              <w:t>26.36</w:t>
+            </w:r>
           </w:p>
         </w:tc>
       </w:tr>
       <w:tr>
-        <w:tc>
-          <w:tcPr>
-            <w:tcW w:w="3120" w:type="dxa"/>
-            <w:shd w:val="clear" w:color="auto" w:fill="auto"/>
-            <w:tcMar>
-              <w:top w:w="100" w:type="dxa"/>
-              <w:left w:w="100" w:type="dxa"/>
-              <w:bottom w:w="100" w:type="dxa"/>
-              <w:right w:w="100" w:type="dxa"/>
-            </w:tcMar>
-          </w:tcPr>
-          <w:p>
-            <w:pPr>
-              <w:widowControl w:val="0"/>
-              <w:spacing w:line="240" w:lineRule="auto"/>
-            </w:pPr>
-          </w:p>
-        </w:tc>
-        <w:tc>
-          <w:tcPr>
-            <w:tcW w:w="3120" w:type="dxa"/>
-            <w:shd w:val="clear" w:color="auto" w:fill="auto"/>
-            <w:tcMar>
-              <w:top w:w="100" w:type="dxa"/>
-              <w:left w:w="100" w:type="dxa"/>
-              <w:bottom w:w="100" w:type="dxa"/>
-              <w:right w:w="100" w:type="dxa"/>
-            </w:tcMar>
-          </w:tcPr>
-          <w:p>
-            <w:pPr>
-              <w:widowControl w:val="0"/>
-              <w:spacing w:line="240" w:lineRule="auto"/>
-            </w:pPr>
-          </w:p>
-        </w:tc>
-        <w:tc>
-          <w:tcPr>
-            <w:tcW w:w="3120" w:type="dxa"/>
-            <w:shd w:val="clear" w:color="auto" w:fill="auto"/>
-            <w:tcMar>
-              <w:top w:w="100" w:type="dxa"/>
-              <w:left w:w="100" w:type="dxa"/>
-              <w:bottom w:w="100" w:type="dxa"/>
-              <w:right w:w="100" w:type="dxa"/>
-            </w:tcMar>
-          </w:tcPr>
-          <w:p>
-            <w:pPr>
-              <w:widowControl w:val="0"/>
-              <w:spacing w:line="240" w:lineRule="auto"/>
-            </w:pPr>
+        <w:trPr>
+          <w:trHeight w:val="320"/>
+        </w:trPr>
+        <w:tc>
+          <w:tcPr>
+            <w:tcW w:w="3200" w:type="dxa"/>
+            <w:shd w:val="clear" w:color="auto" w:fill="auto"/>
+            <w:noWrap/>
+            <w:vAlign w:val="center"/>
+            <w:hideMark/>
+          </w:tcPr>
+          <w:p>
+            <w:pPr>
+              <w:widowControl w:val="0"/>
+              <w:spacing w:line="240" w:lineRule="auto"/>
+              <w:rPr>
+                <w:rFonts w:hint="eastAsia"/>
+              </w:rPr>
+            </w:pPr>
+            <w:r>
+              <w:rPr>
+                <w:rFonts w:hint="eastAsia"/>
+              </w:rPr>
+              <w:t>Europe &amp; Central Asia</w:t>
+            </w:r>
+          </w:p>
+        </w:tc>
+        <w:tc>
+          <w:tcPr>
+            <w:tcW w:w="2780" w:type="dxa"/>
+            <w:shd w:val="clear" w:color="auto" w:fill="auto"/>
+            <w:noWrap/>
+            <w:vAlign w:val="center"/>
+            <w:hideMark/>
+          </w:tcPr>
+          <w:p>
+            <w:pPr>
+              <w:widowControl w:val="0"/>
+              <w:spacing w:line="240" w:lineRule="auto"/>
+              <w:jc w:val="right"/>
+              <w:rPr>
+                <w:rFonts w:hint="eastAsia"/>
+              </w:rPr>
+            </w:pPr>
+            <w:r>
+              <w:rPr>
+                <w:rFonts w:hint="eastAsia"/>
+              </w:rPr>
+              <w:t>37.28</w:t>
+            </w:r>
+          </w:p>
+        </w:tc>
+        <w:tc>
+          <w:tcPr>
+            <w:tcW w:w="2780" w:type="dxa"/>
+            <w:shd w:val="clear" w:color="auto" w:fill="auto"/>
+            <w:noWrap/>
+            <w:vAlign w:val="center"/>
+            <w:hideMark/>
+          </w:tcPr>
+          <w:p>
+            <w:pPr>
+              <w:widowControl w:val="0"/>
+              <w:spacing w:line="240" w:lineRule="auto"/>
+              <w:jc w:val="right"/>
+              <w:rPr>
+                <w:rFonts w:hint="eastAsia"/>
+              </w:rPr>
+            </w:pPr>
+            <w:r>
+              <w:rPr>
+                <w:rFonts w:hint="eastAsia"/>
+              </w:rPr>
+              <w:t>38.04</w:t>
+            </w:r>
           </w:p>
         </w:tc>
       </w:tr>
       <w:tr>
-        <w:tc>
-          <w:tcPr>
-            <w:tcW w:w="3120" w:type="dxa"/>
-            <w:shd w:val="clear" w:color="auto" w:fill="auto"/>
-            <w:tcMar>
-              <w:top w:w="100" w:type="dxa"/>
-              <w:left w:w="100" w:type="dxa"/>
-              <w:bottom w:w="100" w:type="dxa"/>
-              <w:right w:w="100" w:type="dxa"/>
-            </w:tcMar>
-          </w:tcPr>
-          <w:p>
-            <w:pPr>
-              <w:widowControl w:val="0"/>
-              <w:spacing w:line="240" w:lineRule="auto"/>
-            </w:pPr>
-          </w:p>
-        </w:tc>
-        <w:tc>
-          <w:tcPr>
-            <w:tcW w:w="3120" w:type="dxa"/>
-            <w:shd w:val="clear" w:color="auto" w:fill="auto"/>
-            <w:tcMar>
-              <w:top w:w="100" w:type="dxa"/>
-              <w:left w:w="100" w:type="dxa"/>
-              <w:bottom w:w="100" w:type="dxa"/>
-              <w:right w:w="100" w:type="dxa"/>
-            </w:tcMar>
-          </w:tcPr>
-          <w:p>
-            <w:pPr>
-              <w:widowControl w:val="0"/>
-              <w:spacing w:line="240" w:lineRule="auto"/>
-            </w:pPr>
-          </w:p>
-        </w:tc>
-        <w:tc>
-          <w:tcPr>
-            <w:tcW w:w="3120" w:type="dxa"/>
-            <w:shd w:val="clear" w:color="auto" w:fill="auto"/>
-            <w:tcMar>
-              <w:top w:w="100" w:type="dxa"/>
-              <w:left w:w="100" w:type="dxa"/>
-              <w:bottom w:w="100" w:type="dxa"/>
-              <w:right w:w="100" w:type="dxa"/>
-            </w:tcMar>
-          </w:tcPr>
-          <w:p>
-            <w:pPr>
-              <w:widowControl w:val="0"/>
-              <w:spacing w:line="240" w:lineRule="auto"/>
-            </w:pPr>
+        <w:trPr>
+          <w:trHeight w:val="320"/>
+        </w:trPr>
+        <w:tc>
+          <w:tcPr>
+            <w:tcW w:w="3200" w:type="dxa"/>
+            <w:shd w:val="clear" w:color="auto" w:fill="auto"/>
+            <w:noWrap/>
+            <w:vAlign w:val="center"/>
+            <w:hideMark/>
+          </w:tcPr>
+          <w:p>
+            <w:pPr>
+              <w:widowControl w:val="0"/>
+              <w:spacing w:line="240" w:lineRule="auto"/>
+              <w:rPr>
+                <w:rFonts w:hint="eastAsia"/>
+              </w:rPr>
+            </w:pPr>
+            <w:r>
+              <w:rPr>
+                <w:rFonts w:hint="eastAsia"/>
+              </w:rPr>
+              <w:t>Latin America &amp; Caribbean</w:t>
+            </w:r>
+          </w:p>
+        </w:tc>
+        <w:tc>
+          <w:tcPr>
+            <w:tcW w:w="2780" w:type="dxa"/>
+            <w:shd w:val="clear" w:color="auto" w:fill="auto"/>
+            <w:noWrap/>
+            <w:vAlign w:val="center"/>
+            <w:hideMark/>
+          </w:tcPr>
+          <w:p>
+            <w:pPr>
+              <w:widowControl w:val="0"/>
+              <w:spacing w:line="240" w:lineRule="auto"/>
+              <w:jc w:val="right"/>
+              <w:rPr>
+                <w:rFonts w:hint="eastAsia"/>
+              </w:rPr>
+            </w:pPr>
+            <w:r>
+              <w:rPr>
+                <w:rFonts w:hint="eastAsia"/>
+              </w:rPr>
+              <w:t>51.03</w:t>
+            </w:r>
+          </w:p>
+        </w:tc>
+        <w:tc>
+          <w:tcPr>
+            <w:tcW w:w="2780" w:type="dxa"/>
+            <w:shd w:val="clear" w:color="auto" w:fill="auto"/>
+            <w:noWrap/>
+            <w:vAlign w:val="center"/>
+            <w:hideMark/>
+          </w:tcPr>
+          <w:p>
+            <w:pPr>
+              <w:widowControl w:val="0"/>
+              <w:spacing w:line="240" w:lineRule="auto"/>
+              <w:jc w:val="right"/>
+              <w:rPr>
+                <w:rFonts w:hint="eastAsia"/>
+              </w:rPr>
+            </w:pPr>
+            <w:r>
+              <w:rPr>
+                <w:rFonts w:hint="eastAsia"/>
+              </w:rPr>
+              <w:t>46.16</w:t>
+            </w:r>
+          </w:p>
+        </w:tc>
+      </w:tr>
+      <w:tr>
+        <w:trPr>
+          <w:trHeight w:val="320"/>
+        </w:trPr>
+        <w:tc>
+          <w:tcPr>
+            <w:tcW w:w="3200" w:type="dxa"/>
+            <w:shd w:val="clear" w:color="auto" w:fill="auto"/>
+            <w:noWrap/>
+            <w:vAlign w:val="center"/>
+            <w:hideMark/>
+          </w:tcPr>
+          <w:p>
+            <w:pPr>
+              <w:widowControl w:val="0"/>
+              <w:spacing w:line="240" w:lineRule="auto"/>
+              <w:rPr>
+                <w:rFonts w:hint="eastAsia"/>
+              </w:rPr>
+            </w:pPr>
+            <w:r>
+              <w:rPr>
+                <w:rFonts w:hint="eastAsia"/>
+              </w:rPr>
+              <w:t>Middle East &amp; North Africa</w:t>
+            </w:r>
+          </w:p>
+        </w:tc>
+        <w:tc>
+          <w:tcPr>
+            <w:tcW w:w="2780" w:type="dxa"/>
+            <w:shd w:val="clear" w:color="auto" w:fill="auto"/>
+            <w:noWrap/>
+            <w:vAlign w:val="center"/>
+            <w:hideMark/>
+          </w:tcPr>
+          <w:p>
+            <w:pPr>
+              <w:widowControl w:val="0"/>
+              <w:spacing w:line="240" w:lineRule="auto"/>
+              <w:jc w:val="right"/>
+              <w:rPr>
+                <w:rFonts w:hint="eastAsia"/>
+              </w:rPr>
+            </w:pPr>
+            <w:r>
+              <w:rPr>
+                <w:rFonts w:hint="eastAsia"/>
+              </w:rPr>
+              <w:t>1.78</w:t>
+            </w:r>
+          </w:p>
+        </w:tc>
+        <w:tc>
+          <w:tcPr>
+            <w:tcW w:w="2780" w:type="dxa"/>
+            <w:shd w:val="clear" w:color="auto" w:fill="auto"/>
+            <w:noWrap/>
+            <w:vAlign w:val="center"/>
+            <w:hideMark/>
+          </w:tcPr>
+          <w:p>
+            <w:pPr>
+              <w:widowControl w:val="0"/>
+              <w:spacing w:line="240" w:lineRule="auto"/>
+              <w:jc w:val="right"/>
+              <w:rPr>
+                <w:rFonts w:hint="eastAsia"/>
+              </w:rPr>
+            </w:pPr>
+            <w:r>
+              <w:rPr>
+                <w:rFonts w:hint="eastAsia"/>
+              </w:rPr>
+              <w:t>2.07</w:t>
+            </w:r>
+          </w:p>
+        </w:tc>
+      </w:tr>
+      <w:tr>
+        <w:trPr>
+          <w:trHeight w:val="320"/>
+        </w:trPr>
+        <w:tc>
+          <w:tcPr>
+            <w:tcW w:w="3200" w:type="dxa"/>
+            <w:shd w:val="clear" w:color="auto" w:fill="auto"/>
+            <w:noWrap/>
+            <w:vAlign w:val="center"/>
+            <w:hideMark/>
+          </w:tcPr>
+          <w:p>
+            <w:pPr>
+              <w:widowControl w:val="0"/>
+              <w:spacing w:line="240" w:lineRule="auto"/>
+              <w:rPr>
+                <w:rFonts w:hint="eastAsia"/>
+              </w:rPr>
+            </w:pPr>
+            <w:r>
+              <w:rPr>
+                <w:rFonts w:hint="eastAsia"/>
+              </w:rPr>
+              <w:t>North America</w:t>
+            </w:r>
+          </w:p>
+        </w:tc>
+        <w:tc>
+          <w:tcPr>
+            <w:tcW w:w="2780" w:type="dxa"/>
+            <w:shd w:val="clear" w:color="auto" w:fill="auto"/>
+            <w:noWrap/>
+            <w:vAlign w:val="center"/>
+            <w:hideMark/>
+          </w:tcPr>
+          <w:p>
+            <w:pPr>
+              <w:widowControl w:val="0"/>
+              <w:spacing w:line="240" w:lineRule="auto"/>
+              <w:jc w:val="right"/>
+              <w:rPr>
+                <w:rFonts w:hint="eastAsia"/>
+              </w:rPr>
+            </w:pPr>
+            <w:r>
+              <w:rPr>
+                <w:rFonts w:hint="eastAsia"/>
+              </w:rPr>
+              <w:t>35.65</w:t>
+            </w:r>
+          </w:p>
+        </w:tc>
+        <w:tc>
+          <w:tcPr>
+            <w:tcW w:w="2780" w:type="dxa"/>
+            <w:shd w:val="clear" w:color="auto" w:fill="auto"/>
+            <w:noWrap/>
+            <w:vAlign w:val="center"/>
+            <w:hideMark/>
+          </w:tcPr>
+          <w:p>
+            <w:pPr>
+              <w:widowControl w:val="0"/>
+              <w:spacing w:line="240" w:lineRule="auto"/>
+              <w:jc w:val="right"/>
+              <w:rPr>
+                <w:rFonts w:hint="eastAsia"/>
+              </w:rPr>
+            </w:pPr>
+            <w:r>
+              <w:rPr>
+                <w:rFonts w:hint="eastAsia"/>
+              </w:rPr>
+              <w:t>36.04</w:t>
+            </w:r>
+          </w:p>
+        </w:tc>
+      </w:tr>
+      <w:tr>
+        <w:trPr>
+          <w:trHeight w:val="320"/>
+        </w:trPr>
+        <w:tc>
+          <w:tcPr>
+            <w:tcW w:w="3200" w:type="dxa"/>
+            <w:shd w:val="clear" w:color="auto" w:fill="auto"/>
+            <w:noWrap/>
+            <w:vAlign w:val="center"/>
+            <w:hideMark/>
+          </w:tcPr>
+          <w:p>
+            <w:pPr>
+              <w:widowControl w:val="0"/>
+              <w:spacing w:line="240" w:lineRule="auto"/>
+              <w:rPr>
+                <w:rFonts w:hint="eastAsia"/>
+              </w:rPr>
+            </w:pPr>
+            <w:r>
+              <w:rPr>
+                <w:rFonts w:hint="eastAsia"/>
+              </w:rPr>
+              <w:t>South Asia</w:t>
+            </w:r>
+          </w:p>
+        </w:tc>
+        <w:tc>
+          <w:tcPr>
+            <w:tcW w:w="2780" w:type="dxa"/>
+            <w:shd w:val="clear" w:color="auto" w:fill="auto"/>
+            <w:noWrap/>
+            <w:vAlign w:val="center"/>
+            <w:hideMark/>
+          </w:tcPr>
+          <w:p>
+            <w:pPr>
+              <w:widowControl w:val="0"/>
+              <w:spacing w:line="240" w:lineRule="auto"/>
+              <w:jc w:val="right"/>
+              <w:rPr>
+                <w:rFonts w:hint="eastAsia"/>
+              </w:rPr>
+            </w:pPr>
+            <w:r>
+              <w:rPr>
+                <w:rFonts w:hint="eastAsia"/>
+              </w:rPr>
+              <w:t>16.51</w:t>
+            </w:r>
+          </w:p>
+        </w:tc>
+        <w:tc>
+          <w:tcPr>
+            <w:tcW w:w="2780" w:type="dxa"/>
+            <w:shd w:val="clear" w:color="auto" w:fill="auto"/>
+            <w:noWrap/>
+            <w:vAlign w:val="center"/>
+            <w:hideMark/>
+          </w:tcPr>
+          <w:p>
+            <w:pPr>
+              <w:widowControl w:val="0"/>
+              <w:spacing w:line="240" w:lineRule="auto"/>
+              <w:jc w:val="right"/>
+              <w:rPr>
+                <w:rFonts w:hint="eastAsia"/>
+              </w:rPr>
+            </w:pPr>
+            <w:r>
+              <w:rPr>
+                <w:rFonts w:hint="eastAsia"/>
+              </w:rPr>
+              <w:t>17.51</w:t>
+            </w:r>
+          </w:p>
+        </w:tc>
+      </w:tr>
+      <w:tr>
+        <w:trPr>
+          <w:trHeight w:val="320"/>
+        </w:trPr>
+        <w:tc>
+          <w:tcPr>
+            <w:tcW w:w="3200" w:type="dxa"/>
+            <w:shd w:val="clear" w:color="auto" w:fill="auto"/>
+            <w:noWrap/>
+            <w:vAlign w:val="center"/>
+            <w:hideMark/>
+          </w:tcPr>
+          <w:p>
+            <w:pPr>
+              <w:widowControl w:val="0"/>
+              <w:spacing w:line="240" w:lineRule="auto"/>
+              <w:rPr>
+                <w:rFonts w:hint="eastAsia"/>
+              </w:rPr>
+            </w:pPr>
+            <w:r>
+              <w:rPr>
+                <w:rFonts w:hint="eastAsia"/>
+              </w:rPr>
+              <w:t>Sub-Saharan Africa</w:t>
+            </w:r>
+          </w:p>
+        </w:tc>
+        <w:tc>
+          <w:tcPr>
+            <w:tcW w:w="2780" w:type="dxa"/>
+            <w:shd w:val="clear" w:color="auto" w:fill="auto"/>
+            <w:noWrap/>
+            <w:vAlign w:val="center"/>
+            <w:hideMark/>
+          </w:tcPr>
+          <w:p>
+            <w:pPr>
+              <w:widowControl w:val="0"/>
+              <w:spacing w:line="240" w:lineRule="auto"/>
+              <w:jc w:val="right"/>
+              <w:rPr>
+                <w:rFonts w:hint="eastAsia"/>
+              </w:rPr>
+            </w:pPr>
+            <w:r>
+              <w:rPr>
+                <w:rFonts w:hint="eastAsia"/>
+              </w:rPr>
+              <w:t>30.67</w:t>
+            </w:r>
+          </w:p>
+        </w:tc>
+        <w:tc>
+          <w:tcPr>
+            <w:tcW w:w="2780" w:type="dxa"/>
+            <w:shd w:val="clear" w:color="auto" w:fill="auto"/>
+            <w:noWrap/>
+            <w:vAlign w:val="center"/>
+            <w:hideMark/>
+          </w:tcPr>
+          <w:p>
+            <w:pPr>
+              <w:widowControl w:val="0"/>
+              <w:spacing w:line="240" w:lineRule="auto"/>
+              <w:jc w:val="right"/>
+              <w:rPr>
+                <w:rFonts w:hint="eastAsia"/>
+              </w:rPr>
+            </w:pPr>
+            <w:r>
+              <w:rPr>
+                <w:rFonts w:hint="eastAsia"/>
+              </w:rPr>
+              <w:t>28.79</w:t>
+            </w:r>
+          </w:p>
+        </w:tc>
+      </w:tr>
+      <w:tr>
+        <w:trPr>
+          <w:trHeight w:val="320"/>
+        </w:trPr>
+        <w:tc>
+          <w:tcPr>
+            <w:tcW w:w="3200" w:type="dxa"/>
+            <w:shd w:val="clear" w:color="auto" w:fill="auto"/>
+            <w:noWrap/>
+            <w:vAlign w:val="center"/>
+            <w:hideMark/>
+          </w:tcPr>
+          <w:p>
+            <w:pPr>
+              <w:widowControl w:val="0"/>
+              <w:spacing w:line="240" w:lineRule="auto"/>
+              <w:rPr>
+                <w:rFonts w:hint="eastAsia"/>
+              </w:rPr>
+            </w:pPr>
+            <w:r>
+              <w:rPr>
+                <w:rFonts w:hint="eastAsia"/>
+              </w:rPr>
+              <w:t>World</w:t>
+            </w:r>
+          </w:p>
+        </w:tc>
+        <w:tc>
+          <w:tcPr>
+            <w:tcW w:w="2780" w:type="dxa"/>
+            <w:shd w:val="clear" w:color="auto" w:fill="auto"/>
+            <w:noWrap/>
+            <w:vAlign w:val="center"/>
+            <w:hideMark/>
+          </w:tcPr>
+          <w:p>
+            <w:pPr>
+              <w:widowControl w:val="0"/>
+              <w:spacing w:line="240" w:lineRule="auto"/>
+              <w:jc w:val="right"/>
+              <w:rPr>
+                <w:rFonts w:hint="eastAsia"/>
+              </w:rPr>
+            </w:pPr>
+            <w:r>
+              <w:rPr>
+                <w:rFonts w:hint="eastAsia"/>
+              </w:rPr>
+              <w:t>32.42</w:t>
+            </w:r>
+          </w:p>
+        </w:tc>
+        <w:tc>
+          <w:tcPr>
+            <w:tcW w:w="2780" w:type="dxa"/>
+            <w:shd w:val="clear" w:color="auto" w:fill="auto"/>
+            <w:noWrap/>
+            <w:vAlign w:val="center"/>
+            <w:hideMark/>
+          </w:tcPr>
+          <w:p>
+            <w:pPr>
+              <w:widowControl w:val="0"/>
+              <w:spacing w:line="240" w:lineRule="auto"/>
+              <w:jc w:val="right"/>
+              <w:rPr>
+                <w:rFonts w:hint="eastAsia"/>
+              </w:rPr>
+            </w:pPr>
+            <w:r>
+              <w:rPr>
+                <w:rFonts w:hint="eastAsia"/>
+              </w:rPr>
+              <w:t>31.38</w:t>
+            </w:r>
           </w:p>
         </w:tc>
       </w:tr>
     </w:tbl>
+    <w:p/>
     <w:p>
       <w:pPr>
         <w:rPr>
-          <w:u w:val="single"/>
+          <w:rFonts w:hint="eastAsia"/>
         </w:rPr>
       </w:pPr>
     </w:p>
-    <w:p/>
     <w:p>
       <w:r>
-        <w:t>The only regions of the world that decreased in percent forest area from 1990 to 2016 were __________________ (dropped from __________________% to __________________%) and __________________ (__________________% to __________________%). All other regio</w:t>
+        <w:t xml:space="preserve">The only regions of the world that decreased in percent forest area from 1990 to 2016 were </w:t>
+      </w:r>
+      <w:r>
+        <w:rPr>
+          <w:rFonts w:hint="eastAsia"/>
+          <w:b/>
+          <w:bCs/>
+          <w:i/>
+          <w:iCs/>
+          <w:u w:val="single"/>
+        </w:rPr>
+        <w:t>Latin America &amp; Caribbean</w:t>
+      </w:r>
+      <w:r>
+        <w:t xml:space="preserve"> </w:t>
+      </w:r>
+      <w:r>
+        <w:t xml:space="preserve">(dropped from </w:t>
+      </w:r>
+      <w:r>
+        <w:rPr>
+          <w:b/>
+          <w:i/>
+          <w:u w:val="single"/>
+        </w:rPr>
+        <w:t>51.03%</w:t>
+      </w:r>
+      <w:r>
+        <w:t xml:space="preserve"> </w:t>
+      </w:r>
+      <w:r>
+        <w:t xml:space="preserve">to </w:t>
+      </w:r>
+      <w:r>
+        <w:rPr>
+          <w:b/>
+          <w:i/>
+          <w:u w:val="single"/>
+        </w:rPr>
+        <w:t>46.16%</w:t>
+      </w:r>
+      <w:r>
+        <w:t xml:space="preserve">) and </w:t>
+      </w:r>
+      <w:r>
+        <w:rPr>
+          <w:rFonts w:hint="eastAsia"/>
+          <w:b/>
+          <w:i/>
+          <w:u w:val="single"/>
+        </w:rPr>
+        <w:t>Sub-Saharan Africa</w:t>
+      </w:r>
+      <w:r>
+        <w:t xml:space="preserve"> </w:t>
+      </w:r>
+      <w:r>
+        <w:t>(</w:t>
+      </w:r>
+      <w:r>
+        <w:rPr>
+          <w:b/>
+          <w:i/>
+          <w:u w:val="single"/>
+        </w:rPr>
+        <w:t>30.67</w:t>
+      </w:r>
+      <w:r>
+        <w:rPr>
+          <w:b/>
+          <w:i/>
+          <w:u w:val="single"/>
+        </w:rPr>
+        <w:t>%</w:t>
+      </w:r>
+      <w:r>
+        <w:t xml:space="preserve"> to </w:t>
+      </w:r>
+      <w:r>
+        <w:rPr>
+          <w:b/>
+          <w:i/>
+          <w:u w:val="single"/>
+        </w:rPr>
+        <w:t>28.79</w:t>
+      </w:r>
+      <w:r>
+        <w:rPr>
+          <w:b/>
+          <w:i/>
+          <w:u w:val="single"/>
+        </w:rPr>
+        <w:t>%</w:t>
+      </w:r>
+      <w:r>
+        <w:t>). All other regio</w:t>
       </w:r>
       <w:r>
         <w:t xml:space="preserve">ns </w:t>
@@ -889,10 +1467,45 @@
       </w:r>
       <w:proofErr w:type="gramEnd"/>
       <w:r>
-        <w:t xml:space="preserve"> was so large, the percent forest area of the world decreased over this time period from __________________% to __________________</w:t>
-      </w:r>
-      <w:r>
-        <w:t xml:space="preserve">%. </w:t>
+        <w:t xml:space="preserve"> was so large, the percent forest area of the world decreased over this time period from </w:t>
+      </w:r>
+      <w:r>
+        <w:rPr>
+          <w:b/>
+          <w:i/>
+          <w:u w:val="single"/>
+        </w:rPr>
+        <w:t>32.42</w:t>
+      </w:r>
+      <w:r>
+        <w:rPr>
+          <w:b/>
+          <w:i/>
+          <w:u w:val="single"/>
+        </w:rPr>
+        <w:t>%</w:t>
+      </w:r>
+      <w:r>
+        <w:t xml:space="preserve"> to </w:t>
+      </w:r>
+      <w:r>
+        <w:rPr>
+          <w:b/>
+          <w:i/>
+          <w:u w:val="single"/>
+        </w:rPr>
+        <w:t>31.38</w:t>
+      </w:r>
+      <w:r>
+        <w:rPr>
+          <w:b/>
+          <w:i/>
+          <w:u w:val="single"/>
+        </w:rPr>
+        <w:t>%</w:t>
+      </w:r>
+      <w:r>
+        <w:t xml:space="preserve">. </w:t>
       </w:r>
     </w:p>
     <w:p/>
@@ -931,7 +1544,15 @@
     </w:p>
     <w:p>
       <w:r>
-        <w:t>There is one particularly bright spot in the data at the country level, __________________</w:t>
+        <w:t xml:space="preserve">There is one particularly bright spot in the data at the country level, </w:t>
+      </w:r>
+      <w:r>
+        <w:rPr>
+          <w:b/>
+          <w:i/>
+          <w:u w:val="single"/>
+        </w:rPr>
+        <w:t>China</w:t>
       </w:r>
       <w:r>
         <w:t xml:space="preserve">. This country </w:t>
@@ -942,16 +1563,106 @@
       </w:r>
       <w:proofErr w:type="gramEnd"/>
       <w:r>
-        <w:t xml:space="preserve"> in forest area from 1990 to 2016 by __________________. It would be interesting to study what has changed in this country over this time to drive this figure in the data higher. The country with the next largest increase i</w:t>
-      </w:r>
-      <w:r>
-        <w:t>n forest area from 1990 to 2016 was the__________________, but it only saw an increase of __________________, much lower than the figure for __________________.</w:t>
+        <w:t xml:space="preserve"> in forest area from 1990 to 2016 by </w:t>
+      </w:r>
+      <w:r>
+        <w:rPr>
+          <w:b/>
+          <w:i/>
+          <w:u w:val="single"/>
+        </w:rPr>
+        <w:t>527229.062 km</w:t>
+      </w:r>
+      <w:r>
+        <w:rPr>
+          <w:b/>
+          <w:i/>
+          <w:u w:val="single"/>
+          <w:vertAlign w:val="superscript"/>
+        </w:rPr>
+        <w:t>2</w:t>
+      </w:r>
+      <w:r>
+        <w:t>. It would be interesting to study what has changed in this country over this time to drive this figure in the data higher. The country with the next largest increase i</w:t>
+      </w:r>
+      <w:r>
+        <w:t>n forest area from 1990 to 2016 was the</w:t>
+      </w:r>
+      <w:r>
+        <w:t xml:space="preserve"> </w:t>
+      </w:r>
+      <w:r>
+        <w:rPr>
+          <w:b/>
+          <w:i/>
+          <w:u w:val="single"/>
+        </w:rPr>
+        <w:t>United States</w:t>
+      </w:r>
+      <w:r>
+        <w:t xml:space="preserve">, but it only saw an increase of </w:t>
+      </w:r>
+      <w:r>
+        <w:rPr>
+          <w:b/>
+          <w:i/>
+          <w:u w:val="single"/>
+        </w:rPr>
+        <w:t>79200 km</w:t>
+      </w:r>
+      <w:r>
+        <w:rPr>
+          <w:b/>
+          <w:i/>
+          <w:u w:val="single"/>
+          <w:vertAlign w:val="superscript"/>
+        </w:rPr>
+        <w:t>2</w:t>
+      </w:r>
+      <w:r>
+        <w:t xml:space="preserve">, much lower than the figure for </w:t>
+      </w:r>
+      <w:r>
+        <w:rPr>
+          <w:b/>
+          <w:i/>
+          <w:u w:val="single"/>
+        </w:rPr>
+        <w:t>China</w:t>
+      </w:r>
+      <w:r>
+        <w:t>.</w:t>
       </w:r>
     </w:p>
     <w:p/>
     <w:p>
       <w:r>
-        <w:t>__________________ and __________________ are of course very large countries in total land are</w:t>
+        <w:rPr>
+          <w:b/>
+          <w:i/>
+          <w:u w:val="single"/>
+        </w:rPr>
+        <w:t>China</w:t>
+      </w:r>
+      <w:r>
+        <w:t xml:space="preserve"> </w:t>
+      </w:r>
+      <w:r>
+        <w:t xml:space="preserve">and </w:t>
+      </w:r>
+      <w:r>
+        <w:rPr>
+          <w:b/>
+          <w:i/>
+          <w:u w:val="single"/>
+        </w:rPr>
+        <w:t>United States</w:t>
+      </w:r>
+      <w:r>
+        <w:t xml:space="preserve"> </w:t>
+      </w:r>
+      <w:r>
+        <w:t>are of course very large countries in total land are</w:t>
       </w:r>
       <w:r>
         <w:t xml:space="preserve">a, so when we look at the largest </w:t>
@@ -963,7 +1674,37 @@
         <w:t>percent</w:t>
       </w:r>
       <w:r>
-        <w:t xml:space="preserve"> change in forest area from 1990 to 2016, we aren’t surprised to find a much smaller country listed at the top. __________________ increased in forest area by __________________% from 1990 to 2016. </w:t>
+        <w:t xml:space="preserve"> change in forest area from 1990 to 2016, we aren’t surprised to find a much smaller country listed at the top. </w:t>
+      </w:r>
+      <w:r>
+        <w:rPr>
+          <w:b/>
+          <w:i/>
+          <w:u w:val="single"/>
+        </w:rPr>
+        <w:t>Iceland</w:t>
+      </w:r>
+      <w:r>
+        <w:t xml:space="preserve"> increased in forest area by </w:t>
+      </w:r>
+      <w:r>
+        <w:rPr>
+          <w:b/>
+          <w:i/>
+          <w:u w:val="single"/>
+        </w:rPr>
+        <w:t>213.66</w:t>
+      </w:r>
+      <w:r>
+        <w:rPr>
+          <w:b/>
+          <w:i/>
+          <w:u w:val="single"/>
+        </w:rPr>
+        <w:t>%</w:t>
+      </w:r>
+      <w:r>
+        <w:t xml:space="preserve"> from 1990 to 2016. </w:t>
       </w:r>
     </w:p>
     <w:p/>
@@ -1003,6 +1744,7 @@
     <w:p/>
     <w:p>
       <w:r>
+        <w:lastRenderedPageBreak/>
         <w:t>Table 3.1: Top 5 Amount Decrease in Forest Area by Country, 1990 &amp; 2016:</w:t>
       </w:r>
     </w:p>
@@ -1053,7 +1795,6 @@
               <w:spacing w:line="240" w:lineRule="auto"/>
             </w:pPr>
             <w:r>
-              <w:lastRenderedPageBreak/>
               <w:t>Country</w:t>
             </w:r>
           </w:p>
@@ -1714,6 +2455,7 @@
               <w:spacing w:line="240" w:lineRule="auto"/>
             </w:pPr>
             <w:r>
+              <w:lastRenderedPageBreak/>
               <w:t>Quartile</w:t>
             </w:r>
           </w:p>

</xml_diff>

<commit_message>
feat: Add query on finding the top 5 countries in forestation decreas in terms of absolute area and percentage drop
</commit_message>
<xml_diff>
--- a/project-starter-template-deforestation-exploration-solution-template.docx
+++ b/project-starter-template-deforestation-exploration-solution-template.docx
@@ -1748,611 +1748,430 @@
         <w:t>Table 3.1: Top 5 Amount Decrease in Forest Area by Country, 1990 &amp; 2016:</w:t>
       </w:r>
     </w:p>
-    <w:p/>
+    <w:p>
+      <w:pPr>
+        <w:rPr>
+          <w:rFonts w:hint="eastAsia"/>
+        </w:rPr>
+      </w:pPr>
+    </w:p>
     <w:tbl>
       <w:tblPr>
-        <w:tblStyle w:val="a6"/>
-        <w:tblW w:w="9360" w:type="dxa"/>
-        <w:tblInd w:w="0" w:type="dxa"/>
-        <w:tblBorders>
-          <w:top w:val="single" w:sz="8" w:space="0" w:color="000000"/>
-          <w:left w:val="single" w:sz="8" w:space="0" w:color="000000"/>
-          <w:bottom w:val="single" w:sz="8" w:space="0" w:color="000000"/>
-          <w:right w:val="single" w:sz="8" w:space="0" w:color="000000"/>
-          <w:insideH w:val="single" w:sz="8" w:space="0" w:color="000000"/>
-          <w:insideV w:val="single" w:sz="8" w:space="0" w:color="000000"/>
-        </w:tblBorders>
-        <w:tblLayout w:type="fixed"/>
-        <w:tblLook w:val="0600" w:firstRow="0" w:lastRow="0" w:firstColumn="0" w:lastColumn="0" w:noHBand="1" w:noVBand="1"/>
+        <w:tblStyle w:val="aa"/>
+        <w:tblW w:w="0" w:type="auto"/>
+        <w:tblLook w:val="04A0" w:firstRow="1" w:lastRow="0" w:firstColumn="1" w:lastColumn="0" w:noHBand="0" w:noVBand="1"/>
       </w:tblPr>
       <w:tblGrid>
-        <w:gridCol w:w="3120"/>
-        <w:gridCol w:w="3120"/>
-        <w:gridCol w:w="3120"/>
+        <w:gridCol w:w="1838"/>
+        <w:gridCol w:w="3402"/>
+        <w:gridCol w:w="4110"/>
       </w:tblGrid>
       <w:tr>
-        <w:tc>
-          <w:tcPr>
-            <w:tcW w:w="3120" w:type="dxa"/>
-            <w:shd w:val="clear" w:color="auto" w:fill="auto"/>
-            <w:tcMar>
-              <w:top w:w="100" w:type="dxa"/>
-              <w:left w:w="100" w:type="dxa"/>
-              <w:bottom w:w="100" w:type="dxa"/>
-              <w:right w:w="100" w:type="dxa"/>
-            </w:tcMar>
-          </w:tcPr>
-          <w:p>
-            <w:pPr>
-              <w:widowControl w:val="0"/>
-              <w:pBdr>
-                <w:top w:val="nil"/>
-                <w:left w:val="nil"/>
-                <w:bottom w:val="nil"/>
-                <w:right w:val="nil"/>
-                <w:between w:val="nil"/>
-              </w:pBdr>
-              <w:spacing w:line="240" w:lineRule="auto"/>
-            </w:pPr>
-            <w:r>
+        <w:trPr>
+          <w:trHeight w:val="320"/>
+        </w:trPr>
+        <w:tc>
+          <w:tcPr>
+            <w:tcW w:w="1838" w:type="dxa"/>
+            <w:noWrap/>
+            <w:hideMark/>
+          </w:tcPr>
+          <w:p>
+            <w:pPr>
+              <w:jc w:val="center"/>
+              <w:rPr>
+                <w:b/>
+                <w:bCs/>
+              </w:rPr>
+            </w:pPr>
+            <w:r>
+              <w:rPr>
+                <w:rFonts w:hint="eastAsia"/>
+                <w:b/>
+                <w:bCs/>
+              </w:rPr>
               <w:t>Country</w:t>
             </w:r>
           </w:p>
         </w:tc>
         <w:tc>
           <w:tcPr>
-            <w:tcW w:w="3120" w:type="dxa"/>
-            <w:shd w:val="clear" w:color="auto" w:fill="auto"/>
-            <w:tcMar>
-              <w:top w:w="100" w:type="dxa"/>
-              <w:left w:w="100" w:type="dxa"/>
-              <w:bottom w:w="100" w:type="dxa"/>
-              <w:right w:w="100" w:type="dxa"/>
-            </w:tcMar>
-          </w:tcPr>
-          <w:p>
-            <w:pPr>
-              <w:widowControl w:val="0"/>
-              <w:pBdr>
-                <w:top w:val="nil"/>
-                <w:left w:val="nil"/>
-                <w:bottom w:val="nil"/>
-                <w:right w:val="nil"/>
-                <w:between w:val="nil"/>
-              </w:pBdr>
-              <w:spacing w:line="240" w:lineRule="auto"/>
-            </w:pPr>
-            <w:r>
+            <w:tcW w:w="3402" w:type="dxa"/>
+            <w:noWrap/>
+            <w:hideMark/>
+          </w:tcPr>
+          <w:p>
+            <w:pPr>
+              <w:jc w:val="center"/>
+              <w:rPr>
+                <w:rFonts w:hint="eastAsia"/>
+                <w:b/>
+                <w:bCs/>
+              </w:rPr>
+            </w:pPr>
+            <w:r>
+              <w:rPr>
+                <w:rFonts w:hint="eastAsia"/>
+                <w:b/>
+                <w:bCs/>
+              </w:rPr>
               <w:t>Region</w:t>
             </w:r>
           </w:p>
         </w:tc>
         <w:tc>
           <w:tcPr>
-            <w:tcW w:w="3120" w:type="dxa"/>
-            <w:shd w:val="clear" w:color="auto" w:fill="auto"/>
-            <w:tcMar>
-              <w:top w:w="100" w:type="dxa"/>
-              <w:left w:w="100" w:type="dxa"/>
-              <w:bottom w:w="100" w:type="dxa"/>
-              <w:right w:w="100" w:type="dxa"/>
-            </w:tcMar>
-          </w:tcPr>
-          <w:p>
-            <w:pPr>
-              <w:widowControl w:val="0"/>
-              <w:pBdr>
-                <w:top w:val="nil"/>
-                <w:left w:val="nil"/>
-                <w:bottom w:val="nil"/>
-                <w:right w:val="nil"/>
-                <w:between w:val="nil"/>
-              </w:pBdr>
-              <w:spacing w:line="240" w:lineRule="auto"/>
-            </w:pPr>
-            <w:r>
+            <w:tcW w:w="4110" w:type="dxa"/>
+            <w:noWrap/>
+            <w:hideMark/>
+          </w:tcPr>
+          <w:p>
+            <w:pPr>
+              <w:jc w:val="center"/>
+              <w:rPr>
+                <w:rFonts w:hint="eastAsia"/>
+                <w:b/>
+                <w:bCs/>
+              </w:rPr>
+            </w:pPr>
+            <w:r>
+              <w:rPr>
+                <w:rFonts w:hint="eastAsia"/>
+                <w:b/>
+                <w:bCs/>
+              </w:rPr>
               <w:t>Absolute Forest Area Change</w:t>
             </w:r>
           </w:p>
         </w:tc>
       </w:tr>
       <w:tr>
-        <w:tc>
-          <w:tcPr>
-            <w:tcW w:w="3120" w:type="dxa"/>
-            <w:shd w:val="clear" w:color="auto" w:fill="auto"/>
-            <w:tcMar>
-              <w:top w:w="100" w:type="dxa"/>
-              <w:left w:w="100" w:type="dxa"/>
-              <w:bottom w:w="100" w:type="dxa"/>
-              <w:right w:w="100" w:type="dxa"/>
-            </w:tcMar>
-          </w:tcPr>
-          <w:p>
-            <w:pPr>
-              <w:widowControl w:val="0"/>
-              <w:pBdr>
-                <w:top w:val="nil"/>
-                <w:left w:val="nil"/>
-                <w:bottom w:val="nil"/>
-                <w:right w:val="nil"/>
-                <w:between w:val="nil"/>
-              </w:pBdr>
-              <w:spacing w:line="240" w:lineRule="auto"/>
-            </w:pPr>
-          </w:p>
-        </w:tc>
-        <w:tc>
-          <w:tcPr>
-            <w:tcW w:w="3120" w:type="dxa"/>
-            <w:shd w:val="clear" w:color="auto" w:fill="auto"/>
-            <w:tcMar>
-              <w:top w:w="100" w:type="dxa"/>
-              <w:left w:w="100" w:type="dxa"/>
-              <w:bottom w:w="100" w:type="dxa"/>
-              <w:right w:w="100" w:type="dxa"/>
-            </w:tcMar>
-          </w:tcPr>
-          <w:p>
-            <w:pPr>
-              <w:widowControl w:val="0"/>
-              <w:pBdr>
-                <w:top w:val="nil"/>
-                <w:left w:val="nil"/>
-                <w:bottom w:val="nil"/>
-                <w:right w:val="nil"/>
-                <w:between w:val="nil"/>
-              </w:pBdr>
-              <w:spacing w:line="240" w:lineRule="auto"/>
-            </w:pPr>
-          </w:p>
-        </w:tc>
-        <w:tc>
-          <w:tcPr>
-            <w:tcW w:w="3120" w:type="dxa"/>
-            <w:shd w:val="clear" w:color="auto" w:fill="auto"/>
-            <w:tcMar>
-              <w:top w:w="100" w:type="dxa"/>
-              <w:left w:w="100" w:type="dxa"/>
-              <w:bottom w:w="100" w:type="dxa"/>
-              <w:right w:w="100" w:type="dxa"/>
-            </w:tcMar>
-          </w:tcPr>
-          <w:p>
-            <w:pPr>
-              <w:widowControl w:val="0"/>
-              <w:pBdr>
-                <w:top w:val="nil"/>
-                <w:left w:val="nil"/>
-                <w:bottom w:val="nil"/>
-                <w:right w:val="nil"/>
-                <w:between w:val="nil"/>
-              </w:pBdr>
-              <w:spacing w:line="240" w:lineRule="auto"/>
-            </w:pPr>
+        <w:trPr>
+          <w:trHeight w:val="320"/>
+        </w:trPr>
+        <w:tc>
+          <w:tcPr>
+            <w:tcW w:w="1838" w:type="dxa"/>
+            <w:noWrap/>
+            <w:hideMark/>
+          </w:tcPr>
+          <w:p>
+            <w:pPr>
+              <w:rPr>
+                <w:rFonts w:hint="eastAsia"/>
+              </w:rPr>
+            </w:pPr>
+            <w:r>
+              <w:rPr>
+                <w:rFonts w:hint="eastAsia"/>
+              </w:rPr>
+              <w:t>Brazil</w:t>
+            </w:r>
+          </w:p>
+        </w:tc>
+        <w:tc>
+          <w:tcPr>
+            <w:tcW w:w="3402" w:type="dxa"/>
+            <w:noWrap/>
+            <w:hideMark/>
+          </w:tcPr>
+          <w:p>
+            <w:pPr>
+              <w:rPr>
+                <w:rFonts w:hint="eastAsia"/>
+              </w:rPr>
+            </w:pPr>
+            <w:r>
+              <w:rPr>
+                <w:rFonts w:hint="eastAsia"/>
+              </w:rPr>
+              <w:t>Latin America &amp; Caribbean</w:t>
+            </w:r>
+          </w:p>
+        </w:tc>
+        <w:tc>
+          <w:tcPr>
+            <w:tcW w:w="4110" w:type="dxa"/>
+            <w:noWrap/>
+            <w:hideMark/>
+          </w:tcPr>
+          <w:p>
+            <w:pPr>
+              <w:jc w:val="right"/>
+              <w:rPr>
+                <w:rFonts w:hint="eastAsia"/>
+              </w:rPr>
+            </w:pPr>
+            <w:r>
+              <w:rPr>
+                <w:rFonts w:hint="eastAsia"/>
+              </w:rPr>
+              <w:t>-541510</w:t>
+            </w:r>
           </w:p>
         </w:tc>
       </w:tr>
       <w:tr>
-        <w:tc>
-          <w:tcPr>
-            <w:tcW w:w="3120" w:type="dxa"/>
-            <w:shd w:val="clear" w:color="auto" w:fill="auto"/>
-            <w:tcMar>
-              <w:top w:w="100" w:type="dxa"/>
-              <w:left w:w="100" w:type="dxa"/>
-              <w:bottom w:w="100" w:type="dxa"/>
-              <w:right w:w="100" w:type="dxa"/>
-            </w:tcMar>
-          </w:tcPr>
-          <w:p>
-            <w:pPr>
-              <w:widowControl w:val="0"/>
-              <w:pBdr>
-                <w:top w:val="nil"/>
-                <w:left w:val="nil"/>
-                <w:bottom w:val="nil"/>
-                <w:right w:val="nil"/>
-                <w:between w:val="nil"/>
-              </w:pBdr>
-              <w:spacing w:line="240" w:lineRule="auto"/>
-            </w:pPr>
-          </w:p>
-        </w:tc>
-        <w:tc>
-          <w:tcPr>
-            <w:tcW w:w="3120" w:type="dxa"/>
-            <w:shd w:val="clear" w:color="auto" w:fill="auto"/>
-            <w:tcMar>
-              <w:top w:w="100" w:type="dxa"/>
-              <w:left w:w="100" w:type="dxa"/>
-              <w:bottom w:w="100" w:type="dxa"/>
-              <w:right w:w="100" w:type="dxa"/>
-            </w:tcMar>
-          </w:tcPr>
-          <w:p>
-            <w:pPr>
-              <w:widowControl w:val="0"/>
-              <w:pBdr>
-                <w:top w:val="nil"/>
-                <w:left w:val="nil"/>
-                <w:bottom w:val="nil"/>
-                <w:right w:val="nil"/>
-                <w:between w:val="nil"/>
-              </w:pBdr>
-              <w:spacing w:line="240" w:lineRule="auto"/>
-            </w:pPr>
-          </w:p>
-        </w:tc>
-        <w:tc>
-          <w:tcPr>
-            <w:tcW w:w="3120" w:type="dxa"/>
-            <w:shd w:val="clear" w:color="auto" w:fill="auto"/>
-            <w:tcMar>
-              <w:top w:w="100" w:type="dxa"/>
-              <w:left w:w="100" w:type="dxa"/>
-              <w:bottom w:w="100" w:type="dxa"/>
-              <w:right w:w="100" w:type="dxa"/>
-            </w:tcMar>
-          </w:tcPr>
-          <w:p>
-            <w:pPr>
-              <w:widowControl w:val="0"/>
-              <w:pBdr>
-                <w:top w:val="nil"/>
-                <w:left w:val="nil"/>
-                <w:bottom w:val="nil"/>
-                <w:right w:val="nil"/>
-                <w:between w:val="nil"/>
-              </w:pBdr>
-              <w:spacing w:line="240" w:lineRule="auto"/>
-            </w:pPr>
+        <w:trPr>
+          <w:trHeight w:val="320"/>
+        </w:trPr>
+        <w:tc>
+          <w:tcPr>
+            <w:tcW w:w="1838" w:type="dxa"/>
+            <w:noWrap/>
+            <w:hideMark/>
+          </w:tcPr>
+          <w:p>
+            <w:pPr>
+              <w:rPr>
+                <w:rFonts w:hint="eastAsia"/>
+              </w:rPr>
+            </w:pPr>
+            <w:r>
+              <w:rPr>
+                <w:rFonts w:hint="eastAsia"/>
+              </w:rPr>
+              <w:t>Indonesia</w:t>
+            </w:r>
+          </w:p>
+        </w:tc>
+        <w:tc>
+          <w:tcPr>
+            <w:tcW w:w="3402" w:type="dxa"/>
+            <w:noWrap/>
+            <w:hideMark/>
+          </w:tcPr>
+          <w:p>
+            <w:pPr>
+              <w:rPr>
+                <w:rFonts w:hint="eastAsia"/>
+              </w:rPr>
+            </w:pPr>
+            <w:r>
+              <w:rPr>
+                <w:rFonts w:hint="eastAsia"/>
+              </w:rPr>
+              <w:t>East Asia &amp; Pacific</w:t>
+            </w:r>
+          </w:p>
+        </w:tc>
+        <w:tc>
+          <w:tcPr>
+            <w:tcW w:w="4110" w:type="dxa"/>
+            <w:noWrap/>
+            <w:hideMark/>
+          </w:tcPr>
+          <w:p>
+            <w:pPr>
+              <w:jc w:val="right"/>
+              <w:rPr>
+                <w:rFonts w:hint="eastAsia"/>
+              </w:rPr>
+            </w:pPr>
+            <w:r>
+              <w:rPr>
+                <w:rFonts w:hint="eastAsia"/>
+              </w:rPr>
+              <w:t>-282193.9844</w:t>
+            </w:r>
           </w:p>
         </w:tc>
       </w:tr>
       <w:tr>
-        <w:tc>
-          <w:tcPr>
-            <w:tcW w:w="3120" w:type="dxa"/>
-            <w:shd w:val="clear" w:color="auto" w:fill="auto"/>
-            <w:tcMar>
-              <w:top w:w="100" w:type="dxa"/>
-              <w:left w:w="100" w:type="dxa"/>
-              <w:bottom w:w="100" w:type="dxa"/>
-              <w:right w:w="100" w:type="dxa"/>
-            </w:tcMar>
-          </w:tcPr>
-          <w:p>
-            <w:pPr>
-              <w:widowControl w:val="0"/>
-              <w:pBdr>
-                <w:top w:val="nil"/>
-                <w:left w:val="nil"/>
-                <w:bottom w:val="nil"/>
-                <w:right w:val="nil"/>
-                <w:between w:val="nil"/>
-              </w:pBdr>
-              <w:spacing w:line="240" w:lineRule="auto"/>
-            </w:pPr>
-          </w:p>
-        </w:tc>
-        <w:tc>
-          <w:tcPr>
-            <w:tcW w:w="3120" w:type="dxa"/>
-            <w:shd w:val="clear" w:color="auto" w:fill="auto"/>
-            <w:tcMar>
-              <w:top w:w="100" w:type="dxa"/>
-              <w:left w:w="100" w:type="dxa"/>
-              <w:bottom w:w="100" w:type="dxa"/>
-              <w:right w:w="100" w:type="dxa"/>
-            </w:tcMar>
-          </w:tcPr>
-          <w:p>
-            <w:pPr>
-              <w:widowControl w:val="0"/>
-              <w:pBdr>
-                <w:top w:val="nil"/>
-                <w:left w:val="nil"/>
-                <w:bottom w:val="nil"/>
-                <w:right w:val="nil"/>
-                <w:between w:val="nil"/>
-              </w:pBdr>
-              <w:spacing w:line="240" w:lineRule="auto"/>
-            </w:pPr>
-          </w:p>
-        </w:tc>
-        <w:tc>
-          <w:tcPr>
-            <w:tcW w:w="3120" w:type="dxa"/>
-            <w:shd w:val="clear" w:color="auto" w:fill="auto"/>
-            <w:tcMar>
-              <w:top w:w="100" w:type="dxa"/>
-              <w:left w:w="100" w:type="dxa"/>
-              <w:bottom w:w="100" w:type="dxa"/>
-              <w:right w:w="100" w:type="dxa"/>
-            </w:tcMar>
-          </w:tcPr>
-          <w:p>
-            <w:pPr>
-              <w:widowControl w:val="0"/>
-              <w:pBdr>
-                <w:top w:val="nil"/>
-                <w:left w:val="nil"/>
-                <w:bottom w:val="nil"/>
-                <w:right w:val="nil"/>
-                <w:between w:val="nil"/>
-              </w:pBdr>
-              <w:spacing w:line="240" w:lineRule="auto"/>
-            </w:pPr>
-          </w:p>
-        </w:tc>
-      </w:tr>
-    </w:tbl>
-    <w:p/>
-    <w:p/>
-    <w:p>
-      <w:r>
-        <w:t>The second way to consider which countries are of concern is to analyze the data by percent decrease.</w:t>
-      </w:r>
-    </w:p>
-    <w:p/>
-    <w:p>
-      <w:r>
-        <w:t>Table 3.2: Top 5 Percent Decrease in Forest Area by Country, 1990 &amp; 2016:</w:t>
-      </w:r>
-    </w:p>
-    <w:p/>
-    <w:tbl>
-      <w:tblPr>
-        <w:tblStyle w:val="a7"/>
-        <w:tblW w:w="9360" w:type="dxa"/>
-        <w:tblInd w:w="0" w:type="dxa"/>
-        <w:tblBorders>
-          <w:top w:val="single" w:sz="8" w:space="0" w:color="000000"/>
-          <w:left w:val="single" w:sz="8" w:space="0" w:color="000000"/>
-          <w:bottom w:val="single" w:sz="8" w:space="0" w:color="000000"/>
-          <w:right w:val="single" w:sz="8" w:space="0" w:color="000000"/>
-          <w:insideH w:val="single" w:sz="8" w:space="0" w:color="000000"/>
-          <w:insideV w:val="single" w:sz="8" w:space="0" w:color="000000"/>
-        </w:tblBorders>
-        <w:tblLayout w:type="fixed"/>
-        <w:tblLook w:val="0600" w:firstRow="0" w:lastRow="0" w:firstColumn="0" w:lastColumn="0" w:noHBand="1" w:noVBand="1"/>
-      </w:tblPr>
-      <w:tblGrid>
-        <w:gridCol w:w="3120"/>
-        <w:gridCol w:w="3120"/>
-        <w:gridCol w:w="3120"/>
-      </w:tblGrid>
-      <w:tr>
-        <w:tc>
-          <w:tcPr>
-            <w:tcW w:w="3120" w:type="dxa"/>
-            <w:shd w:val="clear" w:color="auto" w:fill="auto"/>
-            <w:tcMar>
-              <w:top w:w="100" w:type="dxa"/>
-              <w:left w:w="100" w:type="dxa"/>
-              <w:bottom w:w="100" w:type="dxa"/>
-              <w:right w:w="100" w:type="dxa"/>
-            </w:tcMar>
-          </w:tcPr>
-          <w:p>
-            <w:pPr>
-              <w:widowControl w:val="0"/>
-              <w:spacing w:line="240" w:lineRule="auto"/>
-            </w:pPr>
-            <w:r>
-              <w:t>Country</w:t>
-            </w:r>
-          </w:p>
-        </w:tc>
-        <w:tc>
-          <w:tcPr>
-            <w:tcW w:w="3120" w:type="dxa"/>
-            <w:shd w:val="clear" w:color="auto" w:fill="auto"/>
-            <w:tcMar>
-              <w:top w:w="100" w:type="dxa"/>
-              <w:left w:w="100" w:type="dxa"/>
-              <w:bottom w:w="100" w:type="dxa"/>
-              <w:right w:w="100" w:type="dxa"/>
-            </w:tcMar>
-          </w:tcPr>
-          <w:p>
-            <w:pPr>
-              <w:widowControl w:val="0"/>
-              <w:spacing w:line="240" w:lineRule="auto"/>
-            </w:pPr>
-            <w:r>
-              <w:t>Region</w:t>
-            </w:r>
-          </w:p>
-        </w:tc>
-        <w:tc>
-          <w:tcPr>
-            <w:tcW w:w="3120" w:type="dxa"/>
-            <w:shd w:val="clear" w:color="auto" w:fill="auto"/>
-            <w:tcMar>
-              <w:top w:w="100" w:type="dxa"/>
-              <w:left w:w="100" w:type="dxa"/>
-              <w:bottom w:w="100" w:type="dxa"/>
-              <w:right w:w="100" w:type="dxa"/>
-            </w:tcMar>
-          </w:tcPr>
-          <w:p>
-            <w:pPr>
-              <w:widowControl w:val="0"/>
-              <w:spacing w:line="240" w:lineRule="auto"/>
-            </w:pPr>
-            <w:r>
-              <w:t>Pct Forest Area Change</w:t>
+        <w:trPr>
+          <w:trHeight w:val="320"/>
+        </w:trPr>
+        <w:tc>
+          <w:tcPr>
+            <w:tcW w:w="1838" w:type="dxa"/>
+            <w:noWrap/>
+            <w:hideMark/>
+          </w:tcPr>
+          <w:p>
+            <w:pPr>
+              <w:rPr>
+                <w:rFonts w:hint="eastAsia"/>
+              </w:rPr>
+            </w:pPr>
+            <w:r>
+              <w:rPr>
+                <w:rFonts w:hint="eastAsia"/>
+              </w:rPr>
+              <w:t>Myanmar</w:t>
+            </w:r>
+          </w:p>
+        </w:tc>
+        <w:tc>
+          <w:tcPr>
+            <w:tcW w:w="3402" w:type="dxa"/>
+            <w:noWrap/>
+            <w:hideMark/>
+          </w:tcPr>
+          <w:p>
+            <w:pPr>
+              <w:rPr>
+                <w:rFonts w:hint="eastAsia"/>
+              </w:rPr>
+            </w:pPr>
+            <w:r>
+              <w:rPr>
+                <w:rFonts w:hint="eastAsia"/>
+              </w:rPr>
+              <w:t>East Asia &amp; Pacific</w:t>
+            </w:r>
+          </w:p>
+        </w:tc>
+        <w:tc>
+          <w:tcPr>
+            <w:tcW w:w="4110" w:type="dxa"/>
+            <w:noWrap/>
+            <w:hideMark/>
+          </w:tcPr>
+          <w:p>
+            <w:pPr>
+              <w:jc w:val="right"/>
+              <w:rPr>
+                <w:rFonts w:hint="eastAsia"/>
+              </w:rPr>
+            </w:pPr>
+            <w:r>
+              <w:rPr>
+                <w:rFonts w:hint="eastAsia"/>
+              </w:rPr>
+              <w:t>-107234.0039</w:t>
             </w:r>
           </w:p>
         </w:tc>
       </w:tr>
       <w:tr>
-        <w:tc>
-          <w:tcPr>
-            <w:tcW w:w="3120" w:type="dxa"/>
-            <w:shd w:val="clear" w:color="auto" w:fill="auto"/>
-            <w:tcMar>
-              <w:top w:w="100" w:type="dxa"/>
-              <w:left w:w="100" w:type="dxa"/>
-              <w:bottom w:w="100" w:type="dxa"/>
-              <w:right w:w="100" w:type="dxa"/>
-            </w:tcMar>
-          </w:tcPr>
-          <w:p>
-            <w:pPr>
-              <w:widowControl w:val="0"/>
-              <w:spacing w:line="240" w:lineRule="auto"/>
-            </w:pPr>
-          </w:p>
-        </w:tc>
-        <w:tc>
-          <w:tcPr>
-            <w:tcW w:w="3120" w:type="dxa"/>
-            <w:shd w:val="clear" w:color="auto" w:fill="auto"/>
-            <w:tcMar>
-              <w:top w:w="100" w:type="dxa"/>
-              <w:left w:w="100" w:type="dxa"/>
-              <w:bottom w:w="100" w:type="dxa"/>
-              <w:right w:w="100" w:type="dxa"/>
-            </w:tcMar>
-          </w:tcPr>
-          <w:p>
-            <w:pPr>
-              <w:widowControl w:val="0"/>
-              <w:spacing w:line="240" w:lineRule="auto"/>
-            </w:pPr>
-          </w:p>
-        </w:tc>
-        <w:tc>
-          <w:tcPr>
-            <w:tcW w:w="3120" w:type="dxa"/>
-            <w:shd w:val="clear" w:color="auto" w:fill="auto"/>
-            <w:tcMar>
-              <w:top w:w="100" w:type="dxa"/>
-              <w:left w:w="100" w:type="dxa"/>
-              <w:bottom w:w="100" w:type="dxa"/>
-              <w:right w:w="100" w:type="dxa"/>
-            </w:tcMar>
-          </w:tcPr>
-          <w:p>
-            <w:pPr>
-              <w:widowControl w:val="0"/>
-              <w:spacing w:line="240" w:lineRule="auto"/>
-            </w:pPr>
+        <w:trPr>
+          <w:trHeight w:val="320"/>
+        </w:trPr>
+        <w:tc>
+          <w:tcPr>
+            <w:tcW w:w="1838" w:type="dxa"/>
+            <w:noWrap/>
+            <w:hideMark/>
+          </w:tcPr>
+          <w:p>
+            <w:pPr>
+              <w:rPr>
+                <w:rFonts w:hint="eastAsia"/>
+              </w:rPr>
+            </w:pPr>
+            <w:r>
+              <w:rPr>
+                <w:rFonts w:hint="eastAsia"/>
+              </w:rPr>
+              <w:t>Nigeria</w:t>
+            </w:r>
+          </w:p>
+        </w:tc>
+        <w:tc>
+          <w:tcPr>
+            <w:tcW w:w="3402" w:type="dxa"/>
+            <w:noWrap/>
+            <w:hideMark/>
+          </w:tcPr>
+          <w:p>
+            <w:pPr>
+              <w:rPr>
+                <w:rFonts w:hint="eastAsia"/>
+              </w:rPr>
+            </w:pPr>
+            <w:r>
+              <w:rPr>
+                <w:rFonts w:hint="eastAsia"/>
+              </w:rPr>
+              <w:t>Sub-Saharan Africa</w:t>
+            </w:r>
+          </w:p>
+        </w:tc>
+        <w:tc>
+          <w:tcPr>
+            <w:tcW w:w="4110" w:type="dxa"/>
+            <w:noWrap/>
+            <w:hideMark/>
+          </w:tcPr>
+          <w:p>
+            <w:pPr>
+              <w:jc w:val="right"/>
+              <w:rPr>
+                <w:rFonts w:hint="eastAsia"/>
+              </w:rPr>
+            </w:pPr>
+            <w:r>
+              <w:rPr>
+                <w:rFonts w:hint="eastAsia"/>
+              </w:rPr>
+              <w:t>-106506.001</w:t>
+            </w:r>
           </w:p>
         </w:tc>
       </w:tr>
       <w:tr>
-        <w:tc>
-          <w:tcPr>
-            <w:tcW w:w="3120" w:type="dxa"/>
-            <w:shd w:val="clear" w:color="auto" w:fill="auto"/>
-            <w:tcMar>
-              <w:top w:w="100" w:type="dxa"/>
-              <w:left w:w="100" w:type="dxa"/>
-              <w:bottom w:w="100" w:type="dxa"/>
-              <w:right w:w="100" w:type="dxa"/>
-            </w:tcMar>
-          </w:tcPr>
-          <w:p>
-            <w:pPr>
-              <w:widowControl w:val="0"/>
-              <w:spacing w:line="240" w:lineRule="auto"/>
-            </w:pPr>
-          </w:p>
-        </w:tc>
-        <w:tc>
-          <w:tcPr>
-            <w:tcW w:w="3120" w:type="dxa"/>
-            <w:shd w:val="clear" w:color="auto" w:fill="auto"/>
-            <w:tcMar>
-              <w:top w:w="100" w:type="dxa"/>
-              <w:left w:w="100" w:type="dxa"/>
-              <w:bottom w:w="100" w:type="dxa"/>
-              <w:right w:w="100" w:type="dxa"/>
-            </w:tcMar>
-          </w:tcPr>
-          <w:p>
-            <w:pPr>
-              <w:widowControl w:val="0"/>
-              <w:spacing w:line="240" w:lineRule="auto"/>
-            </w:pPr>
-          </w:p>
-        </w:tc>
-        <w:tc>
-          <w:tcPr>
-            <w:tcW w:w="3120" w:type="dxa"/>
-            <w:shd w:val="clear" w:color="auto" w:fill="auto"/>
-            <w:tcMar>
-              <w:top w:w="100" w:type="dxa"/>
-              <w:left w:w="100" w:type="dxa"/>
-              <w:bottom w:w="100" w:type="dxa"/>
-              <w:right w:w="100" w:type="dxa"/>
-            </w:tcMar>
-          </w:tcPr>
-          <w:p>
-            <w:pPr>
-              <w:widowControl w:val="0"/>
-              <w:spacing w:line="240" w:lineRule="auto"/>
-            </w:pPr>
-          </w:p>
-        </w:tc>
-      </w:tr>
-      <w:tr>
-        <w:tc>
-          <w:tcPr>
-            <w:tcW w:w="3120" w:type="dxa"/>
-            <w:shd w:val="clear" w:color="auto" w:fill="auto"/>
-            <w:tcMar>
-              <w:top w:w="100" w:type="dxa"/>
-              <w:left w:w="100" w:type="dxa"/>
-              <w:bottom w:w="100" w:type="dxa"/>
-              <w:right w:w="100" w:type="dxa"/>
-            </w:tcMar>
-          </w:tcPr>
-          <w:p>
-            <w:pPr>
-              <w:widowControl w:val="0"/>
-              <w:spacing w:line="240" w:lineRule="auto"/>
-            </w:pPr>
-          </w:p>
-        </w:tc>
-        <w:tc>
-          <w:tcPr>
-            <w:tcW w:w="3120" w:type="dxa"/>
-            <w:shd w:val="clear" w:color="auto" w:fill="auto"/>
-            <w:tcMar>
-              <w:top w:w="100" w:type="dxa"/>
-              <w:left w:w="100" w:type="dxa"/>
-              <w:bottom w:w="100" w:type="dxa"/>
-              <w:right w:w="100" w:type="dxa"/>
-            </w:tcMar>
-          </w:tcPr>
-          <w:p>
-            <w:pPr>
-              <w:widowControl w:val="0"/>
-              <w:spacing w:line="240" w:lineRule="auto"/>
-            </w:pPr>
-          </w:p>
-        </w:tc>
-        <w:tc>
-          <w:tcPr>
-            <w:tcW w:w="3120" w:type="dxa"/>
-            <w:shd w:val="clear" w:color="auto" w:fill="auto"/>
-            <w:tcMar>
-              <w:top w:w="100" w:type="dxa"/>
-              <w:left w:w="100" w:type="dxa"/>
-              <w:bottom w:w="100" w:type="dxa"/>
-              <w:right w:w="100" w:type="dxa"/>
-            </w:tcMar>
-          </w:tcPr>
-          <w:p>
-            <w:pPr>
-              <w:widowControl w:val="0"/>
-              <w:spacing w:line="240" w:lineRule="auto"/>
-            </w:pPr>
+        <w:trPr>
+          <w:trHeight w:val="320"/>
+        </w:trPr>
+        <w:tc>
+          <w:tcPr>
+            <w:tcW w:w="1838" w:type="dxa"/>
+            <w:noWrap/>
+            <w:hideMark/>
+          </w:tcPr>
+          <w:p>
+            <w:pPr>
+              <w:rPr>
+                <w:rFonts w:hint="eastAsia"/>
+              </w:rPr>
+            </w:pPr>
+            <w:r>
+              <w:rPr>
+                <w:rFonts w:hint="eastAsia"/>
+              </w:rPr>
+              <w:t>Tanzania</w:t>
+            </w:r>
+          </w:p>
+        </w:tc>
+        <w:tc>
+          <w:tcPr>
+            <w:tcW w:w="3402" w:type="dxa"/>
+            <w:noWrap/>
+            <w:hideMark/>
+          </w:tcPr>
+          <w:p>
+            <w:pPr>
+              <w:rPr>
+                <w:rFonts w:hint="eastAsia"/>
+              </w:rPr>
+            </w:pPr>
+            <w:r>
+              <w:rPr>
+                <w:rFonts w:hint="eastAsia"/>
+              </w:rPr>
+              <w:t>Sub-Saharan Africa</w:t>
+            </w:r>
+          </w:p>
+        </w:tc>
+        <w:tc>
+          <w:tcPr>
+            <w:tcW w:w="4110" w:type="dxa"/>
+            <w:noWrap/>
+            <w:hideMark/>
+          </w:tcPr>
+          <w:p>
+            <w:pPr>
+              <w:jc w:val="right"/>
+              <w:rPr>
+                <w:rFonts w:hint="eastAsia"/>
+              </w:rPr>
+            </w:pPr>
+            <w:r>
+              <w:rPr>
+                <w:rFonts w:hint="eastAsia"/>
+              </w:rPr>
+              <w:t>-102320</w:t>
+            </w:r>
           </w:p>
         </w:tc>
       </w:tr>
@@ -2360,23 +2179,717 @@
     <w:p>
       <w:pPr>
         <w:rPr>
-          <w:b/>
+          <w:sz w:val="20"/>
+          <w:szCs w:val="20"/>
         </w:rPr>
       </w:pPr>
+      <w:r>
+        <w:rPr>
+          <w:rFonts w:hint="eastAsia"/>
+          <w:sz w:val="20"/>
+          <w:szCs w:val="20"/>
+        </w:rPr>
+        <w:t>(</w:t>
+      </w:r>
+      <w:r>
+        <w:rPr>
+          <w:b/>
+          <w:bCs/>
+          <w:sz w:val="20"/>
+          <w:szCs w:val="20"/>
+        </w:rPr>
+        <w:t>NOTICE</w:t>
+      </w:r>
+      <w:r>
+        <w:rPr>
+          <w:sz w:val="20"/>
+          <w:szCs w:val="20"/>
+        </w:rPr>
+        <w:t>: Sign `</w:t>
+      </w:r>
+      <w:r>
+        <w:rPr>
+          <w:b/>
+          <w:bCs/>
+          <w:sz w:val="20"/>
+          <w:szCs w:val="20"/>
+        </w:rPr>
+        <w:t>-</w:t>
+      </w:r>
+      <w:r>
+        <w:rPr>
+          <w:sz w:val="20"/>
+          <w:szCs w:val="20"/>
+        </w:rPr>
+        <w:t xml:space="preserve">` (minus) in the last column means </w:t>
+      </w:r>
+      <w:r>
+        <w:rPr>
+          <w:b/>
+          <w:i/>
+          <w:sz w:val="20"/>
+          <w:szCs w:val="20"/>
+        </w:rPr>
+        <w:t>decrease</w:t>
+      </w:r>
+      <w:r>
+        <w:rPr>
+          <w:sz w:val="20"/>
+          <w:szCs w:val="20"/>
+        </w:rPr>
+        <w:t>)</w:t>
+      </w:r>
+    </w:p>
+    <w:p>
+      <w:pPr>
+        <w:rPr>
+          <w:rFonts w:hint="eastAsia"/>
+        </w:rPr>
+      </w:pPr>
+    </w:p>
+    <w:p>
+      <w:r>
+        <w:t>The second way to consider which countries are of concern is to analyze the data by percent decrease.</w:t>
+      </w:r>
     </w:p>
     <w:p/>
     <w:p>
       <w:r>
-        <w:t>When we consider countries that decreased in forest area the most between 1990 and 2016, we find that four of the top 5 countries on the list are in the region of __________________. The countries are __________________, __________________, _______________</w:t>
-      </w:r>
-      <w:r>
-        <w:t xml:space="preserve">___, and __________________. The 5th country on the list is __________________, which is in the __________________ region. </w:t>
+        <w:t>Table 3.2: Top 5 Percent Decrease in Forest Area by Country, 1990 &amp; 2016:</w:t>
+      </w:r>
+    </w:p>
+    <w:p>
+      <w:pPr>
+        <w:rPr>
+          <w:rFonts w:hint="eastAsia"/>
+          <w:b/>
+        </w:rPr>
+      </w:pPr>
+    </w:p>
+    <w:tbl>
+      <w:tblPr>
+        <w:tblStyle w:val="aa"/>
+        <w:tblW w:w="0" w:type="auto"/>
+        <w:tblLook w:val="04A0" w:firstRow="1" w:lastRow="0" w:firstColumn="1" w:lastColumn="0" w:noHBand="0" w:noVBand="1"/>
+      </w:tblPr>
+      <w:tblGrid>
+        <w:gridCol w:w="2972"/>
+        <w:gridCol w:w="3667"/>
+        <w:gridCol w:w="2711"/>
+      </w:tblGrid>
+      <w:tr>
+        <w:trPr>
+          <w:trHeight w:val="320"/>
+        </w:trPr>
+        <w:tc>
+          <w:tcPr>
+            <w:tcW w:w="2972" w:type="dxa"/>
+            <w:noWrap/>
+            <w:hideMark/>
+          </w:tcPr>
+          <w:p>
+            <w:pPr>
+              <w:jc w:val="center"/>
+              <w:rPr>
+                <w:b/>
+                <w:bCs/>
+              </w:rPr>
+            </w:pPr>
+            <w:r>
+              <w:rPr>
+                <w:rFonts w:hint="eastAsia"/>
+                <w:b/>
+                <w:bCs/>
+              </w:rPr>
+              <w:t>Country</w:t>
+            </w:r>
+          </w:p>
+        </w:tc>
+        <w:tc>
+          <w:tcPr>
+            <w:tcW w:w="3667" w:type="dxa"/>
+            <w:noWrap/>
+            <w:hideMark/>
+          </w:tcPr>
+          <w:p>
+            <w:pPr>
+              <w:jc w:val="center"/>
+              <w:rPr>
+                <w:rFonts w:hint="eastAsia"/>
+                <w:b/>
+                <w:bCs/>
+              </w:rPr>
+            </w:pPr>
+            <w:r>
+              <w:rPr>
+                <w:rFonts w:hint="eastAsia"/>
+                <w:b/>
+                <w:bCs/>
+              </w:rPr>
+              <w:t>Region</w:t>
+            </w:r>
+          </w:p>
+        </w:tc>
+        <w:tc>
+          <w:tcPr>
+            <w:tcW w:w="2711" w:type="dxa"/>
+            <w:noWrap/>
+            <w:hideMark/>
+          </w:tcPr>
+          <w:p>
+            <w:pPr>
+              <w:jc w:val="center"/>
+              <w:rPr>
+                <w:rFonts w:hint="eastAsia"/>
+                <w:b/>
+                <w:bCs/>
+              </w:rPr>
+            </w:pPr>
+            <w:r>
+              <w:rPr>
+                <w:rFonts w:hint="eastAsia"/>
+                <w:b/>
+                <w:bCs/>
+              </w:rPr>
+              <w:t>Pct Forest Area Change</w:t>
+            </w:r>
+          </w:p>
+        </w:tc>
+      </w:tr>
+      <w:tr>
+        <w:trPr>
+          <w:trHeight w:val="320"/>
+        </w:trPr>
+        <w:tc>
+          <w:tcPr>
+            <w:tcW w:w="2972" w:type="dxa"/>
+            <w:noWrap/>
+            <w:hideMark/>
+          </w:tcPr>
+          <w:p>
+            <w:pPr>
+              <w:rPr>
+                <w:rFonts w:hint="eastAsia"/>
+              </w:rPr>
+            </w:pPr>
+            <w:r>
+              <w:rPr>
+                <w:rFonts w:hint="eastAsia"/>
+              </w:rPr>
+              <w:t>Togo</w:t>
+            </w:r>
+          </w:p>
+        </w:tc>
+        <w:tc>
+          <w:tcPr>
+            <w:tcW w:w="3667" w:type="dxa"/>
+            <w:noWrap/>
+            <w:hideMark/>
+          </w:tcPr>
+          <w:p>
+            <w:pPr>
+              <w:rPr>
+                <w:rFonts w:hint="eastAsia"/>
+              </w:rPr>
+            </w:pPr>
+            <w:r>
+              <w:rPr>
+                <w:rFonts w:hint="eastAsia"/>
+              </w:rPr>
+              <w:t>Sub-Saharan Africa</w:t>
+            </w:r>
+          </w:p>
+        </w:tc>
+        <w:tc>
+          <w:tcPr>
+            <w:tcW w:w="2711" w:type="dxa"/>
+            <w:noWrap/>
+            <w:hideMark/>
+          </w:tcPr>
+          <w:p>
+            <w:pPr>
+              <w:jc w:val="right"/>
+              <w:rPr>
+                <w:rFonts w:hint="eastAsia"/>
+              </w:rPr>
+            </w:pPr>
+            <w:r>
+              <w:rPr>
+                <w:rFonts w:hint="eastAsia"/>
+              </w:rPr>
+              <w:t>-75.44525593</w:t>
+            </w:r>
+          </w:p>
+        </w:tc>
+      </w:tr>
+      <w:tr>
+        <w:trPr>
+          <w:trHeight w:val="320"/>
+        </w:trPr>
+        <w:tc>
+          <w:tcPr>
+            <w:tcW w:w="2972" w:type="dxa"/>
+            <w:noWrap/>
+            <w:hideMark/>
+          </w:tcPr>
+          <w:p>
+            <w:pPr>
+              <w:rPr>
+                <w:rFonts w:hint="eastAsia"/>
+              </w:rPr>
+            </w:pPr>
+            <w:r>
+              <w:rPr>
+                <w:rFonts w:hint="eastAsia"/>
+              </w:rPr>
+              <w:t>Nigeria</w:t>
+            </w:r>
+          </w:p>
+        </w:tc>
+        <w:tc>
+          <w:tcPr>
+            <w:tcW w:w="3667" w:type="dxa"/>
+            <w:noWrap/>
+            <w:hideMark/>
+          </w:tcPr>
+          <w:p>
+            <w:pPr>
+              <w:rPr>
+                <w:rFonts w:hint="eastAsia"/>
+              </w:rPr>
+            </w:pPr>
+            <w:r>
+              <w:rPr>
+                <w:rFonts w:hint="eastAsia"/>
+              </w:rPr>
+              <w:t>Sub-Saharan Africa</w:t>
+            </w:r>
+          </w:p>
+        </w:tc>
+        <w:tc>
+          <w:tcPr>
+            <w:tcW w:w="2711" w:type="dxa"/>
+            <w:noWrap/>
+            <w:hideMark/>
+          </w:tcPr>
+          <w:p>
+            <w:pPr>
+              <w:jc w:val="right"/>
+              <w:rPr>
+                <w:rFonts w:hint="eastAsia"/>
+              </w:rPr>
+            </w:pPr>
+            <w:r>
+              <w:rPr>
+                <w:rFonts w:hint="eastAsia"/>
+              </w:rPr>
+              <w:t>-61.79993094</w:t>
+            </w:r>
+          </w:p>
+        </w:tc>
+      </w:tr>
+      <w:tr>
+        <w:trPr>
+          <w:trHeight w:val="320"/>
+        </w:trPr>
+        <w:tc>
+          <w:tcPr>
+            <w:tcW w:w="2972" w:type="dxa"/>
+            <w:noWrap/>
+            <w:hideMark/>
+          </w:tcPr>
+          <w:p>
+            <w:pPr>
+              <w:rPr>
+                <w:rFonts w:hint="eastAsia"/>
+              </w:rPr>
+            </w:pPr>
+            <w:r>
+              <w:rPr>
+                <w:rFonts w:hint="eastAsia"/>
+              </w:rPr>
+              <w:t>Uganda</w:t>
+            </w:r>
+          </w:p>
+        </w:tc>
+        <w:tc>
+          <w:tcPr>
+            <w:tcW w:w="3667" w:type="dxa"/>
+            <w:noWrap/>
+            <w:hideMark/>
+          </w:tcPr>
+          <w:p>
+            <w:pPr>
+              <w:rPr>
+                <w:rFonts w:hint="eastAsia"/>
+              </w:rPr>
+            </w:pPr>
+            <w:r>
+              <w:rPr>
+                <w:rFonts w:hint="eastAsia"/>
+              </w:rPr>
+              <w:t>Sub-Saharan Africa</w:t>
+            </w:r>
+          </w:p>
+        </w:tc>
+        <w:tc>
+          <w:tcPr>
+            <w:tcW w:w="2711" w:type="dxa"/>
+            <w:noWrap/>
+            <w:hideMark/>
+          </w:tcPr>
+          <w:p>
+            <w:pPr>
+              <w:jc w:val="right"/>
+              <w:rPr>
+                <w:rFonts w:hint="eastAsia"/>
+              </w:rPr>
+            </w:pPr>
+            <w:r>
+              <w:rPr>
+                <w:rFonts w:hint="eastAsia"/>
+              </w:rPr>
+              <w:t>-59.27331999</w:t>
+            </w:r>
+          </w:p>
+        </w:tc>
+      </w:tr>
+      <w:tr>
+        <w:trPr>
+          <w:trHeight w:val="320"/>
+        </w:trPr>
+        <w:tc>
+          <w:tcPr>
+            <w:tcW w:w="2972" w:type="dxa"/>
+            <w:noWrap/>
+            <w:hideMark/>
+          </w:tcPr>
+          <w:p>
+            <w:pPr>
+              <w:rPr>
+                <w:rFonts w:hint="eastAsia"/>
+              </w:rPr>
+            </w:pPr>
+            <w:r>
+              <w:rPr>
+                <w:rFonts w:hint="eastAsia"/>
+              </w:rPr>
+              <w:t>Mauritania</w:t>
+            </w:r>
+          </w:p>
+        </w:tc>
+        <w:tc>
+          <w:tcPr>
+            <w:tcW w:w="3667" w:type="dxa"/>
+            <w:noWrap/>
+            <w:hideMark/>
+          </w:tcPr>
+          <w:p>
+            <w:pPr>
+              <w:rPr>
+                <w:rFonts w:hint="eastAsia"/>
+              </w:rPr>
+            </w:pPr>
+            <w:r>
+              <w:rPr>
+                <w:rFonts w:hint="eastAsia"/>
+              </w:rPr>
+              <w:t>Sub-Saharan Africa</w:t>
+            </w:r>
+          </w:p>
+        </w:tc>
+        <w:tc>
+          <w:tcPr>
+            <w:tcW w:w="2711" w:type="dxa"/>
+            <w:noWrap/>
+            <w:hideMark/>
+          </w:tcPr>
+          <w:p>
+            <w:pPr>
+              <w:jc w:val="right"/>
+              <w:rPr>
+                <w:rFonts w:hint="eastAsia"/>
+              </w:rPr>
+            </w:pPr>
+            <w:r>
+              <w:rPr>
+                <w:rFonts w:hint="eastAsia"/>
+              </w:rPr>
+              <w:t>-46.74698795</w:t>
+            </w:r>
+          </w:p>
+        </w:tc>
+      </w:tr>
+      <w:tr>
+        <w:trPr>
+          <w:trHeight w:val="320"/>
+        </w:trPr>
+        <w:tc>
+          <w:tcPr>
+            <w:tcW w:w="2972" w:type="dxa"/>
+            <w:noWrap/>
+            <w:hideMark/>
+          </w:tcPr>
+          <w:p>
+            <w:pPr>
+              <w:rPr>
+                <w:rFonts w:hint="eastAsia"/>
+              </w:rPr>
+            </w:pPr>
+            <w:r>
+              <w:rPr>
+                <w:rFonts w:hint="eastAsia"/>
+              </w:rPr>
+              <w:t>Honduras</w:t>
+            </w:r>
+          </w:p>
+        </w:tc>
+        <w:tc>
+          <w:tcPr>
+            <w:tcW w:w="3667" w:type="dxa"/>
+            <w:noWrap/>
+            <w:hideMark/>
+          </w:tcPr>
+          <w:p>
+            <w:pPr>
+              <w:rPr>
+                <w:rFonts w:hint="eastAsia"/>
+              </w:rPr>
+            </w:pPr>
+            <w:r>
+              <w:rPr>
+                <w:rFonts w:hint="eastAsia"/>
+              </w:rPr>
+              <w:t>Latin America &amp; Caribbean</w:t>
+            </w:r>
+          </w:p>
+        </w:tc>
+        <w:tc>
+          <w:tcPr>
+            <w:tcW w:w="2711" w:type="dxa"/>
+            <w:noWrap/>
+            <w:hideMark/>
+          </w:tcPr>
+          <w:p>
+            <w:pPr>
+              <w:jc w:val="right"/>
+              <w:rPr>
+                <w:rFonts w:hint="eastAsia"/>
+              </w:rPr>
+            </w:pPr>
+            <w:r>
+              <w:rPr>
+                <w:rFonts w:hint="eastAsia"/>
+              </w:rPr>
+              <w:t>-45.03441495</w:t>
+            </w:r>
+          </w:p>
+        </w:tc>
+      </w:tr>
+    </w:tbl>
+    <w:p>
+      <w:pPr>
+        <w:rPr>
+          <w:sz w:val="20"/>
+          <w:szCs w:val="20"/>
+        </w:rPr>
+      </w:pPr>
+      <w:r>
+        <w:rPr>
+          <w:rFonts w:hint="eastAsia"/>
+          <w:sz w:val="20"/>
+          <w:szCs w:val="20"/>
+        </w:rPr>
+        <w:t>(</w:t>
+      </w:r>
+      <w:r>
+        <w:rPr>
+          <w:b/>
+          <w:bCs/>
+          <w:sz w:val="20"/>
+          <w:szCs w:val="20"/>
+        </w:rPr>
+        <w:t>NOTICE</w:t>
+      </w:r>
+      <w:r>
+        <w:rPr>
+          <w:sz w:val="20"/>
+          <w:szCs w:val="20"/>
+        </w:rPr>
+        <w:t>: Sign `</w:t>
+      </w:r>
+      <w:r>
+        <w:rPr>
+          <w:b/>
+          <w:bCs/>
+          <w:sz w:val="20"/>
+          <w:szCs w:val="20"/>
+        </w:rPr>
+        <w:t>-</w:t>
+      </w:r>
+      <w:r>
+        <w:rPr>
+          <w:sz w:val="20"/>
+          <w:szCs w:val="20"/>
+        </w:rPr>
+        <w:t xml:space="preserve">` (minus) in the last column means </w:t>
+      </w:r>
+      <w:r>
+        <w:rPr>
+          <w:b/>
+          <w:i/>
+          <w:sz w:val="20"/>
+          <w:szCs w:val="20"/>
+        </w:rPr>
+        <w:t>decrease</w:t>
+      </w:r>
+      <w:r>
+        <w:rPr>
+          <w:sz w:val="20"/>
+          <w:szCs w:val="20"/>
+        </w:rPr>
+        <w:t>)</w:t>
+      </w:r>
+    </w:p>
+    <w:p/>
+    <w:p/>
+    <w:p>
+      <w:pPr>
+        <w:rPr>
+          <w:rFonts w:hint="eastAsia"/>
+        </w:rPr>
+      </w:pPr>
+    </w:p>
+    <w:p>
+      <w:r>
+        <w:t xml:space="preserve">When we consider countries that decreased in forest area the most between 1990 and 2016, we find that four of the top 5 countries on the list are in the region of </w:t>
+      </w:r>
+      <w:r>
+        <w:rPr>
+          <w:rFonts w:hint="eastAsia"/>
+          <w:b/>
+          <w:i/>
+          <w:u w:val="single"/>
+        </w:rPr>
+        <w:t>Sub-Saharan Africa</w:t>
+      </w:r>
+      <w:r>
+        <w:t xml:space="preserve">. The countries are </w:t>
+      </w:r>
+      <w:r>
+        <w:rPr>
+          <w:rFonts w:hint="eastAsia"/>
+          <w:b/>
+          <w:i/>
+          <w:u w:val="single"/>
+        </w:rPr>
+        <w:t>Togo</w:t>
+      </w:r>
+      <w:r>
+        <w:rPr>
+          <w:b/>
+          <w:i/>
+          <w:u w:val="single"/>
+        </w:rPr>
+        <w:t xml:space="preserve">, </w:t>
+      </w:r>
+      <w:r>
+        <w:rPr>
+          <w:rFonts w:hint="eastAsia"/>
+          <w:b/>
+          <w:i/>
+          <w:u w:val="single"/>
+        </w:rPr>
+        <w:t>Nigeria</w:t>
+      </w:r>
+      <w:r>
+        <w:rPr>
+          <w:b/>
+          <w:i/>
+          <w:u w:val="single"/>
+        </w:rPr>
+        <w:t>,</w:t>
+      </w:r>
+      <w:r>
+        <w:rPr>
+          <w:rFonts w:hint="eastAsia"/>
+          <w:b/>
+          <w:i/>
+          <w:u w:val="single"/>
+        </w:rPr>
+        <w:t xml:space="preserve"> </w:t>
+      </w:r>
+      <w:proofErr w:type="gramStart"/>
+      <w:r>
+        <w:rPr>
+          <w:rFonts w:hint="eastAsia"/>
+          <w:b/>
+          <w:i/>
+          <w:u w:val="single"/>
+        </w:rPr>
+        <w:t>Uganda</w:t>
+      </w:r>
+      <w:proofErr w:type="gramEnd"/>
+      <w:r>
+        <w:rPr>
+          <w:b/>
+          <w:i/>
+          <w:u w:val="single"/>
+        </w:rPr>
+        <w:t xml:space="preserve"> and </w:t>
+      </w:r>
+      <w:r>
+        <w:rPr>
+          <w:rFonts w:hint="eastAsia"/>
+          <w:b/>
+          <w:i/>
+          <w:u w:val="single"/>
+        </w:rPr>
+        <w:t>Mauritania</w:t>
+      </w:r>
+      <w:r>
+        <w:t xml:space="preserve">. The 5th country on the list is </w:t>
+      </w:r>
+      <w:r>
+        <w:rPr>
+          <w:rFonts w:hint="eastAsia"/>
+          <w:b/>
+          <w:i/>
+          <w:u w:val="single"/>
+        </w:rPr>
+        <w:t>Honduras</w:t>
+      </w:r>
+      <w:r>
+        <w:t xml:space="preserve">, which is in the </w:t>
+      </w:r>
+      <w:r>
+        <w:rPr>
+          <w:rFonts w:hint="eastAsia"/>
+          <w:b/>
+          <w:i/>
+          <w:u w:val="single"/>
+        </w:rPr>
+        <w:t>Latin America &amp; Caribbean</w:t>
+      </w:r>
+      <w:r>
+        <w:t xml:space="preserve"> region. </w:t>
       </w:r>
     </w:p>
     <w:p/>
     <w:p>
       <w:r>
-        <w:t>From the above analysis, we see that __________________ is the only country that ranks in the top 5 both in terms of absolute squar</w:t>
+        <w:t xml:space="preserve">From the above analysis, we see that </w:t>
+      </w:r>
+      <w:r>
+        <w:rPr>
+          <w:b/>
+          <w:i/>
+          <w:u w:val="single"/>
+        </w:rPr>
+        <w:t>Nigeria</w:t>
+      </w:r>
+      <w:r>
+        <w:t xml:space="preserve"> is the only country that ranks in the top 5 both in terms of absolute squar</w:t>
       </w:r>
       <w:r>
         <w:t>e kilometer decrease in forest as well as percent decrease in forest area from 1990 to 2016. Therefore, this country has a significant opportunity ahead to stop the decline and hopefully spearhead remedial efforts.</w:t>
@@ -2455,7 +2968,6 @@
               <w:spacing w:line="240" w:lineRule="auto"/>
             </w:pPr>
             <w:r>
-              <w:lastRenderedPageBreak/>
               <w:t>Quartile</w:t>
             </w:r>
           </w:p>
@@ -3813,7 +4325,6 @@
   <w:style w:type="character" w:default="1" w:styleId="a0">
     <w:name w:val="Default Paragraph Font"/>
     <w:uiPriority w:val="1"/>
-    <w:semiHidden/>
     <w:unhideWhenUsed/>
   </w:style>
   <w:style w:type="table" w:default="1" w:styleId="a1">
@@ -3945,6 +4456,25 @@
         <w:bottom w:w="100" w:type="dxa"/>
         <w:right w:w="100" w:type="dxa"/>
       </w:tblCellMar>
+    </w:tblPr>
+  </w:style>
+  <w:style w:type="table" w:styleId="aa">
+    <w:name w:val="Table Grid"/>
+    <w:basedOn w:val="a1"/>
+    <w:uiPriority w:val="39"/>
+    <w:rsid w:val="00BC12C1"/>
+    <w:pPr>
+      <w:spacing w:line="240" w:lineRule="auto"/>
+    </w:pPr>
+    <w:tblPr>
+      <w:tblBorders>
+        <w:top w:val="single" w:sz="4" w:space="0" w:color="auto"/>
+        <w:left w:val="single" w:sz="4" w:space="0" w:color="auto"/>
+        <w:bottom w:val="single" w:sz="4" w:space="0" w:color="auto"/>
+        <w:right w:val="single" w:sz="4" w:space="0" w:color="auto"/>
+        <w:insideH w:val="single" w:sz="4" w:space="0" w:color="auto"/>
+        <w:insideV w:val="single" w:sz="4" w:space="0" w:color="auto"/>
+      </w:tblBorders>
     </w:tblPr>
   </w:style>
 </w:styles>

</xml_diff>

<commit_message>
feat: Add quartile analysis on the data
</commit_message>
<xml_diff>
--- a/project-starter-template-deforestation-exploration-solution-template.docx
+++ b/project-starter-template-deforestation-exploration-solution-template.docx
@@ -2417,7 +2417,7 @@
               <w:rPr>
                 <w:rFonts w:hint="eastAsia"/>
               </w:rPr>
-              <w:t>-75.44525593</w:t>
+              <w:t>-75.44</w:t>
             </w:r>
           </w:p>
         </w:tc>
@@ -2483,7 +2483,10 @@
               <w:rPr>
                 <w:rFonts w:hint="eastAsia"/>
               </w:rPr>
-              <w:t>-61.79993094</w:t>
+              <w:t>-61.</w:t>
+            </w:r>
+            <w:r>
+              <w:t>80</w:t>
             </w:r>
           </w:p>
         </w:tc>
@@ -2549,7 +2552,7 @@
               <w:rPr>
                 <w:rFonts w:hint="eastAsia"/>
               </w:rPr>
-              <w:t>-59.27331999</w:t>
+              <w:t>-59.27</w:t>
             </w:r>
           </w:p>
         </w:tc>
@@ -2615,7 +2618,10 @@
               <w:rPr>
                 <w:rFonts w:hint="eastAsia"/>
               </w:rPr>
-              <w:t>-46.74698795</w:t>
+              <w:t>-46.7</w:t>
+            </w:r>
+            <w:r>
+              <w:t>5</w:t>
             </w:r>
           </w:p>
         </w:tc>
@@ -2681,7 +2687,7 @@
               <w:rPr>
                 <w:rFonts w:hint="eastAsia"/>
               </w:rPr>
-              <w:t>-45.03441495</w:t>
+              <w:t>-45.03</w:t>
             </w:r>
           </w:p>
         </w:tc>
@@ -2896,6 +2902,17 @@
       </w:r>
     </w:p>
     <w:p/>
+    <w:p/>
+    <w:p/>
+    <w:p/>
+    <w:p/>
+    <w:p>
+      <w:pPr>
+        <w:rPr>
+          <w:rFonts w:hint="eastAsia"/>
+        </w:rPr>
+      </w:pPr>
+    </w:p>
     <w:p>
       <w:pPr>
         <w:pStyle w:val="3"/>
@@ -2907,591 +2924,1138 @@
       <w:bookmarkStart w:id="6" w:name="_10s81sreo00c" w:colFirst="0" w:colLast="0"/>
       <w:bookmarkEnd w:id="6"/>
       <w:r>
+        <w:lastRenderedPageBreak/>
         <w:t>QUARTILES</w:t>
+      </w:r>
+    </w:p>
+    <w:p>
+      <w:pPr>
+        <w:rPr>
+          <w:rFonts w:hint="eastAsia"/>
+        </w:rPr>
+      </w:pPr>
+    </w:p>
+    <w:p>
+      <w:r>
+        <w:t>Table 3.3: Count of Countr</w:t>
+      </w:r>
+      <w:r>
+        <w:t>ies Grouped by Forestation Percent Quartiles, 2016:</w:t>
+      </w:r>
+    </w:p>
+    <w:p>
+      <w:pPr>
+        <w:rPr>
+          <w:rFonts w:hint="eastAsia"/>
+        </w:rPr>
+      </w:pPr>
+    </w:p>
+    <w:tbl>
+      <w:tblPr>
+        <w:tblStyle w:val="aa"/>
+        <w:tblW w:w="9351" w:type="dxa"/>
+        <w:tblLook w:val="04A0" w:firstRow="1" w:lastRow="0" w:firstColumn="1" w:lastColumn="0" w:noHBand="0" w:noVBand="1"/>
+      </w:tblPr>
+      <w:tblGrid>
+        <w:gridCol w:w="2405"/>
+        <w:gridCol w:w="6946"/>
+      </w:tblGrid>
+      <w:tr>
+        <w:trPr>
+          <w:trHeight w:val="320"/>
+        </w:trPr>
+        <w:tc>
+          <w:tcPr>
+            <w:tcW w:w="2405" w:type="dxa"/>
+            <w:noWrap/>
+            <w:hideMark/>
+          </w:tcPr>
+          <w:p>
+            <w:pPr>
+              <w:jc w:val="center"/>
+              <w:rPr>
+                <w:b/>
+                <w:bCs/>
+              </w:rPr>
+            </w:pPr>
+            <w:r>
+              <w:rPr>
+                <w:rFonts w:hint="eastAsia"/>
+                <w:b/>
+                <w:bCs/>
+              </w:rPr>
+              <w:t>Quartiles</w:t>
+            </w:r>
+          </w:p>
+        </w:tc>
+        <w:tc>
+          <w:tcPr>
+            <w:tcW w:w="6946" w:type="dxa"/>
+            <w:noWrap/>
+            <w:hideMark/>
+          </w:tcPr>
+          <w:p>
+            <w:pPr>
+              <w:jc w:val="center"/>
+              <w:rPr>
+                <w:rFonts w:hint="eastAsia"/>
+                <w:b/>
+                <w:bCs/>
+              </w:rPr>
+            </w:pPr>
+            <w:r>
+              <w:rPr>
+                <w:rFonts w:hint="eastAsia"/>
+                <w:b/>
+                <w:bCs/>
+              </w:rPr>
+              <w:t>Number of Countries</w:t>
+            </w:r>
+          </w:p>
+        </w:tc>
+      </w:tr>
+      <w:tr>
+        <w:trPr>
+          <w:trHeight w:val="320"/>
+        </w:trPr>
+        <w:tc>
+          <w:tcPr>
+            <w:tcW w:w="2405" w:type="dxa"/>
+            <w:noWrap/>
+            <w:hideMark/>
+          </w:tcPr>
+          <w:p>
+            <w:pPr>
+              <w:ind w:rightChars="272" w:right="598"/>
+              <w:jc w:val="right"/>
+              <w:rPr>
+                <w:rFonts w:hint="eastAsia"/>
+              </w:rPr>
+            </w:pPr>
+            <w:r>
+              <w:rPr>
+                <w:rFonts w:hint="eastAsia"/>
+              </w:rPr>
+              <w:t>0 - 25%</w:t>
+            </w:r>
+          </w:p>
+        </w:tc>
+        <w:tc>
+          <w:tcPr>
+            <w:tcW w:w="6946" w:type="dxa"/>
+            <w:noWrap/>
+            <w:hideMark/>
+          </w:tcPr>
+          <w:p>
+            <w:pPr>
+              <w:ind w:rightChars="1498" w:right="3296"/>
+              <w:jc w:val="right"/>
+              <w:rPr>
+                <w:rFonts w:hint="eastAsia"/>
+              </w:rPr>
+            </w:pPr>
+            <w:r>
+              <w:rPr>
+                <w:rFonts w:hint="eastAsia"/>
+              </w:rPr>
+              <w:t>85</w:t>
+            </w:r>
+          </w:p>
+        </w:tc>
+      </w:tr>
+      <w:tr>
+        <w:trPr>
+          <w:trHeight w:val="320"/>
+        </w:trPr>
+        <w:tc>
+          <w:tcPr>
+            <w:tcW w:w="2405" w:type="dxa"/>
+            <w:noWrap/>
+            <w:hideMark/>
+          </w:tcPr>
+          <w:p>
+            <w:pPr>
+              <w:ind w:rightChars="272" w:right="598"/>
+              <w:jc w:val="right"/>
+              <w:rPr>
+                <w:rFonts w:hint="eastAsia"/>
+              </w:rPr>
+            </w:pPr>
+            <w:r>
+              <w:rPr>
+                <w:rFonts w:hint="eastAsia"/>
+              </w:rPr>
+              <w:t>25% - 50%</w:t>
+            </w:r>
+          </w:p>
+        </w:tc>
+        <w:tc>
+          <w:tcPr>
+            <w:tcW w:w="6946" w:type="dxa"/>
+            <w:noWrap/>
+            <w:hideMark/>
+          </w:tcPr>
+          <w:p>
+            <w:pPr>
+              <w:ind w:rightChars="1498" w:right="3296"/>
+              <w:jc w:val="right"/>
+              <w:rPr>
+                <w:rFonts w:hint="eastAsia"/>
+              </w:rPr>
+            </w:pPr>
+            <w:r>
+              <w:rPr>
+                <w:rFonts w:hint="eastAsia"/>
+              </w:rPr>
+              <w:t>73</w:t>
+            </w:r>
+          </w:p>
+        </w:tc>
+      </w:tr>
+      <w:tr>
+        <w:trPr>
+          <w:trHeight w:val="320"/>
+        </w:trPr>
+        <w:tc>
+          <w:tcPr>
+            <w:tcW w:w="2405" w:type="dxa"/>
+            <w:noWrap/>
+            <w:hideMark/>
+          </w:tcPr>
+          <w:p>
+            <w:pPr>
+              <w:ind w:rightChars="272" w:right="598"/>
+              <w:jc w:val="right"/>
+              <w:rPr>
+                <w:rFonts w:hint="eastAsia"/>
+              </w:rPr>
+            </w:pPr>
+            <w:r>
+              <w:rPr>
+                <w:rFonts w:hint="eastAsia"/>
+              </w:rPr>
+              <w:t>50% - 75%</w:t>
+            </w:r>
+          </w:p>
+        </w:tc>
+        <w:tc>
+          <w:tcPr>
+            <w:tcW w:w="6946" w:type="dxa"/>
+            <w:noWrap/>
+            <w:hideMark/>
+          </w:tcPr>
+          <w:p>
+            <w:pPr>
+              <w:ind w:rightChars="1498" w:right="3296"/>
+              <w:jc w:val="right"/>
+              <w:rPr>
+                <w:rFonts w:hint="eastAsia"/>
+              </w:rPr>
+            </w:pPr>
+            <w:r>
+              <w:rPr>
+                <w:rFonts w:hint="eastAsia"/>
+              </w:rPr>
+              <w:t>38</w:t>
+            </w:r>
+          </w:p>
+        </w:tc>
+      </w:tr>
+      <w:tr>
+        <w:trPr>
+          <w:trHeight w:val="320"/>
+        </w:trPr>
+        <w:tc>
+          <w:tcPr>
+            <w:tcW w:w="2405" w:type="dxa"/>
+            <w:noWrap/>
+            <w:hideMark/>
+          </w:tcPr>
+          <w:p>
+            <w:pPr>
+              <w:ind w:rightChars="272" w:right="598"/>
+              <w:jc w:val="right"/>
+              <w:rPr>
+                <w:rFonts w:hint="eastAsia"/>
+              </w:rPr>
+            </w:pPr>
+            <w:r>
+              <w:rPr>
+                <w:rFonts w:hint="eastAsia"/>
+              </w:rPr>
+              <w:t>75% - 100%</w:t>
+            </w:r>
+          </w:p>
+        </w:tc>
+        <w:tc>
+          <w:tcPr>
+            <w:tcW w:w="6946" w:type="dxa"/>
+            <w:noWrap/>
+            <w:hideMark/>
+          </w:tcPr>
+          <w:p>
+            <w:pPr>
+              <w:ind w:rightChars="1498" w:right="3296"/>
+              <w:jc w:val="right"/>
+              <w:rPr>
+                <w:rFonts w:hint="eastAsia"/>
+              </w:rPr>
+            </w:pPr>
+            <w:r>
+              <w:rPr>
+                <w:rFonts w:hint="eastAsia"/>
+              </w:rPr>
+              <w:t>9</w:t>
+            </w:r>
+          </w:p>
+        </w:tc>
+      </w:tr>
+    </w:tbl>
+    <w:p/>
+    <w:p>
+      <w:pPr>
+        <w:rPr>
+          <w:rFonts w:hint="eastAsia"/>
+        </w:rPr>
+      </w:pPr>
+    </w:p>
+    <w:p>
+      <w:r>
+        <w:t xml:space="preserve">The largest number of countries in 2016 were found in the </w:t>
+      </w:r>
+      <w:r>
+        <w:rPr>
+          <w:b/>
+          <w:i/>
+          <w:u w:val="single"/>
+        </w:rPr>
+        <w:t>1</w:t>
+      </w:r>
+      <w:r>
+        <w:rPr>
+          <w:b/>
+          <w:i/>
+          <w:u w:val="single"/>
+          <w:vertAlign w:val="superscript"/>
+        </w:rPr>
+        <w:t>st</w:t>
+      </w:r>
+      <w:r>
+        <w:rPr>
+          <w:b/>
+          <w:i/>
+          <w:u w:val="single"/>
+        </w:rPr>
+        <w:t xml:space="preserve"> (</w:t>
+      </w:r>
+      <w:r>
+        <w:rPr>
+          <w:b/>
+          <w:i/>
+          <w:u w:val="single"/>
+        </w:rPr>
+        <w:t>or ‘</w:t>
+      </w:r>
+      <w:r>
+        <w:rPr>
+          <w:b/>
+          <w:i/>
+          <w:u w:val="single"/>
+        </w:rPr>
+        <w:t>0 – 25%</w:t>
+      </w:r>
+      <w:r>
+        <w:rPr>
+          <w:b/>
+          <w:i/>
+          <w:u w:val="single"/>
+        </w:rPr>
+        <w:t>’</w:t>
+      </w:r>
+      <w:r>
+        <w:rPr>
+          <w:b/>
+          <w:i/>
+          <w:u w:val="single"/>
+        </w:rPr>
+        <w:t>)</w:t>
+      </w:r>
+      <w:r>
+        <w:t xml:space="preserve"> quartile.</w:t>
       </w:r>
     </w:p>
     <w:p/>
+    <w:p>
+      <w:r>
+        <w:t xml:space="preserve">There were </w:t>
+      </w:r>
+      <w:r>
+        <w:rPr>
+          <w:b/>
+          <w:i/>
+          <w:u w:val="single"/>
+        </w:rPr>
+        <w:t>9</w:t>
+      </w:r>
+      <w:r>
+        <w:t xml:space="preserve"> countries in the top quartile in 2016. These are countries with a very high percentage of their land area designated as forest. The follow</w:t>
+      </w:r>
+      <w:r>
+        <w:t>ing is a list of countries and their respective forest land, denoted as a percentage.</w:t>
+      </w:r>
+    </w:p>
+    <w:p/>
+    <w:p>
+      <w:r>
+        <w:t>Table 3.4: Top Quartile Countries, 2016:</w:t>
+      </w:r>
+    </w:p>
+    <w:p>
+      <w:pPr>
+        <w:rPr>
+          <w:rFonts w:hint="eastAsia"/>
+        </w:rPr>
+      </w:pPr>
+      <w:r>
+        <w:t xml:space="preserve"> </w:t>
+      </w:r>
+    </w:p>
+    <w:tbl>
+      <w:tblPr>
+        <w:tblStyle w:val="aa"/>
+        <w:tblW w:w="0" w:type="auto"/>
+        <w:tblLook w:val="04A0" w:firstRow="1" w:lastRow="0" w:firstColumn="1" w:lastColumn="0" w:noHBand="0" w:noVBand="1"/>
+      </w:tblPr>
+      <w:tblGrid>
+        <w:gridCol w:w="2440"/>
+        <w:gridCol w:w="3200"/>
+        <w:gridCol w:w="3000"/>
+      </w:tblGrid>
+      <w:tr>
+        <w:trPr>
+          <w:trHeight w:val="320"/>
+        </w:trPr>
+        <w:tc>
+          <w:tcPr>
+            <w:tcW w:w="2440" w:type="dxa"/>
+            <w:noWrap/>
+            <w:hideMark/>
+          </w:tcPr>
+          <w:p>
+            <w:pPr>
+              <w:jc w:val="center"/>
+              <w:rPr>
+                <w:b/>
+                <w:bCs/>
+              </w:rPr>
+            </w:pPr>
+            <w:r>
+              <w:rPr>
+                <w:rFonts w:hint="eastAsia"/>
+                <w:b/>
+                <w:bCs/>
+              </w:rPr>
+              <w:t>Country</w:t>
+            </w:r>
+          </w:p>
+        </w:tc>
+        <w:tc>
+          <w:tcPr>
+            <w:tcW w:w="3200" w:type="dxa"/>
+            <w:noWrap/>
+            <w:hideMark/>
+          </w:tcPr>
+          <w:p>
+            <w:pPr>
+              <w:jc w:val="center"/>
+              <w:rPr>
+                <w:rFonts w:hint="eastAsia"/>
+                <w:b/>
+                <w:bCs/>
+              </w:rPr>
+            </w:pPr>
+            <w:r>
+              <w:rPr>
+                <w:rFonts w:hint="eastAsia"/>
+                <w:b/>
+                <w:bCs/>
+              </w:rPr>
+              <w:t>Region</w:t>
+            </w:r>
+          </w:p>
+        </w:tc>
+        <w:tc>
+          <w:tcPr>
+            <w:tcW w:w="3000" w:type="dxa"/>
+            <w:noWrap/>
+            <w:hideMark/>
+          </w:tcPr>
+          <w:p>
+            <w:pPr>
+              <w:jc w:val="center"/>
+              <w:rPr>
+                <w:rFonts w:hint="eastAsia"/>
+                <w:b/>
+                <w:bCs/>
+              </w:rPr>
+            </w:pPr>
+            <w:r>
+              <w:rPr>
+                <w:rFonts w:hint="eastAsia"/>
+                <w:b/>
+                <w:bCs/>
+              </w:rPr>
+              <w:t>Pct Designated as Forest</w:t>
+            </w:r>
+          </w:p>
+        </w:tc>
+      </w:tr>
+      <w:tr>
+        <w:trPr>
+          <w:trHeight w:val="320"/>
+        </w:trPr>
+        <w:tc>
+          <w:tcPr>
+            <w:tcW w:w="2440" w:type="dxa"/>
+            <w:noWrap/>
+            <w:hideMark/>
+          </w:tcPr>
+          <w:p>
+            <w:pPr>
+              <w:rPr>
+                <w:rFonts w:hint="eastAsia"/>
+              </w:rPr>
+            </w:pPr>
+            <w:r>
+              <w:rPr>
+                <w:rFonts w:hint="eastAsia"/>
+              </w:rPr>
+              <w:t>American Samoa</w:t>
+            </w:r>
+          </w:p>
+        </w:tc>
+        <w:tc>
+          <w:tcPr>
+            <w:tcW w:w="3200" w:type="dxa"/>
+            <w:noWrap/>
+            <w:hideMark/>
+          </w:tcPr>
+          <w:p>
+            <w:pPr>
+              <w:rPr>
+                <w:rFonts w:hint="eastAsia"/>
+              </w:rPr>
+            </w:pPr>
+            <w:r>
+              <w:rPr>
+                <w:rFonts w:hint="eastAsia"/>
+              </w:rPr>
+              <w:t>East Asia &amp; Pacific</w:t>
+            </w:r>
+          </w:p>
+        </w:tc>
+        <w:tc>
+          <w:tcPr>
+            <w:tcW w:w="3000" w:type="dxa"/>
+            <w:noWrap/>
+            <w:hideMark/>
+          </w:tcPr>
+          <w:p>
+            <w:pPr>
+              <w:jc w:val="right"/>
+              <w:rPr>
+                <w:rFonts w:hint="eastAsia"/>
+              </w:rPr>
+            </w:pPr>
+            <w:r>
+              <w:rPr>
+                <w:rFonts w:hint="eastAsia"/>
+              </w:rPr>
+              <w:t>87.5</w:t>
+            </w:r>
+            <w:r>
+              <w:t>0</w:t>
+            </w:r>
+          </w:p>
+        </w:tc>
+      </w:tr>
+      <w:tr>
+        <w:trPr>
+          <w:trHeight w:val="320"/>
+        </w:trPr>
+        <w:tc>
+          <w:tcPr>
+            <w:tcW w:w="2440" w:type="dxa"/>
+            <w:noWrap/>
+            <w:hideMark/>
+          </w:tcPr>
+          <w:p>
+            <w:pPr>
+              <w:rPr>
+                <w:rFonts w:hint="eastAsia"/>
+              </w:rPr>
+            </w:pPr>
+            <w:r>
+              <w:rPr>
+                <w:rFonts w:hint="eastAsia"/>
+              </w:rPr>
+              <w:t>Gabon</w:t>
+            </w:r>
+          </w:p>
+        </w:tc>
+        <w:tc>
+          <w:tcPr>
+            <w:tcW w:w="3200" w:type="dxa"/>
+            <w:noWrap/>
+            <w:hideMark/>
+          </w:tcPr>
+          <w:p>
+            <w:pPr>
+              <w:rPr>
+                <w:rFonts w:hint="eastAsia"/>
+              </w:rPr>
+            </w:pPr>
+            <w:r>
+              <w:rPr>
+                <w:rFonts w:hint="eastAsia"/>
+              </w:rPr>
+              <w:t>Sub-Saharan Africa</w:t>
+            </w:r>
+          </w:p>
+        </w:tc>
+        <w:tc>
+          <w:tcPr>
+            <w:tcW w:w="3000" w:type="dxa"/>
+            <w:noWrap/>
+            <w:hideMark/>
+          </w:tcPr>
+          <w:p>
+            <w:pPr>
+              <w:jc w:val="right"/>
+              <w:rPr>
+                <w:rFonts w:hint="eastAsia"/>
+              </w:rPr>
+            </w:pPr>
+            <w:r>
+              <w:rPr>
+                <w:rFonts w:hint="eastAsia"/>
+              </w:rPr>
+              <w:t>90.04</w:t>
+            </w:r>
+          </w:p>
+        </w:tc>
+      </w:tr>
+      <w:tr>
+        <w:trPr>
+          <w:trHeight w:val="320"/>
+        </w:trPr>
+        <w:tc>
+          <w:tcPr>
+            <w:tcW w:w="2440" w:type="dxa"/>
+            <w:noWrap/>
+            <w:hideMark/>
+          </w:tcPr>
+          <w:p>
+            <w:pPr>
+              <w:rPr>
+                <w:rFonts w:hint="eastAsia"/>
+              </w:rPr>
+            </w:pPr>
+            <w:r>
+              <w:rPr>
+                <w:rFonts w:hint="eastAsia"/>
+              </w:rPr>
+              <w:t>Guyana</w:t>
+            </w:r>
+          </w:p>
+        </w:tc>
+        <w:tc>
+          <w:tcPr>
+            <w:tcW w:w="3200" w:type="dxa"/>
+            <w:noWrap/>
+            <w:hideMark/>
+          </w:tcPr>
+          <w:p>
+            <w:pPr>
+              <w:rPr>
+                <w:rFonts w:hint="eastAsia"/>
+              </w:rPr>
+            </w:pPr>
+            <w:r>
+              <w:rPr>
+                <w:rFonts w:hint="eastAsia"/>
+              </w:rPr>
+              <w:t>Latin America &amp; Caribbean</w:t>
+            </w:r>
+          </w:p>
+        </w:tc>
+        <w:tc>
+          <w:tcPr>
+            <w:tcW w:w="3000" w:type="dxa"/>
+            <w:noWrap/>
+            <w:hideMark/>
+          </w:tcPr>
+          <w:p>
+            <w:pPr>
+              <w:jc w:val="right"/>
+              <w:rPr>
+                <w:rFonts w:hint="eastAsia"/>
+              </w:rPr>
+            </w:pPr>
+            <w:r>
+              <w:rPr>
+                <w:rFonts w:hint="eastAsia"/>
+              </w:rPr>
+              <w:t>83.9</w:t>
+            </w:r>
+            <w:r>
+              <w:t>0</w:t>
+            </w:r>
+          </w:p>
+        </w:tc>
+      </w:tr>
+      <w:tr>
+        <w:trPr>
+          <w:trHeight w:val="320"/>
+        </w:trPr>
+        <w:tc>
+          <w:tcPr>
+            <w:tcW w:w="2440" w:type="dxa"/>
+            <w:noWrap/>
+            <w:hideMark/>
+          </w:tcPr>
+          <w:p>
+            <w:pPr>
+              <w:rPr>
+                <w:rFonts w:hint="eastAsia"/>
+              </w:rPr>
+            </w:pPr>
+            <w:r>
+              <w:rPr>
+                <w:rFonts w:hint="eastAsia"/>
+              </w:rPr>
+              <w:t>Lao PDR</w:t>
+            </w:r>
+          </w:p>
+        </w:tc>
+        <w:tc>
+          <w:tcPr>
+            <w:tcW w:w="3200" w:type="dxa"/>
+            <w:noWrap/>
+            <w:hideMark/>
+          </w:tcPr>
+          <w:p>
+            <w:pPr>
+              <w:rPr>
+                <w:rFonts w:hint="eastAsia"/>
+              </w:rPr>
+            </w:pPr>
+            <w:r>
+              <w:rPr>
+                <w:rFonts w:hint="eastAsia"/>
+              </w:rPr>
+              <w:t>East Asia &amp; Pacific</w:t>
+            </w:r>
+          </w:p>
+        </w:tc>
+        <w:tc>
+          <w:tcPr>
+            <w:tcW w:w="3000" w:type="dxa"/>
+            <w:noWrap/>
+            <w:hideMark/>
+          </w:tcPr>
+          <w:p>
+            <w:pPr>
+              <w:jc w:val="right"/>
+              <w:rPr>
+                <w:rFonts w:hint="eastAsia"/>
+              </w:rPr>
+            </w:pPr>
+            <w:r>
+              <w:rPr>
+                <w:rFonts w:hint="eastAsia"/>
+              </w:rPr>
+              <w:t>82.11</w:t>
+            </w:r>
+          </w:p>
+        </w:tc>
+      </w:tr>
+      <w:tr>
+        <w:trPr>
+          <w:trHeight w:val="320"/>
+        </w:trPr>
+        <w:tc>
+          <w:tcPr>
+            <w:tcW w:w="2440" w:type="dxa"/>
+            <w:noWrap/>
+            <w:hideMark/>
+          </w:tcPr>
+          <w:p>
+            <w:pPr>
+              <w:rPr>
+                <w:rFonts w:hint="eastAsia"/>
+              </w:rPr>
+            </w:pPr>
+            <w:r>
+              <w:rPr>
+                <w:rFonts w:hint="eastAsia"/>
+              </w:rPr>
+              <w:t xml:space="preserve">Micronesia, Fed. </w:t>
+            </w:r>
+            <w:proofErr w:type="spellStart"/>
+            <w:r>
+              <w:rPr>
+                <w:rFonts w:hint="eastAsia"/>
+              </w:rPr>
+              <w:t>Sts</w:t>
+            </w:r>
+            <w:proofErr w:type="spellEnd"/>
+            <w:r>
+              <w:rPr>
+                <w:rFonts w:hint="eastAsia"/>
+              </w:rPr>
+              <w:t>.</w:t>
+            </w:r>
+          </w:p>
+        </w:tc>
+        <w:tc>
+          <w:tcPr>
+            <w:tcW w:w="3200" w:type="dxa"/>
+            <w:noWrap/>
+            <w:hideMark/>
+          </w:tcPr>
+          <w:p>
+            <w:pPr>
+              <w:rPr>
+                <w:rFonts w:hint="eastAsia"/>
+              </w:rPr>
+            </w:pPr>
+            <w:r>
+              <w:rPr>
+                <w:rFonts w:hint="eastAsia"/>
+              </w:rPr>
+              <w:t>East Asia &amp; Pacific</w:t>
+            </w:r>
+          </w:p>
+        </w:tc>
+        <w:tc>
+          <w:tcPr>
+            <w:tcW w:w="3000" w:type="dxa"/>
+            <w:noWrap/>
+            <w:hideMark/>
+          </w:tcPr>
+          <w:p>
+            <w:pPr>
+              <w:jc w:val="right"/>
+              <w:rPr>
+                <w:rFonts w:hint="eastAsia"/>
+              </w:rPr>
+            </w:pPr>
+            <w:r>
+              <w:rPr>
+                <w:rFonts w:hint="eastAsia"/>
+              </w:rPr>
+              <w:t>91.86</w:t>
+            </w:r>
+          </w:p>
+        </w:tc>
+      </w:tr>
+      <w:tr>
+        <w:trPr>
+          <w:trHeight w:val="320"/>
+        </w:trPr>
+        <w:tc>
+          <w:tcPr>
+            <w:tcW w:w="2440" w:type="dxa"/>
+            <w:noWrap/>
+            <w:hideMark/>
+          </w:tcPr>
+          <w:p>
+            <w:pPr>
+              <w:rPr>
+                <w:rFonts w:hint="eastAsia"/>
+              </w:rPr>
+            </w:pPr>
+            <w:r>
+              <w:rPr>
+                <w:rFonts w:hint="eastAsia"/>
+              </w:rPr>
+              <w:t>Palau</w:t>
+            </w:r>
+          </w:p>
+        </w:tc>
+        <w:tc>
+          <w:tcPr>
+            <w:tcW w:w="3200" w:type="dxa"/>
+            <w:noWrap/>
+            <w:hideMark/>
+          </w:tcPr>
+          <w:p>
+            <w:pPr>
+              <w:rPr>
+                <w:rFonts w:hint="eastAsia"/>
+              </w:rPr>
+            </w:pPr>
+            <w:r>
+              <w:rPr>
+                <w:rFonts w:hint="eastAsia"/>
+              </w:rPr>
+              <w:t>East Asia &amp; Pacific</w:t>
+            </w:r>
+          </w:p>
+        </w:tc>
+        <w:tc>
+          <w:tcPr>
+            <w:tcW w:w="3000" w:type="dxa"/>
+            <w:noWrap/>
+            <w:hideMark/>
+          </w:tcPr>
+          <w:p>
+            <w:pPr>
+              <w:jc w:val="right"/>
+              <w:rPr>
+                <w:rFonts w:hint="eastAsia"/>
+              </w:rPr>
+            </w:pPr>
+            <w:r>
+              <w:rPr>
+                <w:rFonts w:hint="eastAsia"/>
+              </w:rPr>
+              <w:t>87.61</w:t>
+            </w:r>
+          </w:p>
+        </w:tc>
+      </w:tr>
+      <w:tr>
+        <w:trPr>
+          <w:trHeight w:val="320"/>
+        </w:trPr>
+        <w:tc>
+          <w:tcPr>
+            <w:tcW w:w="2440" w:type="dxa"/>
+            <w:noWrap/>
+            <w:hideMark/>
+          </w:tcPr>
+          <w:p>
+            <w:pPr>
+              <w:rPr>
+                <w:rFonts w:hint="eastAsia"/>
+              </w:rPr>
+            </w:pPr>
+            <w:r>
+              <w:rPr>
+                <w:rFonts w:hint="eastAsia"/>
+              </w:rPr>
+              <w:t>Seychelles</w:t>
+            </w:r>
+          </w:p>
+        </w:tc>
+        <w:tc>
+          <w:tcPr>
+            <w:tcW w:w="3200" w:type="dxa"/>
+            <w:noWrap/>
+            <w:hideMark/>
+          </w:tcPr>
+          <w:p>
+            <w:pPr>
+              <w:rPr>
+                <w:rFonts w:hint="eastAsia"/>
+              </w:rPr>
+            </w:pPr>
+            <w:r>
+              <w:rPr>
+                <w:rFonts w:hint="eastAsia"/>
+              </w:rPr>
+              <w:t>Sub-Saharan Africa</w:t>
+            </w:r>
+          </w:p>
+        </w:tc>
+        <w:tc>
+          <w:tcPr>
+            <w:tcW w:w="3000" w:type="dxa"/>
+            <w:noWrap/>
+            <w:hideMark/>
+          </w:tcPr>
+          <w:p>
+            <w:pPr>
+              <w:jc w:val="right"/>
+              <w:rPr>
+                <w:rFonts w:hint="eastAsia"/>
+              </w:rPr>
+            </w:pPr>
+            <w:r>
+              <w:rPr>
+                <w:rFonts w:hint="eastAsia"/>
+              </w:rPr>
+              <w:t>88.41</w:t>
+            </w:r>
+          </w:p>
+        </w:tc>
+      </w:tr>
+      <w:tr>
+        <w:trPr>
+          <w:trHeight w:val="320"/>
+        </w:trPr>
+        <w:tc>
+          <w:tcPr>
+            <w:tcW w:w="2440" w:type="dxa"/>
+            <w:noWrap/>
+            <w:hideMark/>
+          </w:tcPr>
+          <w:p>
+            <w:pPr>
+              <w:rPr>
+                <w:rFonts w:hint="eastAsia"/>
+              </w:rPr>
+            </w:pPr>
+            <w:r>
+              <w:rPr>
+                <w:rFonts w:hint="eastAsia"/>
+              </w:rPr>
+              <w:t>Solomon Islands</w:t>
+            </w:r>
+          </w:p>
+        </w:tc>
+        <w:tc>
+          <w:tcPr>
+            <w:tcW w:w="3200" w:type="dxa"/>
+            <w:noWrap/>
+            <w:hideMark/>
+          </w:tcPr>
+          <w:p>
+            <w:pPr>
+              <w:rPr>
+                <w:rFonts w:hint="eastAsia"/>
+              </w:rPr>
+            </w:pPr>
+            <w:r>
+              <w:rPr>
+                <w:rFonts w:hint="eastAsia"/>
+              </w:rPr>
+              <w:t>East Asia &amp; Pacific</w:t>
+            </w:r>
+          </w:p>
+        </w:tc>
+        <w:tc>
+          <w:tcPr>
+            <w:tcW w:w="3000" w:type="dxa"/>
+            <w:noWrap/>
+            <w:hideMark/>
+          </w:tcPr>
+          <w:p>
+            <w:pPr>
+              <w:jc w:val="right"/>
+              <w:rPr>
+                <w:rFonts w:hint="eastAsia"/>
+              </w:rPr>
+            </w:pPr>
+            <w:r>
+              <w:rPr>
+                <w:rFonts w:hint="eastAsia"/>
+              </w:rPr>
+              <w:t>77.86</w:t>
+            </w:r>
+          </w:p>
+        </w:tc>
+      </w:tr>
+      <w:tr>
+        <w:trPr>
+          <w:trHeight w:val="320"/>
+        </w:trPr>
+        <w:tc>
+          <w:tcPr>
+            <w:tcW w:w="2440" w:type="dxa"/>
+            <w:noWrap/>
+            <w:hideMark/>
+          </w:tcPr>
+          <w:p>
+            <w:pPr>
+              <w:rPr>
+                <w:rFonts w:hint="eastAsia"/>
+              </w:rPr>
+            </w:pPr>
+            <w:r>
+              <w:rPr>
+                <w:rFonts w:hint="eastAsia"/>
+              </w:rPr>
+              <w:t>Suriname</w:t>
+            </w:r>
+          </w:p>
+        </w:tc>
+        <w:tc>
+          <w:tcPr>
+            <w:tcW w:w="3200" w:type="dxa"/>
+            <w:noWrap/>
+            <w:hideMark/>
+          </w:tcPr>
+          <w:p>
+            <w:pPr>
+              <w:rPr>
+                <w:rFonts w:hint="eastAsia"/>
+              </w:rPr>
+            </w:pPr>
+            <w:r>
+              <w:rPr>
+                <w:rFonts w:hint="eastAsia"/>
+              </w:rPr>
+              <w:t>Latin America &amp; Caribbean</w:t>
+            </w:r>
+          </w:p>
+        </w:tc>
+        <w:tc>
+          <w:tcPr>
+            <w:tcW w:w="3000" w:type="dxa"/>
+            <w:noWrap/>
+            <w:hideMark/>
+          </w:tcPr>
+          <w:p>
+            <w:pPr>
+              <w:jc w:val="right"/>
+              <w:rPr>
+                <w:rFonts w:hint="eastAsia"/>
+              </w:rPr>
+            </w:pPr>
+            <w:r>
+              <w:rPr>
+                <w:rFonts w:hint="eastAsia"/>
+              </w:rPr>
+              <w:t>98.26</w:t>
+            </w:r>
+          </w:p>
+        </w:tc>
+      </w:tr>
+    </w:tbl>
     <w:p/>
     <w:p/>
     <w:p/>
     <w:p>
-      <w:r>
-        <w:t>Table 3.3: Count of Countr</w:t>
-      </w:r>
-      <w:r>
-        <w:t>ies Grouped by Forestation Percent Quartiles, 2016:</w:t>
-      </w:r>
-    </w:p>
-    <w:p/>
-    <w:tbl>
-      <w:tblPr>
-        <w:tblStyle w:val="a8"/>
-        <w:tblW w:w="9360" w:type="dxa"/>
-        <w:tblInd w:w="0" w:type="dxa"/>
-        <w:tblBorders>
-          <w:top w:val="single" w:sz="8" w:space="0" w:color="000000"/>
-          <w:left w:val="single" w:sz="8" w:space="0" w:color="000000"/>
-          <w:bottom w:val="single" w:sz="8" w:space="0" w:color="000000"/>
-          <w:right w:val="single" w:sz="8" w:space="0" w:color="000000"/>
-          <w:insideH w:val="single" w:sz="8" w:space="0" w:color="000000"/>
-          <w:insideV w:val="single" w:sz="8" w:space="0" w:color="000000"/>
-        </w:tblBorders>
-        <w:tblLayout w:type="fixed"/>
-        <w:tblLook w:val="0600" w:firstRow="0" w:lastRow="0" w:firstColumn="0" w:lastColumn="0" w:noHBand="1" w:noVBand="1"/>
-      </w:tblPr>
-      <w:tblGrid>
-        <w:gridCol w:w="4680"/>
-        <w:gridCol w:w="4680"/>
-      </w:tblGrid>
-      <w:tr>
-        <w:tc>
-          <w:tcPr>
-            <w:tcW w:w="4680" w:type="dxa"/>
-            <w:shd w:val="clear" w:color="auto" w:fill="auto"/>
-            <w:tcMar>
-              <w:top w:w="100" w:type="dxa"/>
-              <w:left w:w="100" w:type="dxa"/>
-              <w:bottom w:w="100" w:type="dxa"/>
-              <w:right w:w="100" w:type="dxa"/>
-            </w:tcMar>
-          </w:tcPr>
-          <w:p>
-            <w:pPr>
-              <w:widowControl w:val="0"/>
-              <w:pBdr>
-                <w:top w:val="nil"/>
-                <w:left w:val="nil"/>
-                <w:bottom w:val="nil"/>
-                <w:right w:val="nil"/>
-                <w:between w:val="nil"/>
-              </w:pBdr>
-              <w:spacing w:line="240" w:lineRule="auto"/>
-            </w:pPr>
-            <w:r>
-              <w:t>Quartile</w:t>
-            </w:r>
-          </w:p>
-        </w:tc>
-        <w:tc>
-          <w:tcPr>
-            <w:tcW w:w="4680" w:type="dxa"/>
-            <w:shd w:val="clear" w:color="auto" w:fill="auto"/>
-            <w:tcMar>
-              <w:top w:w="100" w:type="dxa"/>
-              <w:left w:w="100" w:type="dxa"/>
-              <w:bottom w:w="100" w:type="dxa"/>
-              <w:right w:w="100" w:type="dxa"/>
-            </w:tcMar>
-          </w:tcPr>
-          <w:p>
-            <w:pPr>
-              <w:widowControl w:val="0"/>
-              <w:pBdr>
-                <w:top w:val="nil"/>
-                <w:left w:val="nil"/>
-                <w:bottom w:val="nil"/>
-                <w:right w:val="nil"/>
-                <w:between w:val="nil"/>
-              </w:pBdr>
-              <w:spacing w:line="240" w:lineRule="auto"/>
-            </w:pPr>
-            <w:r>
-              <w:t>Number of Countries</w:t>
-            </w:r>
-          </w:p>
-        </w:tc>
-      </w:tr>
-      <w:tr>
-        <w:tc>
-          <w:tcPr>
-            <w:tcW w:w="4680" w:type="dxa"/>
-            <w:shd w:val="clear" w:color="auto" w:fill="auto"/>
-            <w:tcMar>
-              <w:top w:w="100" w:type="dxa"/>
-              <w:left w:w="100" w:type="dxa"/>
-              <w:bottom w:w="100" w:type="dxa"/>
-              <w:right w:w="100" w:type="dxa"/>
-            </w:tcMar>
-          </w:tcPr>
-          <w:p>
-            <w:pPr>
-              <w:widowControl w:val="0"/>
-              <w:pBdr>
-                <w:top w:val="nil"/>
-                <w:left w:val="nil"/>
-                <w:bottom w:val="nil"/>
-                <w:right w:val="nil"/>
-                <w:between w:val="nil"/>
-              </w:pBdr>
-              <w:spacing w:line="240" w:lineRule="auto"/>
-            </w:pPr>
-          </w:p>
-        </w:tc>
-        <w:tc>
-          <w:tcPr>
-            <w:tcW w:w="4680" w:type="dxa"/>
-            <w:shd w:val="clear" w:color="auto" w:fill="auto"/>
-            <w:tcMar>
-              <w:top w:w="100" w:type="dxa"/>
-              <w:left w:w="100" w:type="dxa"/>
-              <w:bottom w:w="100" w:type="dxa"/>
-              <w:right w:w="100" w:type="dxa"/>
-            </w:tcMar>
-          </w:tcPr>
-          <w:p>
-            <w:pPr>
-              <w:widowControl w:val="0"/>
-              <w:pBdr>
-                <w:top w:val="nil"/>
-                <w:left w:val="nil"/>
-                <w:bottom w:val="nil"/>
-                <w:right w:val="nil"/>
-                <w:between w:val="nil"/>
-              </w:pBdr>
-              <w:spacing w:line="240" w:lineRule="auto"/>
-            </w:pPr>
-          </w:p>
-        </w:tc>
-      </w:tr>
-      <w:tr>
-        <w:tc>
-          <w:tcPr>
-            <w:tcW w:w="4680" w:type="dxa"/>
-            <w:shd w:val="clear" w:color="auto" w:fill="auto"/>
-            <w:tcMar>
-              <w:top w:w="100" w:type="dxa"/>
-              <w:left w:w="100" w:type="dxa"/>
-              <w:bottom w:w="100" w:type="dxa"/>
-              <w:right w:w="100" w:type="dxa"/>
-            </w:tcMar>
-          </w:tcPr>
-          <w:p>
-            <w:pPr>
-              <w:widowControl w:val="0"/>
-              <w:pBdr>
-                <w:top w:val="nil"/>
-                <w:left w:val="nil"/>
-                <w:bottom w:val="nil"/>
-                <w:right w:val="nil"/>
-                <w:between w:val="nil"/>
-              </w:pBdr>
-              <w:spacing w:line="240" w:lineRule="auto"/>
-            </w:pPr>
-          </w:p>
-        </w:tc>
-        <w:tc>
-          <w:tcPr>
-            <w:tcW w:w="4680" w:type="dxa"/>
-            <w:shd w:val="clear" w:color="auto" w:fill="auto"/>
-            <w:tcMar>
-              <w:top w:w="100" w:type="dxa"/>
-              <w:left w:w="100" w:type="dxa"/>
-              <w:bottom w:w="100" w:type="dxa"/>
-              <w:right w:w="100" w:type="dxa"/>
-            </w:tcMar>
-          </w:tcPr>
-          <w:p>
-            <w:pPr>
-              <w:widowControl w:val="0"/>
-              <w:pBdr>
-                <w:top w:val="nil"/>
-                <w:left w:val="nil"/>
-                <w:bottom w:val="nil"/>
-                <w:right w:val="nil"/>
-                <w:between w:val="nil"/>
-              </w:pBdr>
-              <w:spacing w:line="240" w:lineRule="auto"/>
-            </w:pPr>
-          </w:p>
-        </w:tc>
-      </w:tr>
-      <w:tr>
-        <w:tc>
-          <w:tcPr>
-            <w:tcW w:w="4680" w:type="dxa"/>
-            <w:shd w:val="clear" w:color="auto" w:fill="auto"/>
-            <w:tcMar>
-              <w:top w:w="100" w:type="dxa"/>
-              <w:left w:w="100" w:type="dxa"/>
-              <w:bottom w:w="100" w:type="dxa"/>
-              <w:right w:w="100" w:type="dxa"/>
-            </w:tcMar>
-          </w:tcPr>
-          <w:p>
-            <w:pPr>
-              <w:widowControl w:val="0"/>
-              <w:pBdr>
-                <w:top w:val="nil"/>
-                <w:left w:val="nil"/>
-                <w:bottom w:val="nil"/>
-                <w:right w:val="nil"/>
-                <w:between w:val="nil"/>
-              </w:pBdr>
-              <w:spacing w:line="240" w:lineRule="auto"/>
-            </w:pPr>
-          </w:p>
-        </w:tc>
-        <w:tc>
-          <w:tcPr>
-            <w:tcW w:w="4680" w:type="dxa"/>
-            <w:shd w:val="clear" w:color="auto" w:fill="auto"/>
-            <w:tcMar>
-              <w:top w:w="100" w:type="dxa"/>
-              <w:left w:w="100" w:type="dxa"/>
-              <w:bottom w:w="100" w:type="dxa"/>
-              <w:right w:w="100" w:type="dxa"/>
-            </w:tcMar>
-          </w:tcPr>
-          <w:p>
-            <w:pPr>
-              <w:widowControl w:val="0"/>
-              <w:pBdr>
-                <w:top w:val="nil"/>
-                <w:left w:val="nil"/>
-                <w:bottom w:val="nil"/>
-                <w:right w:val="nil"/>
-                <w:between w:val="nil"/>
-              </w:pBdr>
-              <w:spacing w:line="240" w:lineRule="auto"/>
-            </w:pPr>
-          </w:p>
-        </w:tc>
-      </w:tr>
-      <w:tr>
-        <w:tc>
-          <w:tcPr>
-            <w:tcW w:w="4680" w:type="dxa"/>
-            <w:shd w:val="clear" w:color="auto" w:fill="auto"/>
-            <w:tcMar>
-              <w:top w:w="100" w:type="dxa"/>
-              <w:left w:w="100" w:type="dxa"/>
-              <w:bottom w:w="100" w:type="dxa"/>
-              <w:right w:w="100" w:type="dxa"/>
-            </w:tcMar>
-          </w:tcPr>
-          <w:p>
-            <w:pPr>
-              <w:widowControl w:val="0"/>
-              <w:pBdr>
-                <w:top w:val="nil"/>
-                <w:left w:val="nil"/>
-                <w:bottom w:val="nil"/>
-                <w:right w:val="nil"/>
-                <w:between w:val="nil"/>
-              </w:pBdr>
-              <w:spacing w:line="240" w:lineRule="auto"/>
-            </w:pPr>
-          </w:p>
-        </w:tc>
-        <w:tc>
-          <w:tcPr>
-            <w:tcW w:w="4680" w:type="dxa"/>
-            <w:shd w:val="clear" w:color="auto" w:fill="auto"/>
-            <w:tcMar>
-              <w:top w:w="100" w:type="dxa"/>
-              <w:left w:w="100" w:type="dxa"/>
-              <w:bottom w:w="100" w:type="dxa"/>
-              <w:right w:w="100" w:type="dxa"/>
-            </w:tcMar>
-          </w:tcPr>
-          <w:p>
-            <w:pPr>
-              <w:widowControl w:val="0"/>
-              <w:pBdr>
-                <w:top w:val="nil"/>
-                <w:left w:val="nil"/>
-                <w:bottom w:val="nil"/>
-                <w:right w:val="nil"/>
-                <w:between w:val="nil"/>
-              </w:pBdr>
-              <w:spacing w:line="240" w:lineRule="auto"/>
-            </w:pPr>
-          </w:p>
-        </w:tc>
-      </w:tr>
-    </w:tbl>
-    <w:p/>
-    <w:p>
-      <w:r>
-        <w:t>The largest number of countries in 2016 were found in the __________________ quartile.</w:t>
-      </w:r>
-    </w:p>
-    <w:p/>
-    <w:p>
-      <w:r>
-        <w:t>There were __________________ countries in the top quartile in 2016. These are countries with a very high percentage of their land area designated as forest. The follow</w:t>
-      </w:r>
-      <w:r>
-        <w:t>ing is a list of countries and their respective forest land, denoted as a percentage.</w:t>
-      </w:r>
-    </w:p>
-    <w:p/>
-    <w:p>
-      <w:r>
-        <w:t>Table 3.4: Top Quartile Countries, 2016:</w:t>
-      </w:r>
+      <w:pPr>
+        <w:rPr>
+          <w:rFonts w:hint="eastAsia"/>
+        </w:rPr>
+      </w:pPr>
     </w:p>
     <w:p>
-      <w:r>
-        <w:t xml:space="preserve"> </w:t>
+      <w:pPr>
+        <w:rPr>
+          <w:rFonts w:hint="eastAsia"/>
+        </w:rPr>
+      </w:pPr>
+      <w:r>
+        <w:t xml:space="preserve">There are </w:t>
+      </w:r>
+      <w:r>
+        <w:rPr>
+          <w:b/>
+          <w:i/>
+          <w:u w:val="single"/>
+        </w:rPr>
+        <w:t>94 countries</w:t>
+      </w:r>
+      <w:r>
+        <w:t xml:space="preserve"> with their percent forestation higher than that of the United States. </w:t>
       </w:r>
     </w:p>
-    <w:tbl>
-      <w:tblPr>
-        <w:tblStyle w:val="a9"/>
-        <w:tblW w:w="9360" w:type="dxa"/>
-        <w:tblInd w:w="0" w:type="dxa"/>
-        <w:tblBorders>
-          <w:top w:val="single" w:sz="8" w:space="0" w:color="000000"/>
-          <w:left w:val="single" w:sz="8" w:space="0" w:color="000000"/>
-          <w:bottom w:val="single" w:sz="8" w:space="0" w:color="000000"/>
-          <w:right w:val="single" w:sz="8" w:space="0" w:color="000000"/>
-          <w:insideH w:val="single" w:sz="8" w:space="0" w:color="000000"/>
-          <w:insideV w:val="single" w:sz="8" w:space="0" w:color="000000"/>
-        </w:tblBorders>
-        <w:tblLayout w:type="fixed"/>
-        <w:tblLook w:val="0600" w:firstRow="0" w:lastRow="0" w:firstColumn="0" w:lastColumn="0" w:noHBand="1" w:noVBand="1"/>
-      </w:tblPr>
-      <w:tblGrid>
-        <w:gridCol w:w="3120"/>
-        <w:gridCol w:w="3120"/>
-        <w:gridCol w:w="3120"/>
-      </w:tblGrid>
-      <w:tr>
-        <w:tc>
-          <w:tcPr>
-            <w:tcW w:w="3120" w:type="dxa"/>
-            <w:shd w:val="clear" w:color="auto" w:fill="auto"/>
-            <w:tcMar>
-              <w:top w:w="100" w:type="dxa"/>
-              <w:left w:w="100" w:type="dxa"/>
-              <w:bottom w:w="100" w:type="dxa"/>
-              <w:right w:w="100" w:type="dxa"/>
-            </w:tcMar>
-          </w:tcPr>
-          <w:p>
-            <w:pPr>
-              <w:widowControl w:val="0"/>
-              <w:spacing w:line="240" w:lineRule="auto"/>
-            </w:pPr>
-            <w:r>
-              <w:t>Country</w:t>
-            </w:r>
-          </w:p>
-        </w:tc>
-        <w:tc>
-          <w:tcPr>
-            <w:tcW w:w="3120" w:type="dxa"/>
-            <w:shd w:val="clear" w:color="auto" w:fill="auto"/>
-            <w:tcMar>
-              <w:top w:w="100" w:type="dxa"/>
-              <w:left w:w="100" w:type="dxa"/>
-              <w:bottom w:w="100" w:type="dxa"/>
-              <w:right w:w="100" w:type="dxa"/>
-            </w:tcMar>
-          </w:tcPr>
-          <w:p>
-            <w:pPr>
-              <w:widowControl w:val="0"/>
-              <w:spacing w:line="240" w:lineRule="auto"/>
-            </w:pPr>
-            <w:r>
-              <w:t>Region</w:t>
-            </w:r>
-          </w:p>
-        </w:tc>
-        <w:tc>
-          <w:tcPr>
-            <w:tcW w:w="3120" w:type="dxa"/>
-            <w:shd w:val="clear" w:color="auto" w:fill="auto"/>
-            <w:tcMar>
-              <w:top w:w="100" w:type="dxa"/>
-              <w:left w:w="100" w:type="dxa"/>
-              <w:bottom w:w="100" w:type="dxa"/>
-              <w:right w:w="100" w:type="dxa"/>
-            </w:tcMar>
-          </w:tcPr>
-          <w:p>
-            <w:pPr>
-              <w:widowControl w:val="0"/>
-              <w:spacing w:line="240" w:lineRule="auto"/>
-            </w:pPr>
-            <w:r>
-              <w:t>Pct Designated as Forest</w:t>
-            </w:r>
-          </w:p>
-        </w:tc>
-      </w:tr>
-      <w:tr>
-        <w:tc>
-          <w:tcPr>
-            <w:tcW w:w="3120" w:type="dxa"/>
-            <w:shd w:val="clear" w:color="auto" w:fill="auto"/>
-            <w:tcMar>
-              <w:top w:w="100" w:type="dxa"/>
-              <w:left w:w="100" w:type="dxa"/>
-              <w:bottom w:w="100" w:type="dxa"/>
-              <w:right w:w="100" w:type="dxa"/>
-            </w:tcMar>
-          </w:tcPr>
-          <w:p>
-            <w:pPr>
-              <w:widowControl w:val="0"/>
-              <w:spacing w:line="240" w:lineRule="auto"/>
-            </w:pPr>
-          </w:p>
-        </w:tc>
-        <w:tc>
-          <w:tcPr>
-            <w:tcW w:w="3120" w:type="dxa"/>
-            <w:shd w:val="clear" w:color="auto" w:fill="auto"/>
-            <w:tcMar>
-              <w:top w:w="100" w:type="dxa"/>
-              <w:left w:w="100" w:type="dxa"/>
-              <w:bottom w:w="100" w:type="dxa"/>
-              <w:right w:w="100" w:type="dxa"/>
-            </w:tcMar>
-          </w:tcPr>
-          <w:p>
-            <w:pPr>
-              <w:widowControl w:val="0"/>
-              <w:spacing w:line="240" w:lineRule="auto"/>
-            </w:pPr>
-          </w:p>
-        </w:tc>
-        <w:tc>
-          <w:tcPr>
-            <w:tcW w:w="3120" w:type="dxa"/>
-            <w:shd w:val="clear" w:color="auto" w:fill="auto"/>
-            <w:tcMar>
-              <w:top w:w="100" w:type="dxa"/>
-              <w:left w:w="100" w:type="dxa"/>
-              <w:bottom w:w="100" w:type="dxa"/>
-              <w:right w:w="100" w:type="dxa"/>
-            </w:tcMar>
-          </w:tcPr>
-          <w:p>
-            <w:pPr>
-              <w:widowControl w:val="0"/>
-              <w:spacing w:line="240" w:lineRule="auto"/>
-            </w:pPr>
-          </w:p>
-        </w:tc>
-      </w:tr>
-      <w:tr>
-        <w:tc>
-          <w:tcPr>
-            <w:tcW w:w="3120" w:type="dxa"/>
-            <w:shd w:val="clear" w:color="auto" w:fill="auto"/>
-            <w:tcMar>
-              <w:top w:w="100" w:type="dxa"/>
-              <w:left w:w="100" w:type="dxa"/>
-              <w:bottom w:w="100" w:type="dxa"/>
-              <w:right w:w="100" w:type="dxa"/>
-            </w:tcMar>
-          </w:tcPr>
-          <w:p>
-            <w:pPr>
-              <w:widowControl w:val="0"/>
-              <w:spacing w:line="240" w:lineRule="auto"/>
-            </w:pPr>
-          </w:p>
-        </w:tc>
-        <w:tc>
-          <w:tcPr>
-            <w:tcW w:w="3120" w:type="dxa"/>
-            <w:shd w:val="clear" w:color="auto" w:fill="auto"/>
-            <w:tcMar>
-              <w:top w:w="100" w:type="dxa"/>
-              <w:left w:w="100" w:type="dxa"/>
-              <w:bottom w:w="100" w:type="dxa"/>
-              <w:right w:w="100" w:type="dxa"/>
-            </w:tcMar>
-          </w:tcPr>
-          <w:p>
-            <w:pPr>
-              <w:widowControl w:val="0"/>
-              <w:spacing w:line="240" w:lineRule="auto"/>
-            </w:pPr>
-          </w:p>
-        </w:tc>
-        <w:tc>
-          <w:tcPr>
-            <w:tcW w:w="3120" w:type="dxa"/>
-            <w:shd w:val="clear" w:color="auto" w:fill="auto"/>
-            <w:tcMar>
-              <w:top w:w="100" w:type="dxa"/>
-              <w:left w:w="100" w:type="dxa"/>
-              <w:bottom w:w="100" w:type="dxa"/>
-              <w:right w:w="100" w:type="dxa"/>
-            </w:tcMar>
-          </w:tcPr>
-          <w:p>
-            <w:pPr>
-              <w:widowControl w:val="0"/>
-              <w:spacing w:line="240" w:lineRule="auto"/>
-            </w:pPr>
-          </w:p>
-        </w:tc>
-      </w:tr>
-      <w:tr>
-        <w:tc>
-          <w:tcPr>
-            <w:tcW w:w="3120" w:type="dxa"/>
-            <w:shd w:val="clear" w:color="auto" w:fill="auto"/>
-            <w:tcMar>
-              <w:top w:w="100" w:type="dxa"/>
-              <w:left w:w="100" w:type="dxa"/>
-              <w:bottom w:w="100" w:type="dxa"/>
-              <w:right w:w="100" w:type="dxa"/>
-            </w:tcMar>
-          </w:tcPr>
-          <w:p>
-            <w:pPr>
-              <w:widowControl w:val="0"/>
-              <w:spacing w:line="240" w:lineRule="auto"/>
-            </w:pPr>
-          </w:p>
-        </w:tc>
-        <w:tc>
-          <w:tcPr>
-            <w:tcW w:w="3120" w:type="dxa"/>
-            <w:shd w:val="clear" w:color="auto" w:fill="auto"/>
-            <w:tcMar>
-              <w:top w:w="100" w:type="dxa"/>
-              <w:left w:w="100" w:type="dxa"/>
-              <w:bottom w:w="100" w:type="dxa"/>
-              <w:right w:w="100" w:type="dxa"/>
-            </w:tcMar>
-          </w:tcPr>
-          <w:p>
-            <w:pPr>
-              <w:widowControl w:val="0"/>
-              <w:spacing w:line="240" w:lineRule="auto"/>
-            </w:pPr>
-          </w:p>
-        </w:tc>
-        <w:tc>
-          <w:tcPr>
-            <w:tcW w:w="3120" w:type="dxa"/>
-            <w:shd w:val="clear" w:color="auto" w:fill="auto"/>
-            <w:tcMar>
-              <w:top w:w="100" w:type="dxa"/>
-              <w:left w:w="100" w:type="dxa"/>
-              <w:bottom w:w="100" w:type="dxa"/>
-              <w:right w:w="100" w:type="dxa"/>
-            </w:tcMar>
-          </w:tcPr>
-          <w:p>
-            <w:pPr>
-              <w:widowControl w:val="0"/>
-              <w:spacing w:line="240" w:lineRule="auto"/>
-            </w:pPr>
-          </w:p>
-        </w:tc>
-      </w:tr>
-    </w:tbl>
-    <w:p/>
     <w:p>
       <w:pPr>
         <w:pStyle w:val="2"/>

</xml_diff>

<commit_message>
docs: Add final replort and readme file
</commit_message>
<xml_diff>
--- a/project-starter-template-deforestation-exploration-solution-template.docx
+++ b/project-starter-template-deforestation-exploration-solution-template.docx
@@ -4026,8 +4026,6 @@
       </w:tr>
     </w:tbl>
     <w:p/>
-    <w:p/>
-    <w:p/>
     <w:p>
       <w:pPr>
         <w:rPr>
@@ -4059,11 +4057,18 @@
     <w:p>
       <w:pPr>
         <w:pStyle w:val="2"/>
+        <w:rPr>
+          <w:rFonts w:hint="eastAsia"/>
+          <w:lang w:val="en-US"/>
+        </w:rPr>
       </w:pPr>
       <w:bookmarkStart w:id="7" w:name="_gsx3v1vrukr0" w:colFirst="0" w:colLast="0"/>
       <w:bookmarkEnd w:id="7"/>
       <w:r>
-        <w:t>5. RECOMMENDATIONS</w:t>
+        <w:t>4</w:t>
+      </w:r>
+      <w:r>
+        <w:t>. RECOMMENDATIONS</w:t>
       </w:r>
     </w:p>
     <w:p>
@@ -4095,40 +4100,737 @@
     </w:p>
     <w:p>
       <w:pPr>
+        <w:spacing w:afterLines="50" w:after="120"/>
+        <w:rPr>
+          <w:rFonts w:hint="eastAsia"/>
+          <w:b/>
+          <w:i/>
+        </w:rPr>
+      </w:pPr>
+      <w:r>
+        <w:rPr>
+          <w:b/>
+          <w:i/>
+        </w:rPr>
+        <w:t xml:space="preserve">1. </w:t>
+      </w:r>
+      <w:r>
+        <w:rPr>
+          <w:b/>
+          <w:i/>
+        </w:rPr>
+        <w:t xml:space="preserve">What have you learned from the World Bank data? </w:t>
+      </w:r>
+    </w:p>
+    <w:p>
+      <w:pPr>
+        <w:pStyle w:val="ab"/>
         <w:numPr>
           <w:ilvl w:val="0"/>
-          <w:numId w:val="2"/>
+          <w:numId w:val="3"/>
         </w:numPr>
-        <w:rPr>
-          <w:i/>
-        </w:rPr>
-      </w:pPr>
-      <w:r>
-        <w:rPr>
-          <w:i/>
-        </w:rPr>
-        <w:t xml:space="preserve">What have you learned from the World Bank data? </w:t>
-      </w:r>
-    </w:p>
-    <w:p>
-      <w:pPr>
+        <w:ind w:firstLineChars="0" w:hanging="278"/>
+      </w:pPr>
+      <w:r>
+        <w:rPr>
+          <w:rFonts w:hint="eastAsia"/>
+        </w:rPr>
+        <w:t>The</w:t>
+      </w:r>
+      <w:r>
+        <w:t xml:space="preserve"> result of deforestation is astonishing. In just 26 years from 1990 to 2016, the world’s total forest area has dropped b</w:t>
+      </w:r>
+      <w:r>
+        <w:rPr>
+          <w:i/>
+        </w:rPr>
+        <w:t xml:space="preserve">y </w:t>
+      </w:r>
+      <w:r>
+        <w:rPr>
+          <w:b/>
+          <w:bCs/>
+          <w:i/>
+          <w:u w:val="single"/>
+        </w:rPr>
+        <w:t>3.208</w:t>
+      </w:r>
+      <w:proofErr w:type="gramStart"/>
+      <w:r>
+        <w:rPr>
+          <w:b/>
+          <w:bCs/>
+          <w:i/>
+          <w:u w:val="single"/>
+        </w:rPr>
+        <w:t>%</w:t>
+      </w:r>
+      <w:r>
+        <w:rPr>
+          <w:iCs/>
+        </w:rPr>
+        <w:t xml:space="preserve">  or</w:t>
+      </w:r>
+      <w:proofErr w:type="gramEnd"/>
+      <w:r>
+        <w:rPr>
+          <w:iCs/>
+        </w:rPr>
+        <w:t xml:space="preserve"> </w:t>
+      </w:r>
+      <w:r>
+        <w:rPr>
+          <w:b/>
+          <w:bCs/>
+          <w:i/>
+          <w:iCs/>
+          <w:u w:val="single"/>
+        </w:rPr>
+        <w:t>1324449 km</w:t>
+      </w:r>
+      <w:r>
+        <w:rPr>
+          <w:b/>
+          <w:bCs/>
+          <w:i/>
+          <w:iCs/>
+          <w:u w:val="single"/>
+          <w:vertAlign w:val="superscript"/>
+        </w:rPr>
+        <w:t>2</w:t>
+      </w:r>
+      <w:r>
+        <w:t xml:space="preserve">, which is </w:t>
+      </w:r>
+      <w:r>
+        <w:t xml:space="preserve"> </w:t>
+      </w:r>
+      <w:r>
+        <w:t xml:space="preserve">about the land size of </w:t>
+      </w:r>
+      <w:r>
+        <w:rPr>
+          <w:b/>
+          <w:i/>
+        </w:rPr>
+        <w:t>Peru</w:t>
+      </w:r>
+      <w:r>
+        <w:t>.</w:t>
+      </w:r>
+      <w:r>
+        <w:t xml:space="preserve"> </w:t>
+      </w:r>
+    </w:p>
+    <w:p>
+      <w:pPr>
+        <w:ind w:hanging="278"/>
+      </w:pPr>
+    </w:p>
+    <w:p>
+      <w:pPr>
+        <w:pStyle w:val="ab"/>
         <w:numPr>
           <w:ilvl w:val="0"/>
-          <w:numId w:val="2"/>
+          <w:numId w:val="3"/>
         </w:numPr>
-        <w:rPr>
-          <w:i/>
-        </w:rPr>
-      </w:pPr>
-      <w:r>
-        <w:rPr>
+        <w:ind w:firstLineChars="0" w:hanging="278"/>
+        <w:rPr>
+          <w:bCs/>
+          <w:iCs/>
+        </w:rPr>
+      </w:pPr>
+      <w:r>
+        <w:rPr>
+          <w:rFonts w:hint="eastAsia"/>
+        </w:rPr>
+        <w:lastRenderedPageBreak/>
+        <w:t>A</w:t>
+      </w:r>
+      <w:r>
+        <w:t xml:space="preserve">lthough there are only </w:t>
+      </w:r>
+      <w:r>
+        <w:t>2</w:t>
+      </w:r>
+      <w:r>
+        <w:t xml:space="preserve"> </w:t>
+      </w:r>
+      <w:r>
+        <w:t xml:space="preserve">out of 7 regions </w:t>
+      </w:r>
+      <w:r>
+        <w:t>seeing dropping in forest coverage</w:t>
+      </w:r>
+      <w:r>
+        <w:t xml:space="preserve">, the general trend for world’s forestation area is decreasing. Especially </w:t>
+      </w:r>
+      <w:r>
+        <w:rPr>
+          <w:b/>
+          <w:i/>
+          <w:u w:val="single"/>
+        </w:rPr>
+        <w:t>Latin America &amp; Caribbean,</w:t>
+      </w:r>
+      <w:r>
+        <w:rPr>
+          <w:bCs/>
+          <w:iCs/>
+        </w:rPr>
+        <w:t xml:space="preserve"> being the region with the largest forest coverage ever, has dropped nearly 5% from 1990 (51.03%) to 2016 (46.16%).</w:t>
+      </w:r>
+    </w:p>
+    <w:p>
+      <w:pPr>
+        <w:ind w:hanging="278"/>
+        <w:rPr>
+          <w:bCs/>
+          <w:iCs/>
+        </w:rPr>
+      </w:pPr>
+    </w:p>
+    <w:p>
+      <w:pPr>
+        <w:pStyle w:val="ab"/>
+        <w:numPr>
+          <w:ilvl w:val="0"/>
+          <w:numId w:val="3"/>
+        </w:numPr>
+        <w:ind w:firstLineChars="0" w:hanging="278"/>
+        <w:rPr>
+          <w:bCs/>
+          <w:iCs/>
+        </w:rPr>
+      </w:pPr>
+      <w:r>
+        <w:rPr>
+          <w:rFonts w:hint="eastAsia"/>
+          <w:b/>
+          <w:bCs/>
+          <w:i/>
+          <w:iCs/>
+          <w:u w:val="single"/>
+        </w:rPr>
+        <w:t>C</w:t>
+      </w:r>
+      <w:r>
+        <w:rPr>
+          <w:b/>
+          <w:bCs/>
+          <w:i/>
+          <w:iCs/>
+          <w:u w:val="single"/>
+        </w:rPr>
+        <w:t>hina</w:t>
+      </w:r>
+      <w:r>
+        <w:rPr>
+          <w:bCs/>
+          <w:iCs/>
+        </w:rPr>
+        <w:t xml:space="preserve"> is on the top the </w:t>
+      </w:r>
+      <w:r>
+        <w:rPr>
+          <w:bCs/>
+          <w:iCs/>
+        </w:rPr>
+        <w:t xml:space="preserve">increasing </w:t>
+      </w:r>
+      <w:r>
+        <w:rPr>
+          <w:bCs/>
+          <w:iCs/>
+        </w:rPr>
+        <w:t xml:space="preserve">list in terms of forestation area from 1990 to 2016, over 6 times as large as that of the </w:t>
+      </w:r>
+      <w:r>
+        <w:rPr>
+          <w:b/>
+          <w:bCs/>
+          <w:i/>
+          <w:iCs/>
+          <w:u w:val="single"/>
+        </w:rPr>
+        <w:t>United States</w:t>
+      </w:r>
+      <w:r>
+        <w:rPr>
+          <w:bCs/>
+          <w:iCs/>
+        </w:rPr>
+        <w:t>, which holds the 2</w:t>
+      </w:r>
+      <w:r>
+        <w:rPr>
+          <w:bCs/>
+          <w:iCs/>
+          <w:vertAlign w:val="superscript"/>
+        </w:rPr>
+        <w:t>nd</w:t>
+      </w:r>
+      <w:r>
+        <w:rPr>
+          <w:bCs/>
+          <w:iCs/>
+        </w:rPr>
+        <w:t xml:space="preserve"> place. There must be some</w:t>
+      </w:r>
+      <w:r>
+        <w:rPr>
+          <w:bCs/>
+          <w:iCs/>
+        </w:rPr>
+        <w:t>thing</w:t>
+      </w:r>
+      <w:r>
+        <w:rPr>
+          <w:bCs/>
+          <w:iCs/>
+        </w:rPr>
+        <w:t xml:space="preserve"> interesting to explore </w:t>
+      </w:r>
+      <w:r>
+        <w:rPr>
+          <w:bCs/>
+          <w:iCs/>
+        </w:rPr>
+        <w:t>and study.</w:t>
+      </w:r>
+    </w:p>
+    <w:p>
+      <w:pPr>
+        <w:ind w:hanging="278"/>
+        <w:rPr>
+          <w:bCs/>
+          <w:iCs/>
+        </w:rPr>
+      </w:pPr>
+    </w:p>
+    <w:p>
+      <w:pPr>
+        <w:pStyle w:val="ab"/>
+        <w:numPr>
+          <w:ilvl w:val="0"/>
+          <w:numId w:val="3"/>
+        </w:numPr>
+        <w:ind w:firstLineChars="0" w:hanging="278"/>
+        <w:rPr>
+          <w:rFonts w:hint="eastAsia"/>
+          <w:bCs/>
+          <w:iCs/>
+        </w:rPr>
+      </w:pPr>
+      <w:r>
+        <w:rPr>
+          <w:b/>
+        </w:rPr>
+        <w:t>4</w:t>
+      </w:r>
+      <w:r>
+        <w:t xml:space="preserve"> out of the t</w:t>
+      </w:r>
+      <w:r>
+        <w:rPr>
+          <w:b/>
+        </w:rPr>
+        <w:t>op 5</w:t>
+      </w:r>
+      <w:r>
+        <w:t xml:space="preserve"> countries whose forest area decreased the most from 1990 to 2016 are in the </w:t>
+      </w:r>
+      <w:r>
+        <w:rPr>
+          <w:rFonts w:hint="eastAsia"/>
+          <w:b/>
+          <w:i/>
+          <w:u w:val="single"/>
+        </w:rPr>
+        <w:t>Sub-Saharan Africa</w:t>
+      </w:r>
+      <w:r>
+        <w:rPr>
+          <w:bCs/>
+          <w:iCs/>
+        </w:rPr>
+        <w:t xml:space="preserve"> region. Specifically, the country of </w:t>
+      </w:r>
+      <w:r>
+        <w:rPr>
+          <w:b/>
+          <w:bCs/>
+          <w:i/>
+          <w:iCs/>
+          <w:u w:val="single"/>
+        </w:rPr>
+        <w:t>Nigeria</w:t>
+      </w:r>
+      <w:r>
+        <w:rPr>
+          <w:bCs/>
+          <w:iCs/>
+        </w:rPr>
+        <w:t xml:space="preserve"> is both referred to in either absolute forest area </w:t>
+      </w:r>
+      <w:proofErr w:type="gramStart"/>
+      <w:r>
+        <w:rPr>
+          <w:bCs/>
+          <w:iCs/>
+        </w:rPr>
+        <w:t>decrease</w:t>
+      </w:r>
+      <w:proofErr w:type="gramEnd"/>
+      <w:r>
+        <w:rPr>
+          <w:bCs/>
+          <w:iCs/>
+        </w:rPr>
+        <w:t xml:space="preserve"> or percentage decrease.</w:t>
+      </w:r>
+    </w:p>
+    <w:p>
+      <w:pPr>
+        <w:ind w:hanging="278"/>
+        <w:rPr>
+          <w:i/>
+        </w:rPr>
+      </w:pPr>
+    </w:p>
+    <w:p>
+      <w:pPr>
+        <w:pStyle w:val="ab"/>
+        <w:numPr>
+          <w:ilvl w:val="0"/>
+          <w:numId w:val="3"/>
+        </w:numPr>
+        <w:ind w:firstLineChars="0" w:hanging="278"/>
+        <w:rPr>
+          <w:iCs/>
+        </w:rPr>
+      </w:pPr>
+      <w:r>
+        <w:rPr>
+          <w:iCs/>
+        </w:rPr>
+        <w:t>In</w:t>
+      </w:r>
+      <w:r>
+        <w:rPr>
+          <w:iCs/>
+        </w:rPr>
+        <w:t xml:space="preserve"> the </w:t>
+      </w:r>
+      <w:r>
+        <w:rPr>
+          <w:b/>
+          <w:bCs/>
+          <w:iCs/>
+        </w:rPr>
+        <w:t>218</w:t>
+      </w:r>
+      <w:r>
+        <w:rPr>
+          <w:iCs/>
+        </w:rPr>
+        <w:t xml:space="preserve"> countries being investigated, there are </w:t>
+      </w:r>
+      <w:r>
+        <w:rPr>
+          <w:b/>
+          <w:bCs/>
+          <w:iCs/>
+        </w:rPr>
+        <w:t>85</w:t>
+      </w:r>
+      <w:r>
+        <w:rPr>
+          <w:iCs/>
+        </w:rPr>
+        <w:t xml:space="preserve"> countries whose forest </w:t>
+      </w:r>
+      <w:r>
+        <w:rPr>
+          <w:iCs/>
+        </w:rPr>
+        <w:t xml:space="preserve">coverage rate is less than </w:t>
+      </w:r>
+      <w:r>
+        <w:rPr>
+          <w:b/>
+          <w:bCs/>
+          <w:iCs/>
+        </w:rPr>
+        <w:t>25%</w:t>
+      </w:r>
+      <w:r>
+        <w:rPr>
+          <w:iCs/>
+        </w:rPr>
+        <w:t>, the largest number of countries when grouped in forestation percent quart</w:t>
+      </w:r>
+      <w:r>
+        <w:rPr>
+          <w:iCs/>
+        </w:rPr>
+        <w:t>i</w:t>
+      </w:r>
+      <w:r>
+        <w:rPr>
+          <w:iCs/>
+        </w:rPr>
+        <w:t xml:space="preserve">le. Only </w:t>
+      </w:r>
+      <w:r>
+        <w:rPr>
+          <w:b/>
+          <w:bCs/>
+          <w:iCs/>
+        </w:rPr>
+        <w:t>47</w:t>
+      </w:r>
+      <w:r>
+        <w:rPr>
+          <w:iCs/>
+        </w:rPr>
+        <w:t xml:space="preserve"> countries have their forest coverage percentage above </w:t>
+      </w:r>
+      <w:r>
+        <w:rPr>
+          <w:b/>
+          <w:bCs/>
+          <w:iCs/>
+        </w:rPr>
+        <w:t>75%</w:t>
+      </w:r>
+      <w:r>
+        <w:rPr>
+          <w:iCs/>
+        </w:rPr>
+        <w:t>.</w:t>
+      </w:r>
+    </w:p>
+    <w:p>
+      <w:pPr>
+        <w:rPr>
+          <w:rFonts w:hint="eastAsia"/>
+          <w:i/>
+        </w:rPr>
+      </w:pPr>
+    </w:p>
+    <w:p>
+      <w:pPr>
+        <w:adjustRightInd w:val="0"/>
+        <w:snapToGrid w:val="0"/>
+        <w:spacing w:afterLines="50" w:after="120"/>
+        <w:rPr>
+          <w:rFonts w:hint="eastAsia"/>
+          <w:b/>
+          <w:i/>
+        </w:rPr>
+      </w:pPr>
+      <w:r>
+        <w:rPr>
+          <w:b/>
+          <w:i/>
+        </w:rPr>
+        <w:t xml:space="preserve">2. </w:t>
+      </w:r>
+      <w:r>
+        <w:rPr>
+          <w:b/>
           <w:i/>
         </w:rPr>
         <w:t>Which countries should we focus on over others?</w:t>
       </w:r>
     </w:p>
+    <w:p>
+      <w:pPr>
+        <w:ind w:leftChars="129" w:left="284"/>
+        <w:rPr>
+          <w:bCs/>
+          <w:iCs/>
+        </w:rPr>
+      </w:pPr>
+      <w:r>
+        <w:rPr>
+          <w:rFonts w:hint="eastAsia"/>
+          <w:b/>
+          <w:i/>
+          <w:u w:val="single"/>
+        </w:rPr>
+        <w:t>Togo</w:t>
+      </w:r>
+      <w:r>
+        <w:rPr>
+          <w:b/>
+          <w:i/>
+          <w:u w:val="single"/>
+        </w:rPr>
+        <w:t xml:space="preserve">, </w:t>
+      </w:r>
+      <w:r>
+        <w:rPr>
+          <w:rFonts w:hint="eastAsia"/>
+          <w:b/>
+          <w:i/>
+          <w:u w:val="single"/>
+        </w:rPr>
+        <w:t>Nigeria</w:t>
+      </w:r>
+      <w:r>
+        <w:rPr>
+          <w:b/>
+          <w:i/>
+          <w:u w:val="single"/>
+        </w:rPr>
+        <w:t>,</w:t>
+      </w:r>
+      <w:r>
+        <w:rPr>
+          <w:rFonts w:hint="eastAsia"/>
+          <w:b/>
+          <w:i/>
+          <w:u w:val="single"/>
+        </w:rPr>
+        <w:t xml:space="preserve"> Uganda</w:t>
+      </w:r>
+      <w:r>
+        <w:rPr>
+          <w:b/>
+          <w:i/>
+          <w:u w:val="single"/>
+        </w:rPr>
+        <w:t xml:space="preserve"> and </w:t>
+      </w:r>
+      <w:proofErr w:type="gramStart"/>
+      <w:r>
+        <w:rPr>
+          <w:rFonts w:hint="eastAsia"/>
+          <w:b/>
+          <w:i/>
+          <w:u w:val="single"/>
+        </w:rPr>
+        <w:t>Mauritania</w:t>
+      </w:r>
+      <w:r>
+        <w:t xml:space="preserve">  in</w:t>
+      </w:r>
+      <w:proofErr w:type="gramEnd"/>
+      <w:r>
+        <w:t xml:space="preserve"> the </w:t>
+      </w:r>
+      <w:r>
+        <w:rPr>
+          <w:rFonts w:hint="eastAsia"/>
+          <w:b/>
+          <w:i/>
+          <w:u w:val="single"/>
+        </w:rPr>
+        <w:t>Sub-Saharan Africa</w:t>
+      </w:r>
+      <w:r>
+        <w:rPr>
+          <w:bCs/>
+          <w:iCs/>
+        </w:rPr>
+        <w:t xml:space="preserve"> and </w:t>
+      </w:r>
+      <w:r>
+        <w:rPr>
+          <w:b/>
+          <w:bCs/>
+          <w:i/>
+          <w:iCs/>
+          <w:u w:val="single"/>
+        </w:rPr>
+        <w:t>Honduras</w:t>
+      </w:r>
+      <w:r>
+        <w:rPr>
+          <w:bCs/>
+          <w:iCs/>
+        </w:rPr>
+        <w:t xml:space="preserve"> need more attention as they are the countries that decreased in percentage of forest area the most. We need further exploration and study on what caused these decreasing and what actions could be taken, such as in law, education, economic aid, resource allocation, population control etc.</w:t>
+      </w:r>
+    </w:p>
     <w:p/>
-    <w:p/>
+    <w:p>
+      <w:pPr>
+        <w:ind w:leftChars="128" w:left="282"/>
+      </w:pPr>
+      <w:r>
+        <w:rPr>
+          <w:rFonts w:hint="eastAsia"/>
+        </w:rPr>
+        <w:t>I</w:t>
+      </w:r>
+      <w:r>
+        <w:t xml:space="preserve">n general speaking, deforestation is becoming more and more serious in our modern world. We should make deliberate plans and take instant action against it. If not, a </w:t>
+      </w:r>
+      <w:r>
+        <w:rPr>
+          <w:rFonts w:hint="eastAsia"/>
+        </w:rPr>
+        <w:t>sequ</w:t>
+      </w:r>
+      <w:r>
+        <w:t xml:space="preserve">ence of chain events could happen such as </w:t>
+      </w:r>
+      <w:r>
+        <w:t>climate change, air pollution, wildlife extinction and so on.</w:t>
+      </w:r>
+    </w:p>
+    <w:p>
+      <w:pPr>
+        <w:tabs>
+          <w:tab w:val="left" w:pos="2870"/>
+        </w:tabs>
+      </w:pPr>
+      <w:r>
+        <w:tab/>
+      </w:r>
+    </w:p>
+    <w:p>
+      <w:pPr>
+        <w:tabs>
+          <w:tab w:val="left" w:pos="2870"/>
+        </w:tabs>
+      </w:pPr>
+    </w:p>
+    <w:p>
+      <w:pPr>
+        <w:pStyle w:val="2"/>
+      </w:pPr>
+      <w:r>
+        <w:t>5</w:t>
+      </w:r>
+      <w:r>
+        <w:t xml:space="preserve">. </w:t>
+      </w:r>
+      <w:r>
+        <w:t>APPENDIX: SQL Queries Used</w:t>
+      </w:r>
+    </w:p>
+    <w:p>
+      <w:pPr>
+        <w:rPr>
+          <w:rFonts w:hint="eastAsia"/>
+          <w:lang w:val="en-US"/>
+        </w:rPr>
+      </w:pPr>
+    </w:p>
+    <w:p>
+      <w:pPr>
+        <w:tabs>
+          <w:tab w:val="left" w:pos="2870"/>
+        </w:tabs>
+        <w:rPr>
+          <w:rFonts w:hint="eastAsia"/>
+        </w:rPr>
+      </w:pPr>
+    </w:p>
     <w:sectPr>
       <w:pgSz w:w="12240" w:h="15840"/>
       <w:pgMar w:top="1440" w:right="1440" w:bottom="1440" w:left="1440" w:header="720" w:footer="720" w:gutter="0"/>
@@ -4255,6 +4957,119 @@
     </w:lvl>
   </w:abstractNum>
   <w:abstractNum w:abstractNumId="1" w15:restartNumberingAfterBreak="0">
+    <w:nsid w:val="15330985"/>
+    <w:multiLevelType w:val="hybridMultilevel"/>
+    <w:tmpl w:val="876222F0"/>
+    <w:lvl w:ilvl="0" w:tplc="A24CDB92">
+      <w:start w:val="1"/>
+      <w:numFmt w:val="bullet"/>
+      <w:lvlText w:val=""/>
+      <w:lvlJc w:val="left"/>
+      <w:pPr>
+        <w:ind w:left="420" w:hanging="420"/>
+      </w:pPr>
+      <w:rPr>
+        <w:rFonts w:ascii="Wingdings" w:hAnsi="Wingdings" w:hint="default"/>
+      </w:rPr>
+    </w:lvl>
+    <w:lvl w:ilvl="1" w:tplc="04090003" w:tentative="1">
+      <w:start w:val="1"/>
+      <w:numFmt w:val="bullet"/>
+      <w:lvlText w:val=""/>
+      <w:lvlJc w:val="left"/>
+      <w:pPr>
+        <w:ind w:left="840" w:hanging="420"/>
+      </w:pPr>
+      <w:rPr>
+        <w:rFonts w:ascii="Wingdings" w:hAnsi="Wingdings" w:hint="default"/>
+      </w:rPr>
+    </w:lvl>
+    <w:lvl w:ilvl="2" w:tplc="04090005" w:tentative="1">
+      <w:start w:val="1"/>
+      <w:numFmt w:val="bullet"/>
+      <w:lvlText w:val=""/>
+      <w:lvlJc w:val="left"/>
+      <w:pPr>
+        <w:ind w:left="1260" w:hanging="420"/>
+      </w:pPr>
+      <w:rPr>
+        <w:rFonts w:ascii="Wingdings" w:hAnsi="Wingdings" w:hint="default"/>
+      </w:rPr>
+    </w:lvl>
+    <w:lvl w:ilvl="3" w:tplc="04090001" w:tentative="1">
+      <w:start w:val="1"/>
+      <w:numFmt w:val="bullet"/>
+      <w:lvlText w:val=""/>
+      <w:lvlJc w:val="left"/>
+      <w:pPr>
+        <w:ind w:left="1680" w:hanging="420"/>
+      </w:pPr>
+      <w:rPr>
+        <w:rFonts w:ascii="Wingdings" w:hAnsi="Wingdings" w:hint="default"/>
+      </w:rPr>
+    </w:lvl>
+    <w:lvl w:ilvl="4" w:tplc="04090003" w:tentative="1">
+      <w:start w:val="1"/>
+      <w:numFmt w:val="bullet"/>
+      <w:lvlText w:val=""/>
+      <w:lvlJc w:val="left"/>
+      <w:pPr>
+        <w:ind w:left="2100" w:hanging="420"/>
+      </w:pPr>
+      <w:rPr>
+        <w:rFonts w:ascii="Wingdings" w:hAnsi="Wingdings" w:hint="default"/>
+      </w:rPr>
+    </w:lvl>
+    <w:lvl w:ilvl="5" w:tplc="04090005" w:tentative="1">
+      <w:start w:val="1"/>
+      <w:numFmt w:val="bullet"/>
+      <w:lvlText w:val=""/>
+      <w:lvlJc w:val="left"/>
+      <w:pPr>
+        <w:ind w:left="2520" w:hanging="420"/>
+      </w:pPr>
+      <w:rPr>
+        <w:rFonts w:ascii="Wingdings" w:hAnsi="Wingdings" w:hint="default"/>
+      </w:rPr>
+    </w:lvl>
+    <w:lvl w:ilvl="6" w:tplc="04090001" w:tentative="1">
+      <w:start w:val="1"/>
+      <w:numFmt w:val="bullet"/>
+      <w:lvlText w:val=""/>
+      <w:lvlJc w:val="left"/>
+      <w:pPr>
+        <w:ind w:left="2940" w:hanging="420"/>
+      </w:pPr>
+      <w:rPr>
+        <w:rFonts w:ascii="Wingdings" w:hAnsi="Wingdings" w:hint="default"/>
+      </w:rPr>
+    </w:lvl>
+    <w:lvl w:ilvl="7" w:tplc="04090003" w:tentative="1">
+      <w:start w:val="1"/>
+      <w:numFmt w:val="bullet"/>
+      <w:lvlText w:val=""/>
+      <w:lvlJc w:val="left"/>
+      <w:pPr>
+        <w:ind w:left="3360" w:hanging="420"/>
+      </w:pPr>
+      <w:rPr>
+        <w:rFonts w:ascii="Wingdings" w:hAnsi="Wingdings" w:hint="default"/>
+      </w:rPr>
+    </w:lvl>
+    <w:lvl w:ilvl="8" w:tplc="04090005" w:tentative="1">
+      <w:start w:val="1"/>
+      <w:numFmt w:val="bullet"/>
+      <w:lvlText w:val=""/>
+      <w:lvlJc w:val="left"/>
+      <w:pPr>
+        <w:ind w:left="3780" w:hanging="420"/>
+      </w:pPr>
+      <w:rPr>
+        <w:rFonts w:ascii="Wingdings" w:hAnsi="Wingdings" w:hint="default"/>
+      </w:rPr>
+    </w:lvl>
+  </w:abstractNum>
+  <w:abstractNum w:abstractNumId="2" w15:restartNumberingAfterBreak="0">
     <w:nsid w:val="29DA5DD9"/>
     <w:multiLevelType w:val="multilevel"/>
     <w:tmpl w:val="0B1CA312"/>
@@ -4371,6 +5186,9 @@
     <w:abstractNumId w:val="0"/>
   </w:num>
   <w:num w:numId="2">
+    <w:abstractNumId w:val="2"/>
+  </w:num>
+  <w:num w:numId="3">
     <w:abstractNumId w:val="1"/>
   </w:num>
 </w:numbering>
@@ -5041,6 +5859,16 @@
       </w:tblBorders>
     </w:tblPr>
   </w:style>
+  <w:style w:type="paragraph" w:styleId="ab">
+    <w:name w:val="List Paragraph"/>
+    <w:basedOn w:val="a"/>
+    <w:uiPriority w:val="34"/>
+    <w:qFormat/>
+    <w:rsid w:val="008A2B3E"/>
+    <w:pPr>
+      <w:ind w:firstLineChars="200" w:firstLine="420"/>
+    </w:pPr>
+  </w:style>
 </w:styles>
 </file>
 

</xml_diff>